<commit_message>
Se agrega nombre (Hettson Ceballos) al documento del proyecto
</commit_message>
<xml_diff>
--- a/Proyecto-PixelGameStore.IN5AM.Fila#1.docx
+++ b/Proyecto-PixelGameStore.IN5AM.Fila#1.docx
@@ -1,6 +1,6 @@
 
 <file path=word/document.xml><?xml version="1.0" encoding="utf-8"?>
-<w:document xmlns:wpc="http://schemas.microsoft.com/office/word/2010/wordprocessingCanvas" xmlns:cx="http://schemas.microsoft.com/office/drawing/2014/chartex" xmlns:cx1="http://schemas.microsoft.com/office/drawing/2015/9/8/chartex" xmlns:cx2="http://schemas.microsoft.com/office/drawing/2015/10/21/chartex" xmlns:cx3="http://schemas.microsoft.com/office/drawing/2016/5/9/chartex" xmlns:cx4="http://schemas.microsoft.com/office/drawing/2016/5/10/chartex" xmlns:cx5="http://schemas.microsoft.com/office/drawing/2016/5/11/chartex" xmlns:cx6="http://schemas.microsoft.com/office/drawing/2016/5/12/chartex" xmlns:cx7="http://schemas.microsoft.com/office/drawing/2016/5/13/chartex" xmlns:cx8="http://schemas.microsoft.com/office/drawing/2016/5/14/chartex" xmlns:mc="http://schemas.openxmlformats.org/markup-compatibility/2006" xmlns:aink="http://schemas.microsoft.com/office/drawing/2016/ink" xmlns:am3d="http://schemas.microsoft.com/office/drawing/2017/model3d" xmlns:o="urn:schemas-microsoft-com:office:office" xmlns:r="http://schemas.openxmlformats.org/officeDocument/2006/relationships" xmlns:m="http://schemas.openxmlformats.org/officeDocument/2006/math" xmlns:v="urn:schemas-microsoft-com:vml" xmlns:wp14="http://schemas.microsoft.com/office/word/2010/wordprocessingDrawing" xmlns:wp="http://schemas.openxmlformats.org/drawingml/2006/wordprocessingDrawing" xmlns:w10="urn:schemas-microsoft-com:office:word" xmlns:w="http://schemas.openxmlformats.org/wordprocessingml/2006/main" xmlns:w14="http://schemas.microsoft.com/office/word/2010/wordml" xmlns:w15="http://schemas.microsoft.com/office/word/2012/wordml" xmlns:w16cex="http://schemas.microsoft.com/office/word/2018/wordml/cex" xmlns:w16cid="http://schemas.microsoft.com/office/word/2016/wordml/cid" xmlns:w16="http://schemas.microsoft.com/office/word/2018/wordml" xmlns:w16sdtdh="http://schemas.microsoft.com/office/word/2020/wordml/sdtdatahash" xmlns:w16se="http://schemas.microsoft.com/office/word/2015/wordml/symex" xmlns:wpg="http://schemas.microsoft.com/office/word/2010/wordprocessingGroup" xmlns:wpi="http://schemas.microsoft.com/office/word/2010/wordprocessingInk" xmlns:wne="http://schemas.microsoft.com/office/word/2006/wordml" xmlns:wps="http://schemas.microsoft.com/office/word/2010/wordprocessingShape" mc:Ignorable="w14 w15 w16se w16cid w16 w16cex w16sdtdh wp14">
+<w:document xmlns:wpc="http://schemas.microsoft.com/office/word/2010/wordprocessingCanvas" xmlns:cx="http://schemas.microsoft.com/office/drawing/2014/chartex" xmlns:cx1="http://schemas.microsoft.com/office/drawing/2015/9/8/chartex" xmlns:cx2="http://schemas.microsoft.com/office/drawing/2015/10/21/chartex" xmlns:cx3="http://schemas.microsoft.com/office/drawing/2016/5/9/chartex" xmlns:cx4="http://schemas.microsoft.com/office/drawing/2016/5/10/chartex" xmlns:cx5="http://schemas.microsoft.com/office/drawing/2016/5/11/chartex" xmlns:cx6="http://schemas.microsoft.com/office/drawing/2016/5/12/chartex" xmlns:cx7="http://schemas.microsoft.com/office/drawing/2016/5/13/chartex" xmlns:cx8="http://schemas.microsoft.com/office/drawing/2016/5/14/chartex" xmlns:mc="http://schemas.openxmlformats.org/markup-compatibility/2006" xmlns:aink="http://schemas.microsoft.com/office/drawing/2016/ink" xmlns:am3d="http://schemas.microsoft.com/office/drawing/2017/model3d" xmlns:o="urn:schemas-microsoft-com:office:office" xmlns:r="http://schemas.openxmlformats.org/officeDocument/2006/relationships" xmlns:m="http://schemas.openxmlformats.org/officeDocument/2006/math" xmlns:v="urn:schemas-microsoft-com:vml" xmlns:wp14="http://schemas.microsoft.com/office/word/2010/wordprocessingDrawing" xmlns:wp="http://schemas.openxmlformats.org/drawingml/2006/wordprocessingDrawing" xmlns:w10="urn:schemas-microsoft-com:office:word" xmlns:w="http://schemas.openxmlformats.org/wordprocessingml/2006/main" xmlns:w14="http://schemas.microsoft.com/office/word/2010/wordml" xmlns:w15="http://schemas.microsoft.com/office/word/2012/wordml" xmlns:w16cex="http://schemas.microsoft.com/office/word/2018/wordml/cex" xmlns:w16cid="http://schemas.microsoft.com/office/word/2016/wordml/cid" xmlns:w16="http://schemas.microsoft.com/office/word/2018/wordml" xmlns:w16sdtdh="http://schemas.microsoft.com/office/word/2020/wordml/sdtdatahash" xmlns:w16se="http://schemas.microsoft.com/office/word/2015/wordml/symex" xmlns:wpg="http://schemas.microsoft.com/office/word/2010/wordprocessingGroup" xmlns:wpi="http://schemas.microsoft.com/office/word/2010/wordprocessingInk" xmlns:wne="http://schemas.microsoft.com/office/word/2006/wordml" xmlns:wps="http://schemas.microsoft.com/office/word/2010/wordprocessingShape" xmlns:a="http://schemas.openxmlformats.org/drawingml/2006/main" xmlns:pic="http://schemas.openxmlformats.org/drawingml/2006/picture" xmlns:a14="http://schemas.microsoft.com/office/drawing/2010/main" mc:Ignorable="w14 w15 w16se w16cid w16 w16cex w16sdtdh wp14">
   <w:body>
     <w:p>
       <w:pPr>
@@ -298,7 +298,7 @@
       </w:pPr>
       <w:r>
         <w:rPr>
-          <w:rFonts w:ascii="Arial" w:eastAsia="MS Mincho" w:hAnsi="Arial" w:cs="Arial"/>
+          <w:rFonts w:ascii="Arial" w:hAnsi="Arial" w:eastAsia="MS Mincho" w:cs="Arial"/>
           <w:b/>
           <w:sz w:val="40"/>
         </w:rPr>
@@ -598,7 +598,7 @@
           <w:sz w:val="24"/>
         </w:rPr>
         <w:sectPr>
-          <w:pgSz w:w="12240" w:h="15840"/>
+          <w:pgSz w:w="12240" w:h="15840" w:orient="portrait"/>
           <w:pgMar w:top="1417" w:right="1701" w:bottom="1417" w:left="1701" w:header="708" w:footer="708" w:gutter="0"/>
           <w:cols w:space="708"/>
           <w:docGrid w:linePitch="360"/>
@@ -611,12 +611,11 @@
         </w:rPr>
         <w:br w:type="page"/>
       </w:r>
-      <w:commentRangeEnd w:id="3"/>
-    </w:p>
-    <w:p>
-      <w:pPr>
-        <w:rPr>
-          <w:rFonts w:ascii="Arial" w:eastAsiaTheme="minorHAnsi" w:hAnsi="Arial" w:cs="Arial"/>
+    </w:p>
+    <w:p>
+      <w:pPr>
+        <w:rPr>
+          <w:rFonts w:ascii="Arial" w:hAnsi="Arial" w:cs="Arial" w:eastAsiaTheme="minorHAnsi"/>
           <w:b/>
           <w:bCs/>
           <w:i/>
@@ -628,7 +627,7 @@
       </w:pPr>
       <w:r>
         <w:rPr>
-          <w:rFonts w:ascii="Arial" w:eastAsiaTheme="minorHAnsi" w:hAnsi="Arial" w:cs="Arial"/>
+          <w:rFonts w:ascii="Arial" w:hAnsi="Arial" w:cs="Arial" w:eastAsiaTheme="minorHAnsi"/>
           <w:b/>
           <w:bCs/>
           <w:i/>
@@ -640,6 +639,7 @@
         <w:lastRenderedPageBreak/>
         <w:t>Listado de Integrantes</w:t>
       </w:r>
+      <w:commentRangeEnd w:id="3"/>
       <w:r>
         <w:rPr>
           <w:rStyle w:val="Refdecomentario"/>
@@ -656,7 +656,7 @@
     <w:p>
       <w:pPr>
         <w:rPr>
-          <w:rFonts w:ascii="Arial" w:eastAsiaTheme="minorHAnsi" w:hAnsi="Arial" w:cs="Arial"/>
+          <w:rFonts w:ascii="Arial" w:hAnsi="Arial" w:cs="Arial" w:eastAsiaTheme="minorHAnsi"/>
           <w:noProof/>
           <w:sz w:val="24"/>
         </w:rPr>
@@ -670,13 +670,13 @@
           <w:numId w:val="1"/>
         </w:numPr>
         <w:rPr>
-          <w:rFonts w:ascii="Arial" w:eastAsiaTheme="minorHAnsi" w:hAnsi="Arial" w:cs="Arial"/>
-          <w:sz w:val="24"/>
-        </w:rPr>
-      </w:pPr>
-      <w:r>
-        <w:rPr>
-          <w:rFonts w:ascii="Arial" w:eastAsiaTheme="minorHAnsi" w:hAnsi="Arial" w:cs="Arial"/>
+          <w:rFonts w:ascii="Arial" w:hAnsi="Arial" w:cs="Arial" w:eastAsiaTheme="minorHAnsi"/>
+          <w:sz w:val="24"/>
+        </w:rPr>
+      </w:pPr>
+      <w:r>
+        <w:rPr>
+          <w:rFonts w:ascii="Arial" w:hAnsi="Arial" w:cs="Arial" w:eastAsiaTheme="minorHAnsi"/>
           <w:noProof/>
           <w:sz w:val="24"/>
         </w:rPr>
@@ -691,13 +691,13 @@
           <w:numId w:val="1"/>
         </w:numPr>
         <w:rPr>
-          <w:rFonts w:ascii="Arial" w:eastAsiaTheme="minorHAnsi" w:hAnsi="Arial" w:cs="Arial"/>
-          <w:sz w:val="24"/>
-        </w:rPr>
-      </w:pPr>
-      <w:r>
-        <w:rPr>
-          <w:rFonts w:ascii="Arial" w:eastAsiaTheme="minorHAnsi" w:hAnsi="Arial" w:cs="Arial"/>
+          <w:rFonts w:ascii="Arial" w:hAnsi="Arial" w:cs="Arial" w:eastAsiaTheme="minorHAnsi"/>
+          <w:sz w:val="24"/>
+        </w:rPr>
+      </w:pPr>
+      <w:r>
+        <w:rPr>
+          <w:rFonts w:ascii="Arial" w:hAnsi="Arial" w:cs="Arial" w:eastAsiaTheme="minorHAnsi"/>
           <w:noProof/>
           <w:sz w:val="24"/>
         </w:rPr>
@@ -705,7 +705,7 @@
       </w:r>
       <w:r>
         <w:rPr>
-          <w:rFonts w:ascii="Arial" w:eastAsiaTheme="minorHAnsi" w:hAnsi="Arial" w:cs="Arial"/>
+          <w:rFonts w:ascii="Arial" w:hAnsi="Arial" w:cs="Arial" w:eastAsiaTheme="minorHAnsi"/>
           <w:noProof/>
           <w:sz w:val="24"/>
         </w:rPr>
@@ -713,7 +713,7 @@
       </w:r>
       <w:r>
         <w:rPr>
-          <w:rFonts w:ascii="Arial" w:eastAsiaTheme="minorHAnsi" w:hAnsi="Arial" w:cs="Arial"/>
+          <w:rFonts w:ascii="Arial" w:hAnsi="Arial" w:cs="Arial" w:eastAsiaTheme="minorHAnsi"/>
           <w:noProof/>
           <w:sz w:val="24"/>
         </w:rPr>
@@ -728,13 +728,13 @@
           <w:numId w:val="1"/>
         </w:numPr>
         <w:rPr>
-          <w:rFonts w:ascii="Arial" w:eastAsiaTheme="minorHAnsi" w:hAnsi="Arial" w:cs="Arial"/>
-          <w:sz w:val="24"/>
-        </w:rPr>
-      </w:pPr>
-      <w:r>
-        <w:rPr>
-          <w:rFonts w:ascii="Arial" w:eastAsiaTheme="minorHAnsi" w:hAnsi="Arial" w:cs="Arial"/>
+          <w:rFonts w:ascii="Arial" w:hAnsi="Arial" w:cs="Arial" w:eastAsiaTheme="minorHAnsi"/>
+          <w:sz w:val="24"/>
+        </w:rPr>
+      </w:pPr>
+      <w:r>
+        <w:rPr>
+          <w:rFonts w:ascii="Arial" w:hAnsi="Arial" w:cs="Arial" w:eastAsiaTheme="minorHAnsi"/>
           <w:noProof/>
           <w:sz w:val="24"/>
         </w:rPr>
@@ -749,13 +749,13 @@
           <w:numId w:val="1"/>
         </w:numPr>
         <w:rPr>
-          <w:rFonts w:ascii="Arial" w:eastAsiaTheme="minorHAnsi" w:hAnsi="Arial" w:cs="Arial"/>
-          <w:sz w:val="24"/>
-        </w:rPr>
-      </w:pPr>
-      <w:r>
-        <w:rPr>
-          <w:rFonts w:ascii="Arial" w:eastAsiaTheme="minorHAnsi" w:hAnsi="Arial" w:cs="Arial"/>
+          <w:rFonts w:ascii="Arial" w:hAnsi="Arial" w:cs="Arial" w:eastAsiaTheme="minorHAnsi"/>
+          <w:sz w:val="24"/>
+        </w:rPr>
+      </w:pPr>
+      <w:r>
+        <w:rPr>
+          <w:rFonts w:ascii="Arial" w:hAnsi="Arial" w:cs="Arial" w:eastAsiaTheme="minorHAnsi"/>
           <w:noProof/>
           <w:sz w:val="24"/>
         </w:rPr>
@@ -770,207 +770,184 @@
           <w:numId w:val="1"/>
         </w:numPr>
         <w:rPr>
-          <w:rFonts w:ascii="Arial" w:eastAsiaTheme="minorHAnsi" w:hAnsi="Arial" w:cs="Arial"/>
-          <w:sz w:val="24"/>
-        </w:rPr>
-      </w:pPr>
-      <w:r>
-        <w:rPr>
-          <w:rFonts w:ascii="Arial" w:eastAsiaTheme="minorHAnsi" w:hAnsi="Arial" w:cs="Arial"/>
+          <w:rFonts w:ascii="Arial" w:hAnsi="Arial" w:eastAsia="Calibri" w:cs="Arial" w:eastAsiaTheme="minorAscii"/>
+          <w:sz w:val="24"/>
+          <w:szCs w:val="24"/>
+        </w:rPr>
+      </w:pPr>
+      <w:r>
+        <w:rPr>
+          <w:rFonts w:ascii="Arial" w:hAnsi="Arial" w:eastAsia="Calibri" w:cs="Arial" w:eastAsiaTheme="minorAscii"/>
           <w:noProof/>
           <w:sz w:val="24"/>
+          <w:szCs w:val="24"/>
         </w:rPr>
         <w:t>Alexander David Borja Mena – Programador</w:t>
       </w:r>
     </w:p>
     <w:p>
       <w:pPr>
-        <w:rPr>
-          <w:rFonts w:ascii="Arial" w:eastAsiaTheme="minorHAnsi" w:hAnsi="Arial" w:cs="Arial"/>
-          <w:sz w:val="24"/>
-        </w:rPr>
-      </w:pPr>
-    </w:p>
-    <w:p>
-      <w:pPr>
-        <w:rPr>
-          <w:rFonts w:ascii="Arial" w:eastAsiaTheme="minorHAnsi" w:hAnsi="Arial" w:cs="Arial"/>
-          <w:sz w:val="24"/>
-        </w:rPr>
-      </w:pPr>
-    </w:p>
-    <w:p>
-      <w:pPr>
-        <w:rPr>
-          <w:rFonts w:ascii="Arial" w:eastAsiaTheme="minorHAnsi" w:hAnsi="Arial" w:cs="Arial"/>
-          <w:sz w:val="24"/>
-        </w:rPr>
-      </w:pPr>
-    </w:p>
-    <w:p>
-      <w:pPr>
-        <w:rPr>
-          <w:rFonts w:ascii="Arial" w:eastAsiaTheme="minorHAnsi" w:hAnsi="Arial" w:cs="Arial"/>
-          <w:sz w:val="24"/>
-        </w:rPr>
-      </w:pPr>
-    </w:p>
-    <w:p>
-      <w:pPr>
-        <w:rPr>
-          <w:rFonts w:ascii="Arial" w:eastAsiaTheme="minorHAnsi" w:hAnsi="Arial" w:cs="Arial"/>
-          <w:sz w:val="24"/>
-        </w:rPr>
-      </w:pPr>
-    </w:p>
-    <w:p>
-      <w:pPr>
-        <w:rPr>
-          <w:rFonts w:ascii="Arial" w:eastAsiaTheme="minorHAnsi" w:hAnsi="Arial" w:cs="Arial"/>
-          <w:sz w:val="24"/>
-        </w:rPr>
-      </w:pPr>
-    </w:p>
-    <w:p>
-      <w:pPr>
-        <w:rPr>
-          <w:rFonts w:ascii="Arial" w:eastAsiaTheme="minorHAnsi" w:hAnsi="Arial" w:cs="Arial"/>
-          <w:sz w:val="24"/>
-        </w:rPr>
-      </w:pPr>
-    </w:p>
-    <w:p>
-      <w:pPr>
-        <w:rPr>
-          <w:rFonts w:ascii="Arial" w:eastAsiaTheme="minorHAnsi" w:hAnsi="Arial" w:cs="Arial"/>
-          <w:sz w:val="24"/>
-        </w:rPr>
-      </w:pPr>
-    </w:p>
-    <w:p>
-      <w:pPr>
-        <w:rPr>
-          <w:rFonts w:ascii="Arial" w:eastAsiaTheme="minorHAnsi" w:hAnsi="Arial" w:cs="Arial"/>
-          <w:sz w:val="24"/>
-        </w:rPr>
-      </w:pPr>
-    </w:p>
-    <w:p>
-      <w:pPr>
-        <w:rPr>
-          <w:rFonts w:ascii="Arial" w:eastAsiaTheme="minorHAnsi" w:hAnsi="Arial" w:cs="Arial"/>
-          <w:sz w:val="24"/>
-        </w:rPr>
-      </w:pPr>
-    </w:p>
-    <w:p>
-      <w:pPr>
-        <w:rPr>
-          <w:rFonts w:ascii="Arial" w:eastAsiaTheme="minorHAnsi" w:hAnsi="Arial" w:cs="Arial"/>
-          <w:sz w:val="24"/>
-        </w:rPr>
-      </w:pPr>
-    </w:p>
-    <w:p>
-      <w:pPr>
-        <w:rPr>
-          <w:rFonts w:ascii="Arial" w:eastAsiaTheme="minorHAnsi" w:hAnsi="Arial" w:cs="Arial"/>
-          <w:sz w:val="24"/>
-        </w:rPr>
-      </w:pPr>
-    </w:p>
-    <w:p>
-      <w:pPr>
-        <w:rPr>
-          <w:rFonts w:ascii="Arial" w:eastAsiaTheme="minorHAnsi" w:hAnsi="Arial" w:cs="Arial"/>
-          <w:sz w:val="24"/>
-        </w:rPr>
-      </w:pPr>
-    </w:p>
-    <w:p>
-      <w:pPr>
-        <w:rPr>
-          <w:rFonts w:ascii="Arial" w:eastAsiaTheme="minorHAnsi" w:hAnsi="Arial" w:cs="Arial"/>
-          <w:sz w:val="24"/>
-        </w:rPr>
-      </w:pPr>
-    </w:p>
-    <w:p>
-      <w:pPr>
-        <w:rPr>
-          <w:rFonts w:ascii="Arial" w:eastAsiaTheme="minorHAnsi" w:hAnsi="Arial" w:cs="Arial"/>
-          <w:sz w:val="24"/>
-        </w:rPr>
-      </w:pPr>
-    </w:p>
-    <w:p>
-      <w:pPr>
-        <w:rPr>
-          <w:rFonts w:ascii="Arial" w:eastAsiaTheme="minorHAnsi" w:hAnsi="Arial" w:cs="Arial"/>
-          <w:sz w:val="24"/>
-        </w:rPr>
-      </w:pPr>
-    </w:p>
-    <w:p>
-      <w:pPr>
-        <w:rPr>
-          <w:rFonts w:ascii="Arial" w:eastAsiaTheme="minorHAnsi" w:hAnsi="Arial" w:cs="Arial"/>
-          <w:sz w:val="24"/>
-        </w:rPr>
-      </w:pPr>
-    </w:p>
-    <w:p>
-      <w:pPr>
-        <w:rPr>
-          <w:rFonts w:ascii="Arial" w:eastAsiaTheme="minorHAnsi" w:hAnsi="Arial" w:cs="Arial"/>
-          <w:sz w:val="24"/>
-        </w:rPr>
-      </w:pPr>
-    </w:p>
-    <w:p>
-      <w:pPr>
-        <w:rPr>
-          <w:rFonts w:ascii="Arial" w:eastAsiaTheme="minorHAnsi" w:hAnsi="Arial" w:cs="Arial"/>
-          <w:sz w:val="24"/>
-        </w:rPr>
-      </w:pPr>
-    </w:p>
-    <w:p>
-      <w:pPr>
-        <w:rPr>
-          <w:rFonts w:ascii="Arial" w:eastAsiaTheme="minorHAnsi" w:hAnsi="Arial" w:cs="Arial"/>
-          <w:sz w:val="24"/>
-        </w:rPr>
-      </w:pPr>
-    </w:p>
-    <w:p>
-      <w:pPr>
-        <w:rPr>
-          <w:rFonts w:ascii="Arial" w:eastAsiaTheme="minorHAnsi" w:hAnsi="Arial" w:cs="Arial"/>
-          <w:sz w:val="24"/>
-        </w:rPr>
-      </w:pPr>
-    </w:p>
-    <w:p>
-      <w:pPr>
-        <w:rPr>
-          <w:rFonts w:ascii="Arial" w:eastAsiaTheme="minorHAnsi" w:hAnsi="Arial" w:cs="Arial"/>
-          <w:sz w:val="24"/>
-        </w:rPr>
-      </w:pPr>
-    </w:p>
-    <w:p>
-      <w:pPr>
-        <w:rPr>
-          <w:rFonts w:ascii="Arial" w:eastAsiaTheme="minorHAnsi" w:hAnsi="Arial" w:cs="Arial"/>
-          <w:sz w:val="24"/>
-        </w:rPr>
-      </w:pPr>
-    </w:p>
-    <w:p>
-      <w:pPr>
-        <w:rPr>
-          <w:rFonts w:ascii="Arial" w:eastAsiaTheme="minorHAnsi" w:hAnsi="Arial" w:cs="Arial"/>
+        <w:pStyle w:val="Prrafodelista"/>
+        <w:numPr>
+          <w:ilvl w:val="0"/>
+          <w:numId w:val="1"/>
+        </w:numPr>
+        <w:rPr>
+          <w:rFonts w:ascii="Arial" w:hAnsi="Arial" w:eastAsia="Calibri" w:cs="Arial" w:eastAsiaTheme="minorAscii"/>
+          <w:sz w:val="24"/>
+          <w:szCs w:val="24"/>
+        </w:rPr>
+      </w:pPr>
+      <w:r>
+        <w:rPr>
+          <w:rFonts w:ascii="Arial" w:hAnsi="Arial" w:eastAsia="Calibri" w:cs="Arial" w:eastAsiaTheme="minorAscii"/>
+          <w:noProof/>
+          <w:sz w:val="24"/>
+          <w:szCs w:val="24"/>
+        </w:rPr>
+        <w:t>Hettson Enrique Ceballos Alcalán - Programador</w:t>
+      </w:r>
+    </w:p>
+    <w:p>
+      <w:pPr>
+        <w:rPr>
+          <w:rFonts w:ascii="Arial" w:hAnsi="Arial" w:cs="Arial" w:eastAsiaTheme="minorHAnsi"/>
+          <w:sz w:val="24"/>
+        </w:rPr>
+      </w:pPr>
+    </w:p>
+    <w:p>
+      <w:pPr>
+        <w:rPr>
+          <w:rFonts w:ascii="Arial" w:hAnsi="Arial" w:cs="Arial" w:eastAsiaTheme="minorHAnsi"/>
+          <w:sz w:val="24"/>
+        </w:rPr>
+      </w:pPr>
+    </w:p>
+    <w:p>
+      <w:pPr>
+        <w:rPr>
+          <w:rFonts w:ascii="Arial" w:hAnsi="Arial" w:cs="Arial" w:eastAsiaTheme="minorHAnsi"/>
+          <w:sz w:val="24"/>
+        </w:rPr>
+      </w:pPr>
+    </w:p>
+    <w:p>
+      <w:pPr>
+        <w:rPr>
+          <w:rFonts w:ascii="Arial" w:hAnsi="Arial" w:cs="Arial" w:eastAsiaTheme="minorHAnsi"/>
+          <w:sz w:val="24"/>
+        </w:rPr>
+      </w:pPr>
+    </w:p>
+    <w:p>
+      <w:pPr>
+        <w:rPr>
+          <w:rFonts w:ascii="Arial" w:hAnsi="Arial" w:cs="Arial" w:eastAsiaTheme="minorHAnsi"/>
+          <w:sz w:val="24"/>
+        </w:rPr>
+      </w:pPr>
+    </w:p>
+    <w:p>
+      <w:pPr>
+        <w:rPr>
+          <w:rFonts w:ascii="Arial" w:hAnsi="Arial" w:cs="Arial" w:eastAsiaTheme="minorHAnsi"/>
+          <w:sz w:val="24"/>
+        </w:rPr>
+      </w:pPr>
+    </w:p>
+    <w:p>
+      <w:pPr>
+        <w:rPr>
+          <w:rFonts w:ascii="Arial" w:hAnsi="Arial" w:cs="Arial" w:eastAsiaTheme="minorHAnsi"/>
+          <w:sz w:val="24"/>
+        </w:rPr>
+      </w:pPr>
+    </w:p>
+    <w:p>
+      <w:pPr>
+        <w:rPr>
+          <w:rFonts w:ascii="Arial" w:hAnsi="Arial" w:cs="Arial" w:eastAsiaTheme="minorHAnsi"/>
+          <w:sz w:val="24"/>
+        </w:rPr>
+      </w:pPr>
+    </w:p>
+    <w:p>
+      <w:pPr>
+        <w:rPr>
+          <w:rFonts w:ascii="Arial" w:hAnsi="Arial" w:cs="Arial" w:eastAsiaTheme="minorHAnsi"/>
+          <w:sz w:val="24"/>
+        </w:rPr>
+      </w:pPr>
+    </w:p>
+    <w:p>
+      <w:pPr>
+        <w:rPr>
+          <w:rFonts w:ascii="Arial" w:hAnsi="Arial" w:cs="Arial" w:eastAsiaTheme="minorHAnsi"/>
+          <w:sz w:val="24"/>
+        </w:rPr>
+      </w:pPr>
+    </w:p>
+    <w:p>
+      <w:pPr>
+        <w:rPr>
+          <w:rFonts w:ascii="Arial" w:hAnsi="Arial" w:cs="Arial" w:eastAsiaTheme="minorHAnsi"/>
+          <w:sz w:val="24"/>
+        </w:rPr>
+      </w:pPr>
+    </w:p>
+    <w:p>
+      <w:pPr>
+        <w:rPr>
+          <w:rFonts w:ascii="Arial" w:hAnsi="Arial" w:cs="Arial" w:eastAsiaTheme="minorHAnsi"/>
+          <w:sz w:val="24"/>
+        </w:rPr>
+      </w:pPr>
+    </w:p>
+    <w:p>
+      <w:pPr>
+        <w:rPr>
+          <w:rFonts w:ascii="Arial" w:hAnsi="Arial" w:cs="Arial" w:eastAsiaTheme="minorHAnsi"/>
+          <w:sz w:val="24"/>
+        </w:rPr>
+      </w:pPr>
+    </w:p>
+    <w:p>
+      <w:pPr>
+        <w:rPr>
+          <w:rFonts w:ascii="Arial" w:hAnsi="Arial" w:cs="Arial" w:eastAsiaTheme="minorHAnsi"/>
+          <w:sz w:val="24"/>
+        </w:rPr>
+      </w:pPr>
+    </w:p>
+    <w:p>
+      <w:pPr>
+        <w:rPr>
+          <w:rFonts w:ascii="Arial" w:hAnsi="Arial" w:cs="Arial" w:eastAsiaTheme="minorHAnsi"/>
+          <w:sz w:val="24"/>
+        </w:rPr>
+      </w:pPr>
+    </w:p>
+    <w:p>
+      <w:pPr>
+        <w:rPr>
+          <w:rFonts w:ascii="Arial" w:hAnsi="Arial" w:cs="Arial" w:eastAsiaTheme="minorHAnsi"/>
+          <w:sz w:val="24"/>
+        </w:rPr>
+      </w:pPr>
+    </w:p>
+    <w:p>
+      <w:pPr>
+        <w:rPr>
+          <w:rFonts w:ascii="Arial" w:hAnsi="Arial" w:cs="Arial" w:eastAsiaTheme="minorHAnsi"/>
+          <w:sz w:val="24"/>
+        </w:rPr>
+      </w:pPr>
+    </w:p>
+    <w:p>
+      <w:pPr>
+        <w:rPr>
+          <w:rFonts w:ascii="Arial" w:hAnsi="Arial" w:cs="Arial" w:eastAsiaTheme="minorHAnsi"/>
           <w:sz w:val="24"/>
         </w:rPr>
       </w:pPr>
@@ -979,7 +956,24 @@
       <w:pPr>
         <w:pStyle w:val="NormalWeb"/>
         <w:rPr>
-          <w:rFonts w:ascii="Arial" w:eastAsiaTheme="minorHAnsi" w:hAnsi="Arial" w:cs="Arial"/>
+          <w:rFonts w:ascii="Arial" w:hAnsi="Arial" w:eastAsia="Calibri" w:cs="Arial" w:eastAsiaTheme="minorAscii"/>
+          <w:noProof/>
+          <w:sz w:val="24"/>
+          <w:szCs w:val="24"/>
+        </w:rPr>
+        <w:sectPr>
+          <w:pgSz w:w="12240" w:h="15840" w:orient="portrait"/>
+          <w:pgMar w:top="1411" w:right="1699" w:bottom="1411" w:left="1699" w:header="706" w:footer="706" w:gutter="0"/>
+          <w:cols w:space="708"/>
+          <w:docGrid w:linePitch="360"/>
+        </w:sectPr>
+      </w:pPr>
+    </w:p>
+    <w:p>
+      <w:pPr>
+        <w:pStyle w:val="NormalWeb"/>
+        <w:rPr>
+          <w:rFonts w:ascii="Arial" w:hAnsi="Arial" w:cs="Arial" w:eastAsiaTheme="minorHAnsi"/>
           <w:b/>
           <w:bCs/>
           <w:i/>
@@ -988,19 +982,10 @@
           <w:sz w:val="32"/>
           <w:szCs w:val="32"/>
         </w:rPr>
-        <w:sectPr>
-          <w:pgSz w:w="12240" w:h="15840"/>
-          <w:pgMar w:top="1411" w:right="1699" w:bottom="1411" w:left="1699" w:header="706" w:footer="706" w:gutter="0"/>
-          <w:cols w:space="708"/>
-          <w:docGrid w:linePitch="360"/>
-        </w:sectPr>
-      </w:pPr>
-    </w:p>
-    <w:p>
-      <w:pPr>
-        <w:pStyle w:val="NormalWeb"/>
-        <w:rPr>
-          <w:rFonts w:ascii="Arial" w:eastAsiaTheme="minorHAnsi" w:hAnsi="Arial" w:cs="Arial"/>
+      </w:pPr>
+      <w:r>
+        <w:rPr>
+          <w:rFonts w:ascii="Arial" w:hAnsi="Arial" w:cs="Arial" w:eastAsiaTheme="minorHAnsi"/>
           <w:b/>
           <w:bCs/>
           <w:i/>
@@ -1009,24 +994,12 @@
           <w:sz w:val="32"/>
           <w:szCs w:val="32"/>
         </w:rPr>
-      </w:pPr>
-      <w:r>
-        <w:rPr>
-          <w:rFonts w:ascii="Arial" w:eastAsiaTheme="minorHAnsi" w:hAnsi="Arial" w:cs="Arial"/>
-          <w:b/>
-          <w:bCs/>
-          <w:i/>
-          <w:iCs/>
-          <w:noProof/>
-          <w:sz w:val="32"/>
-          <w:szCs w:val="32"/>
-        </w:rPr>
         <w:lastRenderedPageBreak/>
         <w:t>Modelo</w:t>
       </w:r>
       <w:r>
         <w:rPr>
-          <w:rFonts w:ascii="Arial" w:eastAsiaTheme="minorHAnsi" w:hAnsi="Arial" w:cs="Arial"/>
+          <w:rFonts w:ascii="Arial" w:hAnsi="Arial" w:cs="Arial" w:eastAsiaTheme="minorHAnsi"/>
           <w:b/>
           <w:bCs/>
           <w:i/>
@@ -1092,7 +1065,7 @@
       </w:r>
       <w:r>
         <w:rPr>
-          <w:rFonts w:ascii="Arial" w:eastAsiaTheme="minorHAnsi" w:hAnsi="Arial" w:cs="Arial"/>
+          <w:rFonts w:ascii="Arial" w:hAnsi="Arial" w:cs="Arial" w:eastAsiaTheme="minorHAnsi"/>
           <w:b/>
           <w:bCs/>
           <w:i/>
@@ -1109,7 +1082,7 @@
       <w:pPr>
         <w:pStyle w:val="NormalWeb"/>
         <w:rPr>
-          <w:rFonts w:ascii="Arial" w:eastAsiaTheme="minorHAnsi" w:hAnsi="Arial" w:cs="Arial"/>
+          <w:rFonts w:ascii="Arial" w:hAnsi="Arial" w:cs="Arial" w:eastAsiaTheme="minorHAnsi"/>
           <w:b/>
           <w:bCs/>
           <w:i/>
@@ -1127,7 +1100,7 @@
       </w:pPr>
       <w:r>
         <w:rPr>
-          <w:rFonts w:ascii="Arial" w:eastAsiaTheme="minorHAnsi" w:hAnsi="Arial" w:cs="Arial"/>
+          <w:rFonts w:ascii="Arial" w:hAnsi="Arial" w:cs="Arial" w:eastAsiaTheme="minorHAnsi"/>
           <w:b/>
           <w:bCs/>
           <w:i/>
@@ -1190,7 +1163,7 @@
       <w:pPr>
         <w:pStyle w:val="NormalWeb"/>
         <w:rPr>
-          <w:rFonts w:ascii="Arial" w:eastAsiaTheme="minorHAnsi" w:hAnsi="Arial" w:cs="Arial"/>
+          <w:rFonts w:ascii="Arial" w:hAnsi="Arial" w:cs="Arial" w:eastAsiaTheme="minorHAnsi"/>
           <w:b/>
           <w:bCs/>
           <w:i/>
@@ -1202,7 +1175,7 @@
       </w:pPr>
       <w:r>
         <w:rPr>
-          <w:rFonts w:ascii="Arial" w:eastAsiaTheme="minorHAnsi" w:hAnsi="Arial" w:cs="Arial"/>
+          <w:rFonts w:ascii="Arial" w:hAnsi="Arial" w:cs="Arial" w:eastAsiaTheme="minorHAnsi"/>
           <w:b/>
           <w:bCs/>
           <w:i/>
@@ -1274,7 +1247,7 @@
       </w:r>
     </w:p>
     <w:sectPr>
-      <w:pgSz w:w="12240" w:h="15840"/>
+      <w:pgSz w:w="12240" w:h="15840" w:orient="portrait"/>
       <w:pgMar w:top="1412" w:right="1701" w:bottom="1412" w:left="1701" w:header="709" w:footer="709" w:gutter="0"/>
       <w:cols w:space="708"/>
       <w:docGrid w:linePitch="360"/>
@@ -1285,7 +1258,7 @@
 
 <file path=word/comments.xml><?xml version="1.0" encoding="utf-8"?>
 <w:comments xmlns:wpc="http://schemas.microsoft.com/office/word/2010/wordprocessingCanvas" xmlns:cx="http://schemas.microsoft.com/office/drawing/2014/chartex" xmlns:cx1="http://schemas.microsoft.com/office/drawing/2015/9/8/chartex" xmlns:cx2="http://schemas.microsoft.com/office/drawing/2015/10/21/chartex" xmlns:cx3="http://schemas.microsoft.com/office/drawing/2016/5/9/chartex" xmlns:cx4="http://schemas.microsoft.com/office/drawing/2016/5/10/chartex" xmlns:cx5="http://schemas.microsoft.com/office/drawing/2016/5/11/chartex" xmlns:cx6="http://schemas.microsoft.com/office/drawing/2016/5/12/chartex" xmlns:cx7="http://schemas.microsoft.com/office/drawing/2016/5/13/chartex" xmlns:cx8="http://schemas.microsoft.com/office/drawing/2016/5/14/chartex" xmlns:mc="http://schemas.openxmlformats.org/markup-compatibility/2006" xmlns:aink="http://schemas.microsoft.com/office/drawing/2016/ink" xmlns:am3d="http://schemas.microsoft.com/office/drawing/2017/model3d" xmlns:o="urn:schemas-microsoft-com:office:office" xmlns:r="http://schemas.openxmlformats.org/officeDocument/2006/relationships" xmlns:m="http://schemas.openxmlformats.org/officeDocument/2006/math" xmlns:v="urn:schemas-microsoft-com:vml" xmlns:wp14="http://schemas.microsoft.com/office/word/2010/wordprocessingDrawing" xmlns:wp="http://schemas.openxmlformats.org/drawingml/2006/wordprocessingDrawing" xmlns:w10="urn:schemas-microsoft-com:office:word" xmlns:w="http://schemas.openxmlformats.org/wordprocessingml/2006/main" xmlns:w14="http://schemas.microsoft.com/office/word/2010/wordml" xmlns:w15="http://schemas.microsoft.com/office/word/2012/wordml" xmlns:w16cex="http://schemas.microsoft.com/office/word/2018/wordml/cex" xmlns:w16cid="http://schemas.microsoft.com/office/word/2016/wordml/cid" xmlns:w16="http://schemas.microsoft.com/office/word/2018/wordml" xmlns:w16sdtdh="http://schemas.microsoft.com/office/word/2020/wordml/sdtdatahash" xmlns:w16se="http://schemas.microsoft.com/office/word/2015/wordml/symex" xmlns:wpg="http://schemas.microsoft.com/office/word/2010/wordprocessingGroup" xmlns:wpi="http://schemas.microsoft.com/office/word/2010/wordprocessingInk" xmlns:wne="http://schemas.microsoft.com/office/word/2006/wordml" xmlns:wps="http://schemas.microsoft.com/office/word/2010/wordprocessingShape" mc:Ignorable="w14 w15 w16se w16cid w16 w16cex w16sdtdh wp14">
-  <w:comment w:id="0" w:author="Pedro Armas" w:date="2023-11-27T00:25:00Z" w:initials="PA">
+  <w:comment w:initials="PA" w:author="Pedro Armas" w:date="2023-11-27T00:25:00Z" w:id="0">
     <w:p>
       <w:pPr>
         <w:pStyle w:val="Textocomentario"/>
@@ -1301,7 +1274,7 @@
       </w:r>
     </w:p>
   </w:comment>
-  <w:comment w:id="1" w:author="Pedro Armas" w:date="2023-11-27T00:25:00Z" w:initials="PA">
+  <w:comment w:initials="PA" w:author="Pedro Armas" w:date="2023-11-27T00:25:00Z" w:id="1">
     <w:p>
       <w:pPr>
         <w:pStyle w:val="Textocomentario"/>
@@ -1317,7 +1290,7 @@
       </w:r>
     </w:p>
   </w:comment>
-  <w:comment w:id="2" w:author="Pedro Armas" w:date="2023-11-27T00:24:00Z" w:initials="PA">
+  <w:comment w:initials="PA" w:author="Pedro Armas" w:date="2023-11-27T00:24:00Z" w:id="2">
     <w:p>
       <w:pPr>
         <w:pStyle w:val="Textocomentario"/>
@@ -1333,7 +1306,7 @@
       </w:r>
     </w:p>
   </w:comment>
-  <w:comment w:id="3" w:author="Pedro Armas" w:date="2023-11-27T00:24:00Z" w:initials="PA">
+  <w:comment w:initials="PA" w:author="Pedro Armas" w:date="2023-11-27T00:24:00Z" w:id="3">
     <w:p>
       <w:pPr>
         <w:pStyle w:val="Textocomentario"/>
@@ -1444,7 +1417,7 @@
         <w:ind w:left="720" w:hanging="360"/>
       </w:pPr>
       <w:rPr>
-        <w:rFonts w:ascii="Symbol" w:hAnsi="Symbol" w:hint="default"/>
+        <w:rFonts w:hint="default" w:ascii="Symbol" w:hAnsi="Symbol"/>
       </w:rPr>
     </w:lvl>
     <w:lvl w:ilvl="1" w:tplc="100A0003" w:tentative="1">
@@ -1456,7 +1429,7 @@
         <w:ind w:left="1440" w:hanging="360"/>
       </w:pPr>
       <w:rPr>
-        <w:rFonts w:ascii="Courier New" w:hAnsi="Courier New" w:cs="Courier New" w:hint="default"/>
+        <w:rFonts w:hint="default" w:ascii="Courier New" w:hAnsi="Courier New" w:cs="Courier New"/>
       </w:rPr>
     </w:lvl>
     <w:lvl w:ilvl="2" w:tplc="100A0005" w:tentative="1">
@@ -1468,7 +1441,7 @@
         <w:ind w:left="2160" w:hanging="360"/>
       </w:pPr>
       <w:rPr>
-        <w:rFonts w:ascii="Wingdings" w:hAnsi="Wingdings" w:hint="default"/>
+        <w:rFonts w:hint="default" w:ascii="Wingdings" w:hAnsi="Wingdings"/>
       </w:rPr>
     </w:lvl>
     <w:lvl w:ilvl="3" w:tplc="100A0001" w:tentative="1">
@@ -1480,7 +1453,7 @@
         <w:ind w:left="2880" w:hanging="360"/>
       </w:pPr>
       <w:rPr>
-        <w:rFonts w:ascii="Symbol" w:hAnsi="Symbol" w:hint="default"/>
+        <w:rFonts w:hint="default" w:ascii="Symbol" w:hAnsi="Symbol"/>
       </w:rPr>
     </w:lvl>
     <w:lvl w:ilvl="4" w:tplc="100A0003" w:tentative="1">
@@ -1492,7 +1465,7 @@
         <w:ind w:left="3600" w:hanging="360"/>
       </w:pPr>
       <w:rPr>
-        <w:rFonts w:ascii="Courier New" w:hAnsi="Courier New" w:cs="Courier New" w:hint="default"/>
+        <w:rFonts w:hint="default" w:ascii="Courier New" w:hAnsi="Courier New" w:cs="Courier New"/>
       </w:rPr>
     </w:lvl>
     <w:lvl w:ilvl="5" w:tplc="100A0005" w:tentative="1">
@@ -1504,7 +1477,7 @@
         <w:ind w:left="4320" w:hanging="360"/>
       </w:pPr>
       <w:rPr>
-        <w:rFonts w:ascii="Wingdings" w:hAnsi="Wingdings" w:hint="default"/>
+        <w:rFonts w:hint="default" w:ascii="Wingdings" w:hAnsi="Wingdings"/>
       </w:rPr>
     </w:lvl>
     <w:lvl w:ilvl="6" w:tplc="100A0001" w:tentative="1">
@@ -1516,7 +1489,7 @@
         <w:ind w:left="5040" w:hanging="360"/>
       </w:pPr>
       <w:rPr>
-        <w:rFonts w:ascii="Symbol" w:hAnsi="Symbol" w:hint="default"/>
+        <w:rFonts w:hint="default" w:ascii="Symbol" w:hAnsi="Symbol"/>
       </w:rPr>
     </w:lvl>
     <w:lvl w:ilvl="7" w:tplc="100A0003" w:tentative="1">
@@ -1528,7 +1501,7 @@
         <w:ind w:left="5760" w:hanging="360"/>
       </w:pPr>
       <w:rPr>
-        <w:rFonts w:ascii="Courier New" w:hAnsi="Courier New" w:cs="Courier New" w:hint="default"/>
+        <w:rFonts w:hint="default" w:ascii="Courier New" w:hAnsi="Courier New" w:cs="Courier New"/>
       </w:rPr>
     </w:lvl>
     <w:lvl w:ilvl="8" w:tplc="100A0005" w:tentative="1">
@@ -1540,7 +1513,7 @@
         <w:ind w:left="6480" w:hanging="360"/>
       </w:pPr>
       <w:rPr>
-        <w:rFonts w:ascii="Wingdings" w:hAnsi="Wingdings" w:hint="default"/>
+        <w:rFonts w:hint="default" w:ascii="Wingdings" w:hAnsi="Wingdings"/>
       </w:rPr>
     </w:lvl>
   </w:abstractNum>
@@ -1563,7 +1536,7 @@
   <w:docDefaults>
     <w:rPrDefault>
       <w:rPr>
-        <w:rFonts w:asciiTheme="minorHAnsi" w:eastAsiaTheme="minorHAnsi" w:hAnsiTheme="minorHAnsi" w:cstheme="minorBidi"/>
+        <w:rFonts w:asciiTheme="minorHAnsi" w:hAnsiTheme="minorHAnsi" w:eastAsiaTheme="minorHAnsi" w:cstheme="minorBidi"/>
         <w:sz w:val="22"/>
         <w:szCs w:val="22"/>
         <w:lang w:val="es-GT" w:eastAsia="en-US" w:bidi="ar-SA"/>
@@ -1578,14 +1551,14 @@
   <w:latentStyles w:defLockedState="0" w:defUIPriority="99" w:defSemiHidden="0" w:defUnhideWhenUsed="0" w:defQFormat="0" w:count="376">
     <w:lsdException w:name="Normal" w:uiPriority="0" w:qFormat="1"/>
     <w:lsdException w:name="heading 1" w:uiPriority="9" w:qFormat="1"/>
-    <w:lsdException w:name="heading 2" w:semiHidden="1" w:uiPriority="9" w:unhideWhenUsed="1" w:qFormat="1"/>
-    <w:lsdException w:name="heading 3" w:semiHidden="1" w:uiPriority="9" w:unhideWhenUsed="1" w:qFormat="1"/>
-    <w:lsdException w:name="heading 4" w:semiHidden="1" w:uiPriority="9" w:unhideWhenUsed="1" w:qFormat="1"/>
-    <w:lsdException w:name="heading 5" w:semiHidden="1" w:uiPriority="9" w:unhideWhenUsed="1" w:qFormat="1"/>
-    <w:lsdException w:name="heading 6" w:semiHidden="1" w:uiPriority="9" w:unhideWhenUsed="1" w:qFormat="1"/>
-    <w:lsdException w:name="heading 7" w:semiHidden="1" w:uiPriority="9" w:unhideWhenUsed="1" w:qFormat="1"/>
-    <w:lsdException w:name="heading 8" w:semiHidden="1" w:uiPriority="9" w:unhideWhenUsed="1" w:qFormat="1"/>
-    <w:lsdException w:name="heading 9" w:semiHidden="1" w:uiPriority="9" w:unhideWhenUsed="1" w:qFormat="1"/>
+    <w:lsdException w:name="heading 2" w:uiPriority="9" w:semiHidden="1" w:unhideWhenUsed="1" w:qFormat="1"/>
+    <w:lsdException w:name="heading 3" w:uiPriority="9" w:semiHidden="1" w:unhideWhenUsed="1" w:qFormat="1"/>
+    <w:lsdException w:name="heading 4" w:uiPriority="9" w:semiHidden="1" w:unhideWhenUsed="1" w:qFormat="1"/>
+    <w:lsdException w:name="heading 5" w:uiPriority="9" w:semiHidden="1" w:unhideWhenUsed="1" w:qFormat="1"/>
+    <w:lsdException w:name="heading 6" w:uiPriority="9" w:semiHidden="1" w:unhideWhenUsed="1" w:qFormat="1"/>
+    <w:lsdException w:name="heading 7" w:uiPriority="9" w:semiHidden="1" w:unhideWhenUsed="1" w:qFormat="1"/>
+    <w:lsdException w:name="heading 8" w:uiPriority="9" w:semiHidden="1" w:unhideWhenUsed="1" w:qFormat="1"/>
+    <w:lsdException w:name="heading 9" w:uiPriority="9" w:semiHidden="1" w:unhideWhenUsed="1" w:qFormat="1"/>
     <w:lsdException w:name="index 1" w:semiHidden="1" w:unhideWhenUsed="1"/>
     <w:lsdException w:name="index 2" w:semiHidden="1" w:unhideWhenUsed="1"/>
     <w:lsdException w:name="index 3" w:semiHidden="1" w:unhideWhenUsed="1"/>
@@ -1595,22 +1568,22 @@
     <w:lsdException w:name="index 7" w:semiHidden="1" w:unhideWhenUsed="1"/>
     <w:lsdException w:name="index 8" w:semiHidden="1" w:unhideWhenUsed="1"/>
     <w:lsdException w:name="index 9" w:semiHidden="1" w:unhideWhenUsed="1"/>
-    <w:lsdException w:name="toc 1" w:semiHidden="1" w:uiPriority="39" w:unhideWhenUsed="1"/>
-    <w:lsdException w:name="toc 2" w:semiHidden="1" w:uiPriority="39" w:unhideWhenUsed="1"/>
-    <w:lsdException w:name="toc 3" w:semiHidden="1" w:uiPriority="39" w:unhideWhenUsed="1"/>
-    <w:lsdException w:name="toc 4" w:semiHidden="1" w:uiPriority="39" w:unhideWhenUsed="1"/>
-    <w:lsdException w:name="toc 5" w:semiHidden="1" w:uiPriority="39" w:unhideWhenUsed="1"/>
-    <w:lsdException w:name="toc 6" w:semiHidden="1" w:uiPriority="39" w:unhideWhenUsed="1"/>
-    <w:lsdException w:name="toc 7" w:semiHidden="1" w:uiPriority="39" w:unhideWhenUsed="1"/>
-    <w:lsdException w:name="toc 8" w:semiHidden="1" w:uiPriority="39" w:unhideWhenUsed="1"/>
-    <w:lsdException w:name="toc 9" w:semiHidden="1" w:uiPriority="39" w:unhideWhenUsed="1"/>
+    <w:lsdException w:name="toc 1" w:uiPriority="39" w:semiHidden="1" w:unhideWhenUsed="1"/>
+    <w:lsdException w:name="toc 2" w:uiPriority="39" w:semiHidden="1" w:unhideWhenUsed="1"/>
+    <w:lsdException w:name="toc 3" w:uiPriority="39" w:semiHidden="1" w:unhideWhenUsed="1"/>
+    <w:lsdException w:name="toc 4" w:uiPriority="39" w:semiHidden="1" w:unhideWhenUsed="1"/>
+    <w:lsdException w:name="toc 5" w:uiPriority="39" w:semiHidden="1" w:unhideWhenUsed="1"/>
+    <w:lsdException w:name="toc 6" w:uiPriority="39" w:semiHidden="1" w:unhideWhenUsed="1"/>
+    <w:lsdException w:name="toc 7" w:uiPriority="39" w:semiHidden="1" w:unhideWhenUsed="1"/>
+    <w:lsdException w:name="toc 8" w:uiPriority="39" w:semiHidden="1" w:unhideWhenUsed="1"/>
+    <w:lsdException w:name="toc 9" w:uiPriority="39" w:semiHidden="1" w:unhideWhenUsed="1"/>
     <w:lsdException w:name="Normal Indent" w:semiHidden="1" w:unhideWhenUsed="1"/>
     <w:lsdException w:name="footnote text" w:semiHidden="1" w:unhideWhenUsed="1"/>
     <w:lsdException w:name="annotation text" w:semiHidden="1" w:unhideWhenUsed="1"/>
     <w:lsdException w:name="header" w:semiHidden="1" w:unhideWhenUsed="1"/>
     <w:lsdException w:name="footer" w:semiHidden="1" w:unhideWhenUsed="1"/>
     <w:lsdException w:name="index heading" w:semiHidden="1" w:unhideWhenUsed="1"/>
-    <w:lsdException w:name="caption" w:semiHidden="1" w:uiPriority="35" w:unhideWhenUsed="1" w:qFormat="1"/>
+    <w:lsdException w:name="caption" w:uiPriority="35" w:semiHidden="1" w:unhideWhenUsed="1" w:qFormat="1"/>
     <w:lsdException w:name="table of figures" w:semiHidden="1" w:unhideWhenUsed="1"/>
     <w:lsdException w:name="envelope address" w:semiHidden="1" w:unhideWhenUsed="1"/>
     <w:lsdException w:name="envelope return" w:semiHidden="1" w:unhideWhenUsed="1"/>
@@ -1641,7 +1614,7 @@
     <w:lsdException w:name="Title" w:uiPriority="10" w:qFormat="1"/>
     <w:lsdException w:name="Closing" w:semiHidden="1" w:unhideWhenUsed="1"/>
     <w:lsdException w:name="Signature" w:semiHidden="1" w:unhideWhenUsed="1"/>
-    <w:lsdException w:name="Default Paragraph Font" w:semiHidden="1" w:uiPriority="1" w:unhideWhenUsed="1"/>
+    <w:lsdException w:name="Default Paragraph Font" w:uiPriority="1" w:semiHidden="1" w:unhideWhenUsed="1"/>
     <w:lsdException w:name="Body Text" w:semiHidden="1" w:unhideWhenUsed="1"/>
     <w:lsdException w:name="Body Text Indent" w:semiHidden="1" w:unhideWhenUsed="1"/>
     <w:lsdException w:name="List Continue" w:semiHidden="1" w:unhideWhenUsed="1"/>
@@ -1841,8 +1814,8 @@
     <w:lsdException w:name="Subtle Reference" w:uiPriority="31" w:qFormat="1"/>
     <w:lsdException w:name="Intense Reference" w:uiPriority="32" w:qFormat="1"/>
     <w:lsdException w:name="Book Title" w:uiPriority="33" w:qFormat="1"/>
-    <w:lsdException w:name="Bibliography" w:semiHidden="1" w:uiPriority="37" w:unhideWhenUsed="1"/>
-    <w:lsdException w:name="TOC Heading" w:semiHidden="1" w:uiPriority="39" w:unhideWhenUsed="1" w:qFormat="1"/>
+    <w:lsdException w:name="Bibliography" w:uiPriority="37" w:semiHidden="1" w:unhideWhenUsed="1"/>
+    <w:lsdException w:name="TOC Heading" w:uiPriority="39" w:semiHidden="1" w:unhideWhenUsed="1" w:qFormat="1"/>
     <w:lsdException w:name="Plain Table 1" w:uiPriority="41"/>
     <w:lsdException w:name="Plain Table 2" w:uiPriority="42"/>
     <w:lsdException w:name="Plain Table 3" w:uiPriority="43"/>
@@ -1953,7 +1926,7 @@
     <w:lsdException w:name="Unresolved Mention" w:semiHidden="1" w:unhideWhenUsed="1"/>
     <w:lsdException w:name="Smart Link" w:semiHidden="1" w:unhideWhenUsed="1"/>
   </w:latentStyles>
-  <w:style w:type="paragraph" w:default="1" w:styleId="Normal">
+  <w:style w:type="paragraph" w:styleId="Normal" w:default="1">
     <w:name w:val="Normal"/>
     <w:qFormat/>
     <w:rsid w:val="007B480D"/>
@@ -1961,13 +1934,13 @@
       <w:rFonts w:eastAsia="MS Mincho"/>
     </w:rPr>
   </w:style>
-  <w:style w:type="character" w:default="1" w:styleId="Fuentedeprrafopredeter">
+  <w:style w:type="character" w:styleId="Fuentedeprrafopredeter" w:default="1">
     <w:name w:val="Default Paragraph Font"/>
     <w:uiPriority w:val="1"/>
     <w:semiHidden/>
     <w:unhideWhenUsed/>
   </w:style>
-  <w:style w:type="table" w:default="1" w:styleId="Tablanormal">
+  <w:style w:type="table" w:styleId="Tablanormal" w:default="1">
     <w:name w:val="Normal Table"/>
     <w:uiPriority w:val="99"/>
     <w:semiHidden/>
@@ -1982,7 +1955,7 @@
       </w:tblCellMar>
     </w:tblPr>
   </w:style>
-  <w:style w:type="numbering" w:default="1" w:styleId="Sinlista">
+  <w:style w:type="numbering" w:styleId="Sinlista" w:default="1">
     <w:name w:val="No List"/>
     <w:uiPriority w:val="99"/>
     <w:semiHidden/>
@@ -2025,7 +1998,7 @@
       <w:szCs w:val="20"/>
     </w:rPr>
   </w:style>
-  <w:style w:type="character" w:customStyle="1" w:styleId="TextocomentarioCar">
+  <w:style w:type="character" w:styleId="TextocomentarioCar" w:customStyle="1">
     <w:name w:val="Texto comentario Car"/>
     <w:basedOn w:val="Fuentedeprrafopredeter"/>
     <w:link w:val="Textocomentario"/>
@@ -2052,7 +2025,7 @@
       <w:bCs/>
     </w:rPr>
   </w:style>
-  <w:style w:type="character" w:customStyle="1" w:styleId="AsuntodelcomentarioCar">
+  <w:style w:type="character" w:styleId="AsuntodelcomentarioCar" w:customStyle="1">
     <w:name w:val="Asunto del comentario Car"/>
     <w:basedOn w:val="TextocomentarioCar"/>
     <w:link w:val="Asuntodelcomentario"/>
@@ -2088,7 +2061,7 @@
       <w:spacing w:before="100" w:beforeAutospacing="1" w:after="100" w:afterAutospacing="1" w:line="240" w:lineRule="auto"/>
     </w:pPr>
     <w:rPr>
-      <w:rFonts w:ascii="Times New Roman" w:eastAsia="Times New Roman" w:hAnsi="Times New Roman" w:cs="Times New Roman"/>
+      <w:rFonts w:ascii="Times New Roman" w:hAnsi="Times New Roman" w:eastAsia="Times New Roman" w:cs="Times New Roman"/>
       <w:sz w:val="24"/>
       <w:szCs w:val="24"/>
       <w:lang w:eastAsia="es-GT"/>
@@ -2109,7 +2082,7 @@
       <w:spacing w:after="0" w:line="240" w:lineRule="auto"/>
     </w:pPr>
   </w:style>
-  <w:style w:type="character" w:customStyle="1" w:styleId="EncabezadoCar">
+  <w:style w:type="character" w:styleId="EncabezadoCar" w:customStyle="1">
     <w:name w:val="Encabezado Car"/>
     <w:basedOn w:val="Fuentedeprrafopredeter"/>
     <w:link w:val="Encabezado"/>
@@ -2134,7 +2107,7 @@
       <w:spacing w:after="0" w:line="240" w:lineRule="auto"/>
     </w:pPr>
   </w:style>
-  <w:style w:type="character" w:customStyle="1" w:styleId="PiedepginaCar">
+  <w:style w:type="character" w:styleId="PiedepginaCar" w:customStyle="1">
     <w:name w:val="Pie de página Car"/>
     <w:basedOn w:val="Fuentedeprrafopredeter"/>
     <w:link w:val="Piedepgina"/>

</xml_diff>

<commit_message>
Se agrega imagen de Modelo de Entidades y nombre de programador(Julio Alvarado) al documento word del proyecto
</commit_message>
<xml_diff>
--- a/Proyecto-PixelGameStore.IN5AM.Fila#1.docx
+++ b/Proyecto-PixelGameStore.IN5AM.Fila#1.docx
@@ -1,6 +1,6 @@
 
 <file path=word/document.xml><?xml version="1.0" encoding="utf-8"?>
-<w:document xmlns:wpc="http://schemas.microsoft.com/office/word/2010/wordprocessingCanvas" xmlns:cx="http://schemas.microsoft.com/office/drawing/2014/chartex" xmlns:cx1="http://schemas.microsoft.com/office/drawing/2015/9/8/chartex" xmlns:cx2="http://schemas.microsoft.com/office/drawing/2015/10/21/chartex" xmlns:cx3="http://schemas.microsoft.com/office/drawing/2016/5/9/chartex" xmlns:cx4="http://schemas.microsoft.com/office/drawing/2016/5/10/chartex" xmlns:cx5="http://schemas.microsoft.com/office/drawing/2016/5/11/chartex" xmlns:cx6="http://schemas.microsoft.com/office/drawing/2016/5/12/chartex" xmlns:cx7="http://schemas.microsoft.com/office/drawing/2016/5/13/chartex" xmlns:cx8="http://schemas.microsoft.com/office/drawing/2016/5/14/chartex" xmlns:mc="http://schemas.openxmlformats.org/markup-compatibility/2006" xmlns:aink="http://schemas.microsoft.com/office/drawing/2016/ink" xmlns:am3d="http://schemas.microsoft.com/office/drawing/2017/model3d" xmlns:o="urn:schemas-microsoft-com:office:office" xmlns:oel="http://schemas.microsoft.com/office/2019/extlst" xmlns:r="http://schemas.openxmlformats.org/officeDocument/2006/relationships" xmlns:m="http://schemas.openxmlformats.org/officeDocument/2006/math" xmlns:v="urn:schemas-microsoft-com:vml" xmlns:wp14="http://schemas.microsoft.com/office/word/2010/wordprocessingDrawing" xmlns:wp="http://schemas.openxmlformats.org/drawingml/2006/wordprocessingDrawing" xmlns:w10="urn:schemas-microsoft-com:office:word" xmlns:w="http://schemas.openxmlformats.org/wordprocessingml/2006/main" xmlns:w14="http://schemas.microsoft.com/office/word/2010/wordml" xmlns:w15="http://schemas.microsoft.com/office/word/2012/wordml" xmlns:w16cex="http://schemas.microsoft.com/office/word/2018/wordml/cex" xmlns:w16cid="http://schemas.microsoft.com/office/word/2016/wordml/cid" xmlns:w16="http://schemas.microsoft.com/office/word/2018/wordml" xmlns:w16du="http://schemas.microsoft.com/office/word/2023/wordml/word16du" xmlns:w16sdtdh="http://schemas.microsoft.com/office/word/2020/wordml/sdtdatahash" xmlns:w16se="http://schemas.microsoft.com/office/word/2015/wordml/symex" xmlns:wpg="http://schemas.microsoft.com/office/word/2010/wordprocessingGroup" xmlns:wpi="http://schemas.microsoft.com/office/word/2010/wordprocessingInk" xmlns:wne="http://schemas.microsoft.com/office/word/2006/wordml" xmlns:wps="http://schemas.microsoft.com/office/word/2010/wordprocessingShape" mc:Ignorable="w14 w15 w16se w16cid w16 w16cex w16sdtdh w16du wp14">
+<w:document xmlns:wpc="http://schemas.microsoft.com/office/word/2010/wordprocessingCanvas" xmlns:mc="http://schemas.openxmlformats.org/markup-compatibility/2006" xmlns:o="urn:schemas-microsoft-com:office:office" xmlns:r="http://schemas.openxmlformats.org/officeDocument/2006/relationships" xmlns:m="http://schemas.openxmlformats.org/officeDocument/2006/math" xmlns:v="urn:schemas-microsoft-com:vml" xmlns:wp14="http://schemas.microsoft.com/office/word/2010/wordprocessingDrawing" xmlns:wp="http://schemas.openxmlformats.org/drawingml/2006/wordprocessingDrawing" xmlns:w10="urn:schemas-microsoft-com:office:word" xmlns:w="http://schemas.openxmlformats.org/wordprocessingml/2006/main" xmlns:w14="http://schemas.microsoft.com/office/word/2010/wordml" xmlns:w15="http://schemas.microsoft.com/office/word/2012/wordml" xmlns:wpg="http://schemas.microsoft.com/office/word/2010/wordprocessingGroup" xmlns:wpi="http://schemas.microsoft.com/office/word/2010/wordprocessingInk" xmlns:wne="http://schemas.microsoft.com/office/word/2006/wordml" xmlns:wps="http://schemas.microsoft.com/office/word/2010/wordprocessingShape" mc:Ignorable="w14 w15 wp14">
   <w:body>
     <w:p>
       <w:pPr>
@@ -25,6 +25,7 @@
           <w:rFonts w:ascii="Arial" w:hAnsi="Arial" w:cs="Arial"/>
           <w:b/>
           <w:noProof/>
+          <w:lang w:eastAsia="es-GT"/>
         </w:rPr>
         <w:drawing>
           <wp:inline distT="0" distB="0" distL="0" distR="0" wp14:anchorId="61DA3BD1" wp14:editId="0C35A376">
@@ -566,17 +567,8 @@
           <w:rFonts w:ascii="Arial" w:hAnsi="Arial" w:cs="Arial"/>
           <w:sz w:val="24"/>
         </w:rPr>
-        <w:t xml:space="preserve"> </w:t>
-      </w:r>
-      <w:proofErr w:type="gramStart"/>
-      <w:r>
-        <w:rPr>
-          <w:rFonts w:ascii="Arial" w:hAnsi="Arial" w:cs="Arial"/>
-          <w:sz w:val="24"/>
-        </w:rPr>
-        <w:t>Junio</w:t>
-      </w:r>
-      <w:proofErr w:type="gramEnd"/>
+        <w:t xml:space="preserve"> Junio</w:t>
+      </w:r>
       <w:r>
         <w:rPr>
           <w:rFonts w:ascii="Arial" w:hAnsi="Arial" w:cs="Arial"/>
@@ -693,206 +685,220 @@
     </w:p>
     <w:p>
       <w:pPr>
-        <w:rPr>
-          <w:rFonts w:ascii="Arial" w:eastAsiaTheme="minorHAnsi" w:hAnsi="Arial" w:cs="Arial"/>
-          <w:sz w:val="24"/>
-        </w:rPr>
-      </w:pPr>
-    </w:p>
-    <w:p>
-      <w:pPr>
-        <w:rPr>
-          <w:rFonts w:ascii="Arial" w:eastAsiaTheme="minorHAnsi" w:hAnsi="Arial" w:cs="Arial"/>
-          <w:sz w:val="24"/>
-        </w:rPr>
-      </w:pPr>
-    </w:p>
-    <w:p>
-      <w:pPr>
-        <w:rPr>
-          <w:rFonts w:ascii="Arial" w:eastAsiaTheme="minorHAnsi" w:hAnsi="Arial" w:cs="Arial"/>
-          <w:sz w:val="24"/>
-        </w:rPr>
-      </w:pPr>
-    </w:p>
-    <w:p>
-      <w:pPr>
-        <w:rPr>
-          <w:rFonts w:ascii="Arial" w:eastAsiaTheme="minorHAnsi" w:hAnsi="Arial" w:cs="Arial"/>
-          <w:sz w:val="24"/>
-        </w:rPr>
-      </w:pPr>
-    </w:p>
-    <w:p>
-      <w:pPr>
-        <w:rPr>
-          <w:rFonts w:ascii="Arial" w:eastAsiaTheme="minorHAnsi" w:hAnsi="Arial" w:cs="Arial"/>
-          <w:sz w:val="24"/>
-        </w:rPr>
-      </w:pPr>
-    </w:p>
-    <w:p>
-      <w:pPr>
-        <w:rPr>
-          <w:rFonts w:ascii="Arial" w:eastAsiaTheme="minorHAnsi" w:hAnsi="Arial" w:cs="Arial"/>
-          <w:sz w:val="24"/>
-        </w:rPr>
-      </w:pPr>
-    </w:p>
-    <w:p>
-      <w:pPr>
-        <w:rPr>
-          <w:rFonts w:ascii="Arial" w:eastAsiaTheme="minorHAnsi" w:hAnsi="Arial" w:cs="Arial"/>
-          <w:sz w:val="24"/>
-        </w:rPr>
-      </w:pPr>
-    </w:p>
-    <w:p>
-      <w:pPr>
-        <w:rPr>
-          <w:rFonts w:ascii="Arial" w:eastAsiaTheme="minorHAnsi" w:hAnsi="Arial" w:cs="Arial"/>
-          <w:sz w:val="24"/>
-        </w:rPr>
-      </w:pPr>
-    </w:p>
-    <w:p>
-      <w:pPr>
-        <w:rPr>
-          <w:rFonts w:ascii="Arial" w:eastAsiaTheme="minorHAnsi" w:hAnsi="Arial" w:cs="Arial"/>
-          <w:sz w:val="24"/>
-        </w:rPr>
-      </w:pPr>
-    </w:p>
-    <w:p>
-      <w:pPr>
-        <w:rPr>
-          <w:rFonts w:ascii="Arial" w:eastAsiaTheme="minorHAnsi" w:hAnsi="Arial" w:cs="Arial"/>
-          <w:sz w:val="24"/>
-        </w:rPr>
-      </w:pPr>
-    </w:p>
-    <w:p>
-      <w:pPr>
-        <w:rPr>
-          <w:rFonts w:ascii="Arial" w:eastAsiaTheme="minorHAnsi" w:hAnsi="Arial" w:cs="Arial"/>
-          <w:sz w:val="24"/>
-        </w:rPr>
-      </w:pPr>
-    </w:p>
-    <w:p>
-      <w:pPr>
-        <w:rPr>
-          <w:rFonts w:ascii="Arial" w:eastAsiaTheme="minorHAnsi" w:hAnsi="Arial" w:cs="Arial"/>
-          <w:sz w:val="24"/>
-        </w:rPr>
-      </w:pPr>
-    </w:p>
-    <w:p>
-      <w:pPr>
-        <w:rPr>
-          <w:rFonts w:ascii="Arial" w:eastAsiaTheme="minorHAnsi" w:hAnsi="Arial" w:cs="Arial"/>
-          <w:sz w:val="24"/>
-        </w:rPr>
-      </w:pPr>
-    </w:p>
-    <w:p>
-      <w:pPr>
-        <w:rPr>
-          <w:rFonts w:ascii="Arial" w:eastAsiaTheme="minorHAnsi" w:hAnsi="Arial" w:cs="Arial"/>
-          <w:sz w:val="24"/>
-        </w:rPr>
-      </w:pPr>
-    </w:p>
-    <w:p>
-      <w:pPr>
-        <w:rPr>
-          <w:rFonts w:ascii="Arial" w:eastAsiaTheme="minorHAnsi" w:hAnsi="Arial" w:cs="Arial"/>
-          <w:sz w:val="24"/>
-        </w:rPr>
-      </w:pPr>
-    </w:p>
-    <w:p>
-      <w:pPr>
-        <w:rPr>
-          <w:rFonts w:ascii="Arial" w:eastAsiaTheme="minorHAnsi" w:hAnsi="Arial" w:cs="Arial"/>
-          <w:sz w:val="24"/>
-        </w:rPr>
-      </w:pPr>
-    </w:p>
-    <w:p>
-      <w:pPr>
-        <w:rPr>
-          <w:rFonts w:ascii="Arial" w:eastAsiaTheme="minorHAnsi" w:hAnsi="Arial" w:cs="Arial"/>
-          <w:sz w:val="24"/>
-        </w:rPr>
-      </w:pPr>
-    </w:p>
-    <w:p>
-      <w:pPr>
-        <w:rPr>
-          <w:rFonts w:ascii="Arial" w:eastAsiaTheme="minorHAnsi" w:hAnsi="Arial" w:cs="Arial"/>
-          <w:sz w:val="24"/>
-        </w:rPr>
-      </w:pPr>
-    </w:p>
-    <w:p>
-      <w:pPr>
-        <w:rPr>
-          <w:rFonts w:ascii="Arial" w:eastAsiaTheme="minorHAnsi" w:hAnsi="Arial" w:cs="Arial"/>
-          <w:sz w:val="24"/>
-        </w:rPr>
-      </w:pPr>
-    </w:p>
-    <w:p>
-      <w:pPr>
-        <w:rPr>
-          <w:rFonts w:ascii="Arial" w:eastAsiaTheme="minorHAnsi" w:hAnsi="Arial" w:cs="Arial"/>
-          <w:sz w:val="24"/>
-        </w:rPr>
-      </w:pPr>
-    </w:p>
-    <w:p>
-      <w:pPr>
-        <w:rPr>
-          <w:rFonts w:ascii="Arial" w:eastAsiaTheme="minorHAnsi" w:hAnsi="Arial" w:cs="Arial"/>
-          <w:sz w:val="24"/>
-        </w:rPr>
-      </w:pPr>
-    </w:p>
-    <w:p>
-      <w:pPr>
-        <w:rPr>
-          <w:rFonts w:ascii="Arial" w:eastAsiaTheme="minorHAnsi" w:hAnsi="Arial" w:cs="Arial"/>
-          <w:sz w:val="24"/>
-        </w:rPr>
-      </w:pPr>
-    </w:p>
-    <w:p>
-      <w:pPr>
-        <w:rPr>
-          <w:rFonts w:ascii="Arial" w:eastAsiaTheme="minorHAnsi" w:hAnsi="Arial" w:cs="Arial"/>
-          <w:sz w:val="24"/>
-        </w:rPr>
-      </w:pPr>
-    </w:p>
-    <w:p>
-      <w:pPr>
-        <w:rPr>
-          <w:rFonts w:ascii="Arial" w:eastAsiaTheme="minorHAnsi" w:hAnsi="Arial" w:cs="Arial"/>
-          <w:sz w:val="24"/>
-        </w:rPr>
-      </w:pPr>
-    </w:p>
-    <w:p>
-      <w:pPr>
-        <w:rPr>
-          <w:rFonts w:ascii="Arial" w:eastAsiaTheme="minorHAnsi" w:hAnsi="Arial" w:cs="Arial"/>
-          <w:sz w:val="24"/>
-        </w:rPr>
-      </w:pPr>
-    </w:p>
-    <w:p>
-      <w:pPr>
+        <w:pStyle w:val="Prrafodelista"/>
+        <w:numPr>
+          <w:ilvl w:val="0"/>
+          <w:numId w:val="1"/>
+        </w:numPr>
+        <w:rPr>
+          <w:rFonts w:ascii="Arial" w:eastAsiaTheme="minorHAnsi" w:hAnsi="Arial" w:cs="Arial"/>
+          <w:sz w:val="24"/>
+        </w:rPr>
+      </w:pPr>
+      <w:r>
+        <w:rPr>
+          <w:rFonts w:ascii="Arial" w:eastAsiaTheme="minorHAnsi" w:hAnsi="Arial" w:cs="Arial"/>
+          <w:noProof/>
+          <w:sz w:val="24"/>
+        </w:rPr>
+        <w:t>Julio Rene Alvarado Herrera - Programador</w:t>
+      </w:r>
+    </w:p>
+    <w:p>
+      <w:pPr>
+        <w:rPr>
+          <w:rFonts w:ascii="Arial" w:eastAsiaTheme="minorHAnsi" w:hAnsi="Arial" w:cs="Arial"/>
+          <w:sz w:val="24"/>
+        </w:rPr>
+      </w:pPr>
+    </w:p>
+    <w:p>
+      <w:pPr>
+        <w:rPr>
+          <w:rFonts w:ascii="Arial" w:eastAsiaTheme="minorHAnsi" w:hAnsi="Arial" w:cs="Arial"/>
+          <w:sz w:val="24"/>
+        </w:rPr>
+      </w:pPr>
+    </w:p>
+    <w:p>
+      <w:pPr>
+        <w:rPr>
+          <w:rFonts w:ascii="Arial" w:eastAsiaTheme="minorHAnsi" w:hAnsi="Arial" w:cs="Arial"/>
+          <w:sz w:val="24"/>
+        </w:rPr>
+      </w:pPr>
+    </w:p>
+    <w:p>
+      <w:pPr>
+        <w:rPr>
+          <w:rFonts w:ascii="Arial" w:eastAsiaTheme="minorHAnsi" w:hAnsi="Arial" w:cs="Arial"/>
+          <w:sz w:val="24"/>
+        </w:rPr>
+      </w:pPr>
+    </w:p>
+    <w:p>
+      <w:pPr>
+        <w:rPr>
+          <w:rFonts w:ascii="Arial" w:eastAsiaTheme="minorHAnsi" w:hAnsi="Arial" w:cs="Arial"/>
+          <w:sz w:val="24"/>
+        </w:rPr>
+      </w:pPr>
+    </w:p>
+    <w:p>
+      <w:pPr>
+        <w:rPr>
+          <w:rFonts w:ascii="Arial" w:eastAsiaTheme="minorHAnsi" w:hAnsi="Arial" w:cs="Arial"/>
+          <w:sz w:val="24"/>
+        </w:rPr>
+      </w:pPr>
+    </w:p>
+    <w:p>
+      <w:pPr>
+        <w:rPr>
+          <w:rFonts w:ascii="Arial" w:eastAsiaTheme="minorHAnsi" w:hAnsi="Arial" w:cs="Arial"/>
+          <w:sz w:val="24"/>
+        </w:rPr>
+      </w:pPr>
+    </w:p>
+    <w:p>
+      <w:pPr>
+        <w:rPr>
+          <w:rFonts w:ascii="Arial" w:eastAsiaTheme="minorHAnsi" w:hAnsi="Arial" w:cs="Arial"/>
+          <w:sz w:val="24"/>
+        </w:rPr>
+      </w:pPr>
+    </w:p>
+    <w:p>
+      <w:pPr>
+        <w:rPr>
+          <w:rFonts w:ascii="Arial" w:eastAsiaTheme="minorHAnsi" w:hAnsi="Arial" w:cs="Arial"/>
+          <w:sz w:val="24"/>
+        </w:rPr>
+      </w:pPr>
+    </w:p>
+    <w:p>
+      <w:pPr>
+        <w:rPr>
+          <w:rFonts w:ascii="Arial" w:eastAsiaTheme="minorHAnsi" w:hAnsi="Arial" w:cs="Arial"/>
+          <w:sz w:val="24"/>
+        </w:rPr>
+      </w:pPr>
+    </w:p>
+    <w:p>
+      <w:pPr>
+        <w:rPr>
+          <w:rFonts w:ascii="Arial" w:eastAsiaTheme="minorHAnsi" w:hAnsi="Arial" w:cs="Arial"/>
+          <w:sz w:val="24"/>
+        </w:rPr>
+      </w:pPr>
+    </w:p>
+    <w:p>
+      <w:pPr>
+        <w:rPr>
+          <w:rFonts w:ascii="Arial" w:eastAsiaTheme="minorHAnsi" w:hAnsi="Arial" w:cs="Arial"/>
+          <w:sz w:val="24"/>
+        </w:rPr>
+      </w:pPr>
+    </w:p>
+    <w:p>
+      <w:pPr>
+        <w:rPr>
+          <w:rFonts w:ascii="Arial" w:eastAsiaTheme="minorHAnsi" w:hAnsi="Arial" w:cs="Arial"/>
+          <w:sz w:val="24"/>
+        </w:rPr>
+      </w:pPr>
+    </w:p>
+    <w:p>
+      <w:pPr>
+        <w:rPr>
+          <w:rFonts w:ascii="Arial" w:eastAsiaTheme="minorHAnsi" w:hAnsi="Arial" w:cs="Arial"/>
+          <w:sz w:val="24"/>
+        </w:rPr>
+      </w:pPr>
+    </w:p>
+    <w:p>
+      <w:pPr>
+        <w:rPr>
+          <w:rFonts w:ascii="Arial" w:eastAsiaTheme="minorHAnsi" w:hAnsi="Arial" w:cs="Arial"/>
+          <w:sz w:val="24"/>
+        </w:rPr>
+      </w:pPr>
+    </w:p>
+    <w:p>
+      <w:pPr>
+        <w:rPr>
+          <w:rFonts w:ascii="Arial" w:eastAsiaTheme="minorHAnsi" w:hAnsi="Arial" w:cs="Arial"/>
+          <w:sz w:val="24"/>
+        </w:rPr>
+      </w:pPr>
+    </w:p>
+    <w:p>
+      <w:pPr>
+        <w:rPr>
+          <w:rFonts w:ascii="Arial" w:eastAsiaTheme="minorHAnsi" w:hAnsi="Arial" w:cs="Arial"/>
+          <w:sz w:val="24"/>
+        </w:rPr>
+      </w:pPr>
+    </w:p>
+    <w:p>
+      <w:pPr>
+        <w:rPr>
+          <w:rFonts w:ascii="Arial" w:eastAsiaTheme="minorHAnsi" w:hAnsi="Arial" w:cs="Arial"/>
+          <w:sz w:val="24"/>
+        </w:rPr>
+      </w:pPr>
+    </w:p>
+    <w:p>
+      <w:pPr>
+        <w:rPr>
+          <w:rFonts w:ascii="Arial" w:eastAsiaTheme="minorHAnsi" w:hAnsi="Arial" w:cs="Arial"/>
+          <w:sz w:val="24"/>
+        </w:rPr>
+      </w:pPr>
+    </w:p>
+    <w:p>
+      <w:pPr>
+        <w:rPr>
+          <w:rFonts w:ascii="Arial" w:eastAsiaTheme="minorHAnsi" w:hAnsi="Arial" w:cs="Arial"/>
+          <w:sz w:val="24"/>
+        </w:rPr>
+      </w:pPr>
+    </w:p>
+    <w:p>
+      <w:pPr>
+        <w:rPr>
+          <w:rFonts w:ascii="Arial" w:eastAsiaTheme="minorHAnsi" w:hAnsi="Arial" w:cs="Arial"/>
+          <w:sz w:val="24"/>
+        </w:rPr>
+      </w:pPr>
+    </w:p>
+    <w:p>
+      <w:pPr>
+        <w:rPr>
+          <w:rFonts w:ascii="Arial" w:eastAsiaTheme="minorHAnsi" w:hAnsi="Arial" w:cs="Arial"/>
+          <w:sz w:val="24"/>
+        </w:rPr>
+      </w:pPr>
+    </w:p>
+    <w:p>
+      <w:pPr>
+        <w:rPr>
+          <w:rFonts w:ascii="Arial" w:eastAsiaTheme="minorHAnsi" w:hAnsi="Arial" w:cs="Arial"/>
+          <w:sz w:val="24"/>
+        </w:rPr>
+      </w:pPr>
+    </w:p>
+    <w:p>
+      <w:pPr>
+        <w:rPr>
+          <w:rFonts w:ascii="Arial" w:eastAsiaTheme="minorHAnsi" w:hAnsi="Arial" w:cs="Arial"/>
+          <w:sz w:val="24"/>
+        </w:rPr>
+      </w:pPr>
+    </w:p>
+    <w:p>
+      <w:pPr>
+        <w:pStyle w:val="NormalWeb"/>
         <w:rPr>
           <w:rFonts w:ascii="Arial" w:eastAsiaTheme="minorHAnsi" w:hAnsi="Arial" w:cs="Arial"/>
           <w:b/>
@@ -903,6 +909,17 @@
           <w:sz w:val="32"/>
           <w:szCs w:val="32"/>
         </w:rPr>
+        <w:sectPr>
+          <w:pgSz w:w="12240" w:h="15840"/>
+          <w:pgMar w:top="1411" w:right="1699" w:bottom="1411" w:left="1699" w:header="706" w:footer="706" w:gutter="0"/>
+          <w:cols w:space="708"/>
+          <w:docGrid w:linePitch="360"/>
+        </w:sectPr>
+      </w:pPr>
+    </w:p>
+    <w:p>
+      <w:pPr>
+        <w:pStyle w:val="NormalWeb"/>
       </w:pPr>
       <w:r>
         <w:rPr>
@@ -931,141 +948,71 @@
         </w:rPr>
         <w:t xml:space="preserve"> de Entidades</w:t>
       </w:r>
-    </w:p>
-    <w:p>
-      <w:pPr>
-        <w:rPr>
-          <w:rFonts w:ascii="Arial" w:eastAsiaTheme="minorHAnsi" w:hAnsi="Arial" w:cs="Arial"/>
-          <w:sz w:val="24"/>
-        </w:rPr>
-      </w:pPr>
-    </w:p>
-    <w:p>
-      <w:pPr>
-        <w:rPr>
-          <w:rFonts w:ascii="Arial" w:eastAsiaTheme="minorHAnsi" w:hAnsi="Arial" w:cs="Arial"/>
-          <w:sz w:val="24"/>
-        </w:rPr>
-      </w:pPr>
-    </w:p>
-    <w:p>
-      <w:pPr>
-        <w:rPr>
-          <w:rFonts w:ascii="Arial" w:eastAsiaTheme="minorHAnsi" w:hAnsi="Arial" w:cs="Arial"/>
-          <w:sz w:val="24"/>
-        </w:rPr>
-      </w:pPr>
-    </w:p>
-    <w:p>
-      <w:pPr>
-        <w:rPr>
-          <w:rFonts w:ascii="Arial" w:eastAsiaTheme="minorHAnsi" w:hAnsi="Arial" w:cs="Arial"/>
-          <w:sz w:val="24"/>
-        </w:rPr>
-      </w:pPr>
-    </w:p>
-    <w:p>
-      <w:pPr>
-        <w:rPr>
-          <w:rFonts w:ascii="Arial" w:eastAsiaTheme="minorHAnsi" w:hAnsi="Arial" w:cs="Arial"/>
-          <w:sz w:val="24"/>
-        </w:rPr>
-      </w:pPr>
-    </w:p>
-    <w:p>
-      <w:pPr>
-        <w:rPr>
-          <w:rFonts w:ascii="Arial" w:eastAsiaTheme="minorHAnsi" w:hAnsi="Arial" w:cs="Arial"/>
-          <w:sz w:val="24"/>
-        </w:rPr>
-      </w:pPr>
-    </w:p>
-    <w:p>
-      <w:pPr>
-        <w:rPr>
-          <w:rFonts w:ascii="Arial" w:eastAsiaTheme="minorHAnsi" w:hAnsi="Arial" w:cs="Arial"/>
-          <w:sz w:val="24"/>
-        </w:rPr>
-      </w:pPr>
-    </w:p>
-    <w:p>
-      <w:pPr>
-        <w:rPr>
-          <w:rFonts w:ascii="Arial" w:eastAsiaTheme="minorHAnsi" w:hAnsi="Arial" w:cs="Arial"/>
-          <w:sz w:val="24"/>
-        </w:rPr>
-      </w:pPr>
-    </w:p>
-    <w:p>
-      <w:pPr>
-        <w:rPr>
-          <w:rFonts w:ascii="Arial" w:eastAsiaTheme="minorHAnsi" w:hAnsi="Arial" w:cs="Arial"/>
-          <w:sz w:val="24"/>
-        </w:rPr>
-      </w:pPr>
-    </w:p>
-    <w:p>
-      <w:pPr>
-        <w:rPr>
-          <w:rFonts w:ascii="Arial" w:eastAsiaTheme="minorHAnsi" w:hAnsi="Arial" w:cs="Arial"/>
-          <w:sz w:val="24"/>
-        </w:rPr>
-      </w:pPr>
-    </w:p>
-    <w:p>
-      <w:pPr>
-        <w:rPr>
-          <w:rFonts w:ascii="Arial" w:eastAsiaTheme="minorHAnsi" w:hAnsi="Arial" w:cs="Arial"/>
-          <w:sz w:val="24"/>
-        </w:rPr>
-      </w:pPr>
-    </w:p>
-    <w:p>
-      <w:pPr>
-        <w:rPr>
-          <w:rFonts w:ascii="Arial" w:eastAsiaTheme="minorHAnsi" w:hAnsi="Arial" w:cs="Arial"/>
-          <w:sz w:val="24"/>
-        </w:rPr>
-      </w:pPr>
-    </w:p>
-    <w:p>
-      <w:pPr>
-        <w:rPr>
-          <w:rFonts w:ascii="Arial" w:eastAsiaTheme="minorHAnsi" w:hAnsi="Arial" w:cs="Arial"/>
-          <w:sz w:val="24"/>
-        </w:rPr>
-      </w:pPr>
-    </w:p>
-    <w:p>
-      <w:pPr>
-        <w:rPr>
-          <w:rFonts w:ascii="Arial" w:eastAsiaTheme="minorHAnsi" w:hAnsi="Arial" w:cs="Arial"/>
-          <w:sz w:val="24"/>
-        </w:rPr>
-      </w:pPr>
-    </w:p>
-    <w:p>
-      <w:pPr>
-        <w:rPr>
-          <w:rFonts w:ascii="Arial" w:eastAsiaTheme="minorHAnsi" w:hAnsi="Arial" w:cs="Arial"/>
-          <w:sz w:val="24"/>
-        </w:rPr>
-      </w:pPr>
-    </w:p>
-    <w:p>
-      <w:pPr>
-        <w:rPr>
-          <w:rFonts w:ascii="Arial" w:eastAsiaTheme="minorHAnsi" w:hAnsi="Arial" w:cs="Arial"/>
-          <w:sz w:val="24"/>
-        </w:rPr>
-      </w:pPr>
-      <w:r>
-        <w:rPr>
-          <w:rFonts w:ascii="Arial" w:eastAsiaTheme="minorHAnsi" w:hAnsi="Arial" w:cs="Arial"/>
-          <w:sz w:val="24"/>
-        </w:rPr>
-        <w:br w:type="page"/>
-      </w:r>
+      <w:bookmarkStart w:id="4" w:name="_GoBack"/>
+      <w:bookmarkEnd w:id="4"/>
+      <w:r>
+        <w:rPr>
+          <w:noProof/>
+        </w:rPr>
+        <w:drawing>
+          <wp:inline distT="0" distB="0" distL="0" distR="0" wp14:anchorId="0BBCA309" wp14:editId="7271F487">
+            <wp:extent cx="8643210" cy="5352830"/>
+            <wp:effectExtent l="0" t="0" r="5715" b="635"/>
+            <wp:docPr id="5" name="Imagen 5" descr="C:\Users\Julio Alvarado\AppData\Local\Packages\Microsoft.Windows.Photos_8wekyb3d8bbwe\TempState\ShareServiceTempFolder\Modelo de Entidades - ERD.jpeg"/>
+            <wp:cNvGraphicFramePr>
+              <a:graphicFrameLocks xmlns:a="http://schemas.openxmlformats.org/drawingml/2006/main" noChangeAspect="1"/>
+            </wp:cNvGraphicFramePr>
+            <a:graphic xmlns:a="http://schemas.openxmlformats.org/drawingml/2006/main">
+              <a:graphicData uri="http://schemas.openxmlformats.org/drawingml/2006/picture">
+                <pic:pic xmlns:pic="http://schemas.openxmlformats.org/drawingml/2006/picture">
+                  <pic:nvPicPr>
+                    <pic:cNvPr id="0" name="Picture 10" descr="C:\Users\Julio Alvarado\AppData\Local\Packages\Microsoft.Windows.Photos_8wekyb3d8bbwe\TempState\ShareServiceTempFolder\Modelo de Entidades - ERD.jpeg"/>
+                    <pic:cNvPicPr>
+                      <a:picLocks noChangeAspect="1" noChangeArrowheads="1"/>
+                    </pic:cNvPicPr>
+                  </pic:nvPicPr>
+                  <pic:blipFill>
+                    <a:blip r:embed="rId10" cstate="print">
+                      <a:extLst>
+                        <a:ext uri="{28A0092B-C50C-407E-A947-70E740481C1C}">
+                          <a14:useLocalDpi xmlns:a14="http://schemas.microsoft.com/office/drawing/2010/main" val="0"/>
+                        </a:ext>
+                      </a:extLst>
+                    </a:blip>
+                    <a:srcRect/>
+                    <a:stretch>
+                      <a:fillRect/>
+                    </a:stretch>
+                  </pic:blipFill>
+                  <pic:spPr bwMode="auto">
+                    <a:xfrm>
+                      <a:off x="0" y="0"/>
+                      <a:ext cx="8649874" cy="5356957"/>
+                    </a:xfrm>
+                    <a:prstGeom prst="rect">
+                      <a:avLst/>
+                    </a:prstGeom>
+                    <a:noFill/>
+                    <a:ln>
+                      <a:noFill/>
+                    </a:ln>
+                  </pic:spPr>
+                </pic:pic>
+              </a:graphicData>
+            </a:graphic>
+          </wp:inline>
+        </w:drawing>
+      </w:r>
+    </w:p>
+    <w:p>
+      <w:pPr>
+        <w:pStyle w:val="NormalWeb"/>
+      </w:pPr>
+    </w:p>
+    <w:p>
+      <w:pPr>
+        <w:pStyle w:val="NormalWeb"/>
+      </w:pPr>
     </w:p>
     <w:p>
       <w:pPr>
@@ -1080,7 +1027,144 @@
           <w:szCs w:val="32"/>
         </w:rPr>
       </w:pPr>
-      <w:r>
+    </w:p>
+    <w:p>
+      <w:pPr>
+        <w:rPr>
+          <w:rFonts w:ascii="Arial" w:eastAsiaTheme="minorHAnsi" w:hAnsi="Arial" w:cs="Arial"/>
+          <w:sz w:val="24"/>
+        </w:rPr>
+      </w:pPr>
+    </w:p>
+    <w:p>
+      <w:pPr>
+        <w:rPr>
+          <w:rFonts w:ascii="Arial" w:eastAsiaTheme="minorHAnsi" w:hAnsi="Arial" w:cs="Arial"/>
+          <w:sz w:val="24"/>
+        </w:rPr>
+      </w:pPr>
+    </w:p>
+    <w:p>
+      <w:pPr>
+        <w:rPr>
+          <w:rFonts w:ascii="Arial" w:eastAsiaTheme="minorHAnsi" w:hAnsi="Arial" w:cs="Arial"/>
+          <w:sz w:val="24"/>
+        </w:rPr>
+      </w:pPr>
+    </w:p>
+    <w:p>
+      <w:pPr>
+        <w:rPr>
+          <w:rFonts w:ascii="Arial" w:eastAsiaTheme="minorHAnsi" w:hAnsi="Arial" w:cs="Arial"/>
+          <w:sz w:val="24"/>
+        </w:rPr>
+      </w:pPr>
+    </w:p>
+    <w:p>
+      <w:pPr>
+        <w:rPr>
+          <w:rFonts w:ascii="Arial" w:eastAsiaTheme="minorHAnsi" w:hAnsi="Arial" w:cs="Arial"/>
+          <w:sz w:val="24"/>
+        </w:rPr>
+      </w:pPr>
+    </w:p>
+    <w:p>
+      <w:pPr>
+        <w:rPr>
+          <w:rFonts w:ascii="Arial" w:eastAsiaTheme="minorHAnsi" w:hAnsi="Arial" w:cs="Arial"/>
+          <w:sz w:val="24"/>
+        </w:rPr>
+      </w:pPr>
+    </w:p>
+    <w:p>
+      <w:pPr>
+        <w:rPr>
+          <w:rFonts w:ascii="Arial" w:eastAsiaTheme="minorHAnsi" w:hAnsi="Arial" w:cs="Arial"/>
+          <w:sz w:val="24"/>
+        </w:rPr>
+      </w:pPr>
+    </w:p>
+    <w:p>
+      <w:pPr>
+        <w:rPr>
+          <w:rFonts w:ascii="Arial" w:eastAsiaTheme="minorHAnsi" w:hAnsi="Arial" w:cs="Arial"/>
+          <w:sz w:val="24"/>
+        </w:rPr>
+      </w:pPr>
+    </w:p>
+    <w:p>
+      <w:pPr>
+        <w:rPr>
+          <w:rFonts w:ascii="Arial" w:eastAsiaTheme="minorHAnsi" w:hAnsi="Arial" w:cs="Arial"/>
+          <w:sz w:val="24"/>
+        </w:rPr>
+      </w:pPr>
+    </w:p>
+    <w:p>
+      <w:pPr>
+        <w:rPr>
+          <w:rFonts w:ascii="Arial" w:eastAsiaTheme="minorHAnsi" w:hAnsi="Arial" w:cs="Arial"/>
+          <w:sz w:val="24"/>
+        </w:rPr>
+      </w:pPr>
+    </w:p>
+    <w:p>
+      <w:pPr>
+        <w:rPr>
+          <w:rFonts w:ascii="Arial" w:eastAsiaTheme="minorHAnsi" w:hAnsi="Arial" w:cs="Arial"/>
+          <w:sz w:val="24"/>
+        </w:rPr>
+      </w:pPr>
+    </w:p>
+    <w:p>
+      <w:pPr>
+        <w:rPr>
+          <w:rFonts w:ascii="Arial" w:eastAsiaTheme="minorHAnsi" w:hAnsi="Arial" w:cs="Arial"/>
+          <w:sz w:val="24"/>
+        </w:rPr>
+      </w:pPr>
+    </w:p>
+    <w:p>
+      <w:pPr>
+        <w:rPr>
+          <w:rFonts w:ascii="Arial" w:eastAsiaTheme="minorHAnsi" w:hAnsi="Arial" w:cs="Arial"/>
+          <w:sz w:val="24"/>
+        </w:rPr>
+      </w:pPr>
+    </w:p>
+    <w:p>
+      <w:pPr>
+        <w:rPr>
+          <w:rFonts w:ascii="Arial" w:eastAsiaTheme="minorHAnsi" w:hAnsi="Arial" w:cs="Arial"/>
+          <w:sz w:val="24"/>
+        </w:rPr>
+      </w:pPr>
+    </w:p>
+    <w:p>
+      <w:pPr>
+        <w:rPr>
+          <w:rFonts w:ascii="Arial" w:eastAsiaTheme="minorHAnsi" w:hAnsi="Arial" w:cs="Arial"/>
+          <w:sz w:val="24"/>
+        </w:rPr>
+      </w:pPr>
+    </w:p>
+    <w:p>
+      <w:pPr>
+        <w:rPr>
+          <w:rFonts w:ascii="Arial" w:eastAsiaTheme="minorHAnsi" w:hAnsi="Arial" w:cs="Arial"/>
+          <w:sz w:val="24"/>
+        </w:rPr>
+      </w:pPr>
+      <w:r>
+        <w:rPr>
+          <w:rFonts w:ascii="Arial" w:eastAsiaTheme="minorHAnsi" w:hAnsi="Arial" w:cs="Arial"/>
+          <w:sz w:val="24"/>
+        </w:rPr>
+        <w:br w:type="page"/>
+      </w:r>
+    </w:p>
+    <w:p>
+      <w:pPr>
         <w:rPr>
           <w:rFonts w:ascii="Arial" w:eastAsiaTheme="minorHAnsi" w:hAnsi="Arial" w:cs="Arial"/>
           <w:b/>
@@ -1091,83 +1175,8 @@
           <w:sz w:val="32"/>
           <w:szCs w:val="32"/>
         </w:rPr>
-        <w:lastRenderedPageBreak/>
-        <w:t>Modelo ER</w:t>
-      </w:r>
-    </w:p>
-    <w:p>
-      <w:pPr>
-        <w:rPr>
-          <w:rFonts w:ascii="Arial" w:eastAsiaTheme="minorHAnsi" w:hAnsi="Arial" w:cs="Arial"/>
-          <w:sz w:val="24"/>
-        </w:rPr>
-      </w:pPr>
-    </w:p>
-    <w:p>
-      <w:pPr>
-        <w:rPr>
-          <w:rFonts w:ascii="Arial" w:eastAsiaTheme="minorHAnsi" w:hAnsi="Arial" w:cs="Arial"/>
-          <w:sz w:val="24"/>
-        </w:rPr>
-      </w:pPr>
-    </w:p>
-    <w:p>
-      <w:pPr>
-        <w:rPr>
-          <w:rFonts w:ascii="Arial" w:eastAsiaTheme="minorHAnsi" w:hAnsi="Arial" w:cs="Arial"/>
-          <w:sz w:val="24"/>
-        </w:rPr>
-      </w:pPr>
-    </w:p>
-    <w:p>
-      <w:pPr>
-        <w:rPr>
-          <w:rFonts w:ascii="Arial" w:eastAsiaTheme="minorHAnsi" w:hAnsi="Arial" w:cs="Arial"/>
-          <w:sz w:val="24"/>
-        </w:rPr>
-      </w:pPr>
-    </w:p>
-    <w:p>
-      <w:pPr>
-        <w:rPr>
-          <w:rFonts w:ascii="Arial" w:eastAsiaTheme="minorHAnsi" w:hAnsi="Arial" w:cs="Arial"/>
-          <w:sz w:val="24"/>
-        </w:rPr>
-      </w:pPr>
-    </w:p>
-    <w:p>
-      <w:pPr>
-        <w:rPr>
-          <w:rFonts w:ascii="Arial" w:eastAsiaTheme="minorHAnsi" w:hAnsi="Arial" w:cs="Arial"/>
-          <w:sz w:val="24"/>
-        </w:rPr>
-      </w:pPr>
-    </w:p>
-    <w:p>
-      <w:pPr>
-        <w:rPr>
-          <w:rFonts w:ascii="Arial" w:eastAsiaTheme="minorHAnsi" w:hAnsi="Arial" w:cs="Arial"/>
-          <w:sz w:val="24"/>
-        </w:rPr>
-      </w:pPr>
-    </w:p>
-    <w:p>
-      <w:pPr>
-        <w:rPr>
-          <w:rFonts w:ascii="Arial" w:eastAsiaTheme="minorHAnsi" w:hAnsi="Arial" w:cs="Arial"/>
-          <w:sz w:val="24"/>
-        </w:rPr>
-      </w:pPr>
-      <w:r>
-        <w:rPr>
-          <w:rFonts w:ascii="Arial" w:eastAsiaTheme="minorHAnsi" w:hAnsi="Arial" w:cs="Arial"/>
-          <w:sz w:val="24"/>
-        </w:rPr>
-        <w:br w:type="page"/>
-      </w:r>
-    </w:p>
-    <w:p>
-      <w:pPr>
+      </w:pPr>
+      <w:r>
         <w:rPr>
           <w:rFonts w:ascii="Arial" w:eastAsiaTheme="minorHAnsi" w:hAnsi="Arial" w:cs="Arial"/>
           <w:b/>
@@ -1178,8 +1187,83 @@
           <w:sz w:val="32"/>
           <w:szCs w:val="32"/>
         </w:rPr>
-      </w:pPr>
-      <w:r>
+        <w:lastRenderedPageBreak/>
+        <w:t>Modelo ER</w:t>
+      </w:r>
+    </w:p>
+    <w:p>
+      <w:pPr>
+        <w:rPr>
+          <w:rFonts w:ascii="Arial" w:eastAsiaTheme="minorHAnsi" w:hAnsi="Arial" w:cs="Arial"/>
+          <w:sz w:val="24"/>
+        </w:rPr>
+      </w:pPr>
+    </w:p>
+    <w:p>
+      <w:pPr>
+        <w:rPr>
+          <w:rFonts w:ascii="Arial" w:eastAsiaTheme="minorHAnsi" w:hAnsi="Arial" w:cs="Arial"/>
+          <w:sz w:val="24"/>
+        </w:rPr>
+      </w:pPr>
+    </w:p>
+    <w:p>
+      <w:pPr>
+        <w:rPr>
+          <w:rFonts w:ascii="Arial" w:eastAsiaTheme="minorHAnsi" w:hAnsi="Arial" w:cs="Arial"/>
+          <w:sz w:val="24"/>
+        </w:rPr>
+      </w:pPr>
+    </w:p>
+    <w:p>
+      <w:pPr>
+        <w:rPr>
+          <w:rFonts w:ascii="Arial" w:eastAsiaTheme="minorHAnsi" w:hAnsi="Arial" w:cs="Arial"/>
+          <w:sz w:val="24"/>
+        </w:rPr>
+      </w:pPr>
+    </w:p>
+    <w:p>
+      <w:pPr>
+        <w:rPr>
+          <w:rFonts w:ascii="Arial" w:eastAsiaTheme="minorHAnsi" w:hAnsi="Arial" w:cs="Arial"/>
+          <w:sz w:val="24"/>
+        </w:rPr>
+      </w:pPr>
+    </w:p>
+    <w:p>
+      <w:pPr>
+        <w:rPr>
+          <w:rFonts w:ascii="Arial" w:eastAsiaTheme="minorHAnsi" w:hAnsi="Arial" w:cs="Arial"/>
+          <w:sz w:val="24"/>
+        </w:rPr>
+      </w:pPr>
+    </w:p>
+    <w:p>
+      <w:pPr>
+        <w:rPr>
+          <w:rFonts w:ascii="Arial" w:eastAsiaTheme="minorHAnsi" w:hAnsi="Arial" w:cs="Arial"/>
+          <w:sz w:val="24"/>
+        </w:rPr>
+      </w:pPr>
+    </w:p>
+    <w:p>
+      <w:pPr>
+        <w:rPr>
+          <w:rFonts w:ascii="Arial" w:eastAsiaTheme="minorHAnsi" w:hAnsi="Arial" w:cs="Arial"/>
+          <w:sz w:val="24"/>
+        </w:rPr>
+      </w:pPr>
+      <w:r>
+        <w:rPr>
+          <w:rFonts w:ascii="Arial" w:eastAsiaTheme="minorHAnsi" w:hAnsi="Arial" w:cs="Arial"/>
+          <w:sz w:val="24"/>
+        </w:rPr>
+        <w:br w:type="page"/>
+      </w:r>
+    </w:p>
+    <w:p>
+      <w:pPr>
         <w:rPr>
           <w:rFonts w:ascii="Arial" w:eastAsiaTheme="minorHAnsi" w:hAnsi="Arial" w:cs="Arial"/>
           <w:b/>
@@ -1190,6 +1274,18 @@
           <w:sz w:val="32"/>
           <w:szCs w:val="32"/>
         </w:rPr>
+      </w:pPr>
+      <w:r>
+        <w:rPr>
+          <w:rFonts w:ascii="Arial" w:eastAsiaTheme="minorHAnsi" w:hAnsi="Arial" w:cs="Arial"/>
+          <w:b/>
+          <w:bCs/>
+          <w:i/>
+          <w:iCs/>
+          <w:noProof/>
+          <w:sz w:val="32"/>
+          <w:szCs w:val="32"/>
+        </w:rPr>
         <w:lastRenderedPageBreak/>
         <w:t>Diagrama ER</w:t>
       </w:r>
@@ -1243,8 +1339,8 @@
       </w:pPr>
     </w:p>
     <w:sectPr>
-      <w:pgSz w:w="12240" w:h="15840"/>
-      <w:pgMar w:top="1411" w:right="1699" w:bottom="1411" w:left="1699" w:header="706" w:footer="706" w:gutter="0"/>
+      <w:pgSz w:w="15840" w:h="12240" w:orient="landscape"/>
+      <w:pgMar w:top="1701" w:right="1412" w:bottom="1701" w:left="1412" w:header="709" w:footer="709" w:gutter="0"/>
       <w:cols w:space="708"/>
       <w:docGrid w:linePitch="360"/>
     </w:sectPr>
@@ -1253,7 +1349,7 @@
 </file>
 
 <file path=word/comments.xml><?xml version="1.0" encoding="utf-8"?>
-<w:comments xmlns:wpc="http://schemas.microsoft.com/office/word/2010/wordprocessingCanvas" xmlns:cx="http://schemas.microsoft.com/office/drawing/2014/chartex" xmlns:cx1="http://schemas.microsoft.com/office/drawing/2015/9/8/chartex" xmlns:cx2="http://schemas.microsoft.com/office/drawing/2015/10/21/chartex" xmlns:cx3="http://schemas.microsoft.com/office/drawing/2016/5/9/chartex" xmlns:cx4="http://schemas.microsoft.com/office/drawing/2016/5/10/chartex" xmlns:cx5="http://schemas.microsoft.com/office/drawing/2016/5/11/chartex" xmlns:cx6="http://schemas.microsoft.com/office/drawing/2016/5/12/chartex" xmlns:cx7="http://schemas.microsoft.com/office/drawing/2016/5/13/chartex" xmlns:cx8="http://schemas.microsoft.com/office/drawing/2016/5/14/chartex" xmlns:mc="http://schemas.openxmlformats.org/markup-compatibility/2006" xmlns:aink="http://schemas.microsoft.com/office/drawing/2016/ink" xmlns:am3d="http://schemas.microsoft.com/office/drawing/2017/model3d" xmlns:o="urn:schemas-microsoft-com:office:office" xmlns:oel="http://schemas.microsoft.com/office/2019/extlst" xmlns:r="http://schemas.openxmlformats.org/officeDocument/2006/relationships" xmlns:m="http://schemas.openxmlformats.org/officeDocument/2006/math" xmlns:v="urn:schemas-microsoft-com:vml" xmlns:wp14="http://schemas.microsoft.com/office/word/2010/wordprocessingDrawing" xmlns:wp="http://schemas.openxmlformats.org/drawingml/2006/wordprocessingDrawing" xmlns:w10="urn:schemas-microsoft-com:office:word" xmlns:w="http://schemas.openxmlformats.org/wordprocessingml/2006/main" xmlns:w14="http://schemas.microsoft.com/office/word/2010/wordml" xmlns:w15="http://schemas.microsoft.com/office/word/2012/wordml" xmlns:w16cex="http://schemas.microsoft.com/office/word/2018/wordml/cex" xmlns:w16cid="http://schemas.microsoft.com/office/word/2016/wordml/cid" xmlns:w16="http://schemas.microsoft.com/office/word/2018/wordml" xmlns:w16du="http://schemas.microsoft.com/office/word/2023/wordml/word16du" xmlns:w16sdtdh="http://schemas.microsoft.com/office/word/2020/wordml/sdtdatahash" xmlns:w16se="http://schemas.microsoft.com/office/word/2015/wordml/symex" xmlns:wpg="http://schemas.microsoft.com/office/word/2010/wordprocessingGroup" xmlns:wpi="http://schemas.microsoft.com/office/word/2010/wordprocessingInk" xmlns:wne="http://schemas.microsoft.com/office/word/2006/wordml" xmlns:wps="http://schemas.microsoft.com/office/word/2010/wordprocessingShape" mc:Ignorable="w14 w15 w16se w16cid w16 w16cex w16sdtdh w16du wp14">
+<w:comments xmlns:wpc="http://schemas.microsoft.com/office/word/2010/wordprocessingCanvas" xmlns:mc="http://schemas.openxmlformats.org/markup-compatibility/2006" xmlns:o="urn:schemas-microsoft-com:office:office" xmlns:r="http://schemas.openxmlformats.org/officeDocument/2006/relationships" xmlns:m="http://schemas.openxmlformats.org/officeDocument/2006/math" xmlns:v="urn:schemas-microsoft-com:vml" xmlns:wp14="http://schemas.microsoft.com/office/word/2010/wordprocessingDrawing" xmlns:wp="http://schemas.openxmlformats.org/drawingml/2006/wordprocessingDrawing" xmlns:w10="urn:schemas-microsoft-com:office:word" xmlns:w="http://schemas.openxmlformats.org/wordprocessingml/2006/main" xmlns:w14="http://schemas.microsoft.com/office/word/2010/wordml" xmlns:w15="http://schemas.microsoft.com/office/word/2012/wordml" xmlns:wpg="http://schemas.microsoft.com/office/word/2010/wordprocessingGroup" xmlns:wpi="http://schemas.microsoft.com/office/word/2010/wordprocessingInk" xmlns:wne="http://schemas.microsoft.com/office/word/2006/wordml" xmlns:wps="http://schemas.microsoft.com/office/word/2010/wordprocessingShape" mc:Ignorable="w14 w15 wp14">
   <w:comment w:id="0" w:author="Pedro Armas" w:date="2023-11-27T00:25:00Z" w:initials="PA">
     <w:p>
       <w:pPr>
@@ -1322,7 +1418,7 @@
 </file>
 
 <file path=word/commentsExtended.xml><?xml version="1.0" encoding="utf-8"?>
-<w15:commentsEx xmlns:wpc="http://schemas.microsoft.com/office/word/2010/wordprocessingCanvas" xmlns:cx="http://schemas.microsoft.com/office/drawing/2014/chartex" xmlns:cx1="http://schemas.microsoft.com/office/drawing/2015/9/8/chartex" xmlns:cx2="http://schemas.microsoft.com/office/drawing/2015/10/21/chartex" xmlns:cx3="http://schemas.microsoft.com/office/drawing/2016/5/9/chartex" xmlns:cx4="http://schemas.microsoft.com/office/drawing/2016/5/10/chartex" xmlns:cx5="http://schemas.microsoft.com/office/drawing/2016/5/11/chartex" xmlns:cx6="http://schemas.microsoft.com/office/drawing/2016/5/12/chartex" xmlns:cx7="http://schemas.microsoft.com/office/drawing/2016/5/13/chartex" xmlns:cx8="http://schemas.microsoft.com/office/drawing/2016/5/14/chartex" xmlns:mc="http://schemas.openxmlformats.org/markup-compatibility/2006" xmlns:aink="http://schemas.microsoft.com/office/drawing/2016/ink" xmlns:am3d="http://schemas.microsoft.com/office/drawing/2017/model3d" xmlns:o="urn:schemas-microsoft-com:office:office" xmlns:oel="http://schemas.microsoft.com/office/2019/extlst" xmlns:r="http://schemas.openxmlformats.org/officeDocument/2006/relationships" xmlns:m="http://schemas.openxmlformats.org/officeDocument/2006/math" xmlns:v="urn:schemas-microsoft-com:vml" xmlns:wp14="http://schemas.microsoft.com/office/word/2010/wordprocessingDrawing" xmlns:wp="http://schemas.openxmlformats.org/drawingml/2006/wordprocessingDrawing" xmlns:w10="urn:schemas-microsoft-com:office:word" xmlns:w="http://schemas.openxmlformats.org/wordprocessingml/2006/main" xmlns:w14="http://schemas.microsoft.com/office/word/2010/wordml" xmlns:w15="http://schemas.microsoft.com/office/word/2012/wordml" xmlns:w16cex="http://schemas.microsoft.com/office/word/2018/wordml/cex" xmlns:w16cid="http://schemas.microsoft.com/office/word/2016/wordml/cid" xmlns:w16="http://schemas.microsoft.com/office/word/2018/wordml" xmlns:w16du="http://schemas.microsoft.com/office/word/2023/wordml/word16du" xmlns:w16sdtdh="http://schemas.microsoft.com/office/word/2020/wordml/sdtdatahash" xmlns:w16se="http://schemas.microsoft.com/office/word/2015/wordml/symex" xmlns:wpg="http://schemas.microsoft.com/office/word/2010/wordprocessingGroup" xmlns:wpi="http://schemas.microsoft.com/office/word/2010/wordprocessingInk" xmlns:wne="http://schemas.microsoft.com/office/word/2006/wordml" xmlns:wps="http://schemas.microsoft.com/office/word/2010/wordprocessingShape" mc:Ignorable="w14 w15 w16se w16cid w16 w16cex w16sdtdh w16du wp14">
+<w15:commentsEx xmlns:wpc="http://schemas.microsoft.com/office/word/2010/wordprocessingCanvas" xmlns:mc="http://schemas.openxmlformats.org/markup-compatibility/2006" xmlns:o="urn:schemas-microsoft-com:office:office" xmlns:r="http://schemas.openxmlformats.org/officeDocument/2006/relationships" xmlns:m="http://schemas.openxmlformats.org/officeDocument/2006/math" xmlns:v="urn:schemas-microsoft-com:vml" xmlns:wp14="http://schemas.microsoft.com/office/word/2010/wordprocessingDrawing" xmlns:wp="http://schemas.openxmlformats.org/drawingml/2006/wordprocessingDrawing" xmlns:w10="urn:schemas-microsoft-com:office:word" xmlns:w="http://schemas.openxmlformats.org/wordprocessingml/2006/main" xmlns:w14="http://schemas.microsoft.com/office/word/2010/wordml" xmlns:w15="http://schemas.microsoft.com/office/word/2012/wordml" xmlns:wpg="http://schemas.microsoft.com/office/word/2010/wordprocessingGroup" xmlns:wpi="http://schemas.microsoft.com/office/word/2010/wordprocessingInk" xmlns:wne="http://schemas.microsoft.com/office/word/2006/wordml" xmlns:wps="http://schemas.microsoft.com/office/word/2010/wordprocessingShape" mc:Ignorable="w14 w15 wp14">
   <w15:commentEx w15:paraId="34D7B734" w15:done="0"/>
   <w15:commentEx w15:paraId="1AF62A36" w15:done="0"/>
   <w15:commentEx w15:paraId="7BA1931D" w15:done="0"/>
@@ -1348,9 +1444,59 @@
 </w16cid:commentsIds>
 </file>
 
+<file path=word/endnotes.xml><?xml version="1.0" encoding="utf-8"?>
+<w:endnotes xmlns:wpc="http://schemas.microsoft.com/office/word/2010/wordprocessingCanvas" xmlns:mc="http://schemas.openxmlformats.org/markup-compatibility/2006" xmlns:o="urn:schemas-microsoft-com:office:office" xmlns:r="http://schemas.openxmlformats.org/officeDocument/2006/relationships" xmlns:m="http://schemas.openxmlformats.org/officeDocument/2006/math" xmlns:v="urn:schemas-microsoft-com:vml" xmlns:wp14="http://schemas.microsoft.com/office/word/2010/wordprocessingDrawing" xmlns:wp="http://schemas.openxmlformats.org/drawingml/2006/wordprocessingDrawing" xmlns:w10="urn:schemas-microsoft-com:office:word" xmlns:w="http://schemas.openxmlformats.org/wordprocessingml/2006/main" xmlns:w14="http://schemas.microsoft.com/office/word/2010/wordml" xmlns:w15="http://schemas.microsoft.com/office/word/2012/wordml" xmlns:wpg="http://schemas.microsoft.com/office/word/2010/wordprocessingGroup" xmlns:wpi="http://schemas.microsoft.com/office/word/2010/wordprocessingInk" xmlns:wne="http://schemas.microsoft.com/office/word/2006/wordml" xmlns:wps="http://schemas.microsoft.com/office/word/2010/wordprocessingShape" mc:Ignorable="w14 w15 wp14">
+  <w:endnote w:type="separator" w:id="-1">
+    <w:p>
+      <w:pPr>
+        <w:spacing w:after="0" w:line="240" w:lineRule="auto"/>
+      </w:pPr>
+      <w:r>
+        <w:separator/>
+      </w:r>
+    </w:p>
+  </w:endnote>
+  <w:endnote w:type="continuationSeparator" w:id="0">
+    <w:p>
+      <w:pPr>
+        <w:spacing w:after="0" w:line="240" w:lineRule="auto"/>
+      </w:pPr>
+      <w:r>
+        <w:continuationSeparator/>
+      </w:r>
+    </w:p>
+  </w:endnote>
+</w:endnotes>
+</file>
+
+<file path=word/footnotes.xml><?xml version="1.0" encoding="utf-8"?>
+<w:footnotes xmlns:wpc="http://schemas.microsoft.com/office/word/2010/wordprocessingCanvas" xmlns:mc="http://schemas.openxmlformats.org/markup-compatibility/2006" xmlns:o="urn:schemas-microsoft-com:office:office" xmlns:r="http://schemas.openxmlformats.org/officeDocument/2006/relationships" xmlns:m="http://schemas.openxmlformats.org/officeDocument/2006/math" xmlns:v="urn:schemas-microsoft-com:vml" xmlns:wp14="http://schemas.microsoft.com/office/word/2010/wordprocessingDrawing" xmlns:wp="http://schemas.openxmlformats.org/drawingml/2006/wordprocessingDrawing" xmlns:w10="urn:schemas-microsoft-com:office:word" xmlns:w="http://schemas.openxmlformats.org/wordprocessingml/2006/main" xmlns:w14="http://schemas.microsoft.com/office/word/2010/wordml" xmlns:w15="http://schemas.microsoft.com/office/word/2012/wordml" xmlns:wpg="http://schemas.microsoft.com/office/word/2010/wordprocessingGroup" xmlns:wpi="http://schemas.microsoft.com/office/word/2010/wordprocessingInk" xmlns:wne="http://schemas.microsoft.com/office/word/2006/wordml" xmlns:wps="http://schemas.microsoft.com/office/word/2010/wordprocessingShape" mc:Ignorable="w14 w15 wp14">
+  <w:footnote w:type="separator" w:id="-1">
+    <w:p>
+      <w:pPr>
+        <w:spacing w:after="0" w:line="240" w:lineRule="auto"/>
+      </w:pPr>
+      <w:r>
+        <w:separator/>
+      </w:r>
+    </w:p>
+  </w:footnote>
+  <w:footnote w:type="continuationSeparator" w:id="0">
+    <w:p>
+      <w:pPr>
+        <w:spacing w:after="0" w:line="240" w:lineRule="auto"/>
+      </w:pPr>
+      <w:r>
+        <w:continuationSeparator/>
+      </w:r>
+    </w:p>
+  </w:footnote>
+</w:footnotes>
+</file>
+
 <file path=word/numbering.xml><?xml version="1.0" encoding="utf-8"?>
-<w:numbering xmlns:wpc="http://schemas.microsoft.com/office/word/2010/wordprocessingCanvas" xmlns:cx="http://schemas.microsoft.com/office/drawing/2014/chartex" xmlns:cx1="http://schemas.microsoft.com/office/drawing/2015/9/8/chartex" xmlns:cx2="http://schemas.microsoft.com/office/drawing/2015/10/21/chartex" xmlns:cx3="http://schemas.microsoft.com/office/drawing/2016/5/9/chartex" xmlns:cx4="http://schemas.microsoft.com/office/drawing/2016/5/10/chartex" xmlns:cx5="http://schemas.microsoft.com/office/drawing/2016/5/11/chartex" xmlns:cx6="http://schemas.microsoft.com/office/drawing/2016/5/12/chartex" xmlns:cx7="http://schemas.microsoft.com/office/drawing/2016/5/13/chartex" xmlns:cx8="http://schemas.microsoft.com/office/drawing/2016/5/14/chartex" xmlns:mc="http://schemas.openxmlformats.org/markup-compatibility/2006" xmlns:aink="http://schemas.microsoft.com/office/drawing/2016/ink" xmlns:am3d="http://schemas.microsoft.com/office/drawing/2017/model3d" xmlns:o="urn:schemas-microsoft-com:office:office" xmlns:oel="http://schemas.microsoft.com/office/2019/extlst" xmlns:r="http://schemas.openxmlformats.org/officeDocument/2006/relationships" xmlns:m="http://schemas.openxmlformats.org/officeDocument/2006/math" xmlns:v="urn:schemas-microsoft-com:vml" xmlns:wp14="http://schemas.microsoft.com/office/word/2010/wordprocessingDrawing" xmlns:wp="http://schemas.openxmlformats.org/drawingml/2006/wordprocessingDrawing" xmlns:w10="urn:schemas-microsoft-com:office:word" xmlns:w="http://schemas.openxmlformats.org/wordprocessingml/2006/main" xmlns:w14="http://schemas.microsoft.com/office/word/2010/wordml" xmlns:w15="http://schemas.microsoft.com/office/word/2012/wordml" xmlns:w16cex="http://schemas.microsoft.com/office/word/2018/wordml/cex" xmlns:w16cid="http://schemas.microsoft.com/office/word/2016/wordml/cid" xmlns:w16="http://schemas.microsoft.com/office/word/2018/wordml" xmlns:w16du="http://schemas.microsoft.com/office/word/2023/wordml/word16du" xmlns:w16sdtdh="http://schemas.microsoft.com/office/word/2020/wordml/sdtdatahash" xmlns:w16se="http://schemas.microsoft.com/office/word/2015/wordml/symex" xmlns:wpg="http://schemas.microsoft.com/office/word/2010/wordprocessingGroup" xmlns:wpi="http://schemas.microsoft.com/office/word/2010/wordprocessingInk" xmlns:wne="http://schemas.microsoft.com/office/word/2006/wordml" xmlns:wps="http://schemas.microsoft.com/office/word/2010/wordprocessingShape" mc:Ignorable="w14 w15 w16se w16cid w16 w16cex w16sdtdh w16du wp14">
-  <w:abstractNum w:abstractNumId="0" w15:restartNumberingAfterBreak="0">
+<w:numbering xmlns:wpc="http://schemas.microsoft.com/office/word/2010/wordprocessingCanvas" xmlns:mc="http://schemas.openxmlformats.org/markup-compatibility/2006" xmlns:o="urn:schemas-microsoft-com:office:office" xmlns:r="http://schemas.openxmlformats.org/officeDocument/2006/relationships" xmlns:m="http://schemas.openxmlformats.org/officeDocument/2006/math" xmlns:v="urn:schemas-microsoft-com:vml" xmlns:wp14="http://schemas.microsoft.com/office/word/2010/wordprocessingDrawing" xmlns:wp="http://schemas.openxmlformats.org/drawingml/2006/wordprocessingDrawing" xmlns:w10="urn:schemas-microsoft-com:office:word" xmlns:w="http://schemas.openxmlformats.org/wordprocessingml/2006/main" xmlns:w14="http://schemas.microsoft.com/office/word/2010/wordml" xmlns:w15="http://schemas.microsoft.com/office/word/2012/wordml" xmlns:wpg="http://schemas.microsoft.com/office/word/2010/wordprocessingGroup" xmlns:wpi="http://schemas.microsoft.com/office/word/2010/wordprocessingInk" xmlns:wne="http://schemas.microsoft.com/office/word/2006/wordml" xmlns:wps="http://schemas.microsoft.com/office/word/2010/wordprocessingShape" mc:Ignorable="w14 w15 wp14">
+  <w:abstractNum w:abstractNumId="0">
     <w:nsid w:val="51AE44FF"/>
     <w:multiLevelType w:val="hybridMultilevel"/>
     <w:tmpl w:val="355A413E"/>
@@ -1463,14 +1609,14 @@
       </w:rPr>
     </w:lvl>
   </w:abstractNum>
-  <w:num w:numId="1" w16cid:durableId="769006455">
+  <w:num w:numId="1">
     <w:abstractNumId w:val="0"/>
   </w:num>
 </w:numbering>
 </file>
 
 <file path=word/people.xml><?xml version="1.0" encoding="utf-8"?>
-<w15:people xmlns:wpc="http://schemas.microsoft.com/office/word/2010/wordprocessingCanvas" xmlns:cx="http://schemas.microsoft.com/office/drawing/2014/chartex" xmlns:cx1="http://schemas.microsoft.com/office/drawing/2015/9/8/chartex" xmlns:cx2="http://schemas.microsoft.com/office/drawing/2015/10/21/chartex" xmlns:cx3="http://schemas.microsoft.com/office/drawing/2016/5/9/chartex" xmlns:cx4="http://schemas.microsoft.com/office/drawing/2016/5/10/chartex" xmlns:cx5="http://schemas.microsoft.com/office/drawing/2016/5/11/chartex" xmlns:cx6="http://schemas.microsoft.com/office/drawing/2016/5/12/chartex" xmlns:cx7="http://schemas.microsoft.com/office/drawing/2016/5/13/chartex" xmlns:cx8="http://schemas.microsoft.com/office/drawing/2016/5/14/chartex" xmlns:mc="http://schemas.openxmlformats.org/markup-compatibility/2006" xmlns:aink="http://schemas.microsoft.com/office/drawing/2016/ink" xmlns:am3d="http://schemas.microsoft.com/office/drawing/2017/model3d" xmlns:o="urn:schemas-microsoft-com:office:office" xmlns:oel="http://schemas.microsoft.com/office/2019/extlst" xmlns:r="http://schemas.openxmlformats.org/officeDocument/2006/relationships" xmlns:m="http://schemas.openxmlformats.org/officeDocument/2006/math" xmlns:v="urn:schemas-microsoft-com:vml" xmlns:wp14="http://schemas.microsoft.com/office/word/2010/wordprocessingDrawing" xmlns:wp="http://schemas.openxmlformats.org/drawingml/2006/wordprocessingDrawing" xmlns:w10="urn:schemas-microsoft-com:office:word" xmlns:w="http://schemas.openxmlformats.org/wordprocessingml/2006/main" xmlns:w14="http://schemas.microsoft.com/office/word/2010/wordml" xmlns:w15="http://schemas.microsoft.com/office/word/2012/wordml" xmlns:w16cex="http://schemas.microsoft.com/office/word/2018/wordml/cex" xmlns:w16cid="http://schemas.microsoft.com/office/word/2016/wordml/cid" xmlns:w16="http://schemas.microsoft.com/office/word/2018/wordml" xmlns:w16du="http://schemas.microsoft.com/office/word/2023/wordml/word16du" xmlns:w16sdtdh="http://schemas.microsoft.com/office/word/2020/wordml/sdtdatahash" xmlns:w16se="http://schemas.microsoft.com/office/word/2015/wordml/symex" xmlns:wpg="http://schemas.microsoft.com/office/word/2010/wordprocessingGroup" xmlns:wpi="http://schemas.microsoft.com/office/word/2010/wordprocessingInk" xmlns:wne="http://schemas.microsoft.com/office/word/2006/wordml" xmlns:wps="http://schemas.microsoft.com/office/word/2010/wordprocessingShape" mc:Ignorable="w14 w15 w16se w16cid w16 w16cex w16sdtdh w16du wp14">
+<w15:people xmlns:wpc="http://schemas.microsoft.com/office/word/2010/wordprocessingCanvas" xmlns:mc="http://schemas.openxmlformats.org/markup-compatibility/2006" xmlns:o="urn:schemas-microsoft-com:office:office" xmlns:r="http://schemas.openxmlformats.org/officeDocument/2006/relationships" xmlns:m="http://schemas.openxmlformats.org/officeDocument/2006/math" xmlns:v="urn:schemas-microsoft-com:vml" xmlns:wp14="http://schemas.microsoft.com/office/word/2010/wordprocessingDrawing" xmlns:wp="http://schemas.openxmlformats.org/drawingml/2006/wordprocessingDrawing" xmlns:w10="urn:schemas-microsoft-com:office:word" xmlns:w="http://schemas.openxmlformats.org/wordprocessingml/2006/main" xmlns:w14="http://schemas.microsoft.com/office/word/2010/wordml" xmlns:w15="http://schemas.microsoft.com/office/word/2012/wordml" xmlns:wpg="http://schemas.microsoft.com/office/word/2010/wordprocessingGroup" xmlns:wpi="http://schemas.microsoft.com/office/word/2010/wordprocessingInk" xmlns:wne="http://schemas.microsoft.com/office/word/2006/wordml" xmlns:wps="http://schemas.microsoft.com/office/word/2010/wordprocessingShape" mc:Ignorable="w14 w15 wp14">
   <w15:person w15:author="Pedro Armas">
     <w15:presenceInfo w15:providerId="Windows Live" w15:userId="a665e30787f7f555"/>
   </w15:person>
@@ -1478,7 +1624,7 @@
 </file>
 
 <file path=word/styles.xml><?xml version="1.0" encoding="utf-8"?>
-<w:styles xmlns:mc="http://schemas.openxmlformats.org/markup-compatibility/2006" xmlns:r="http://schemas.openxmlformats.org/officeDocument/2006/relationships" xmlns:w="http://schemas.openxmlformats.org/wordprocessingml/2006/main" xmlns:w14="http://schemas.microsoft.com/office/word/2010/wordml" xmlns:w15="http://schemas.microsoft.com/office/word/2012/wordml" xmlns:w16cex="http://schemas.microsoft.com/office/word/2018/wordml/cex" xmlns:w16cid="http://schemas.microsoft.com/office/word/2016/wordml/cid" xmlns:w16="http://schemas.microsoft.com/office/word/2018/wordml" xmlns:w16du="http://schemas.microsoft.com/office/word/2023/wordml/word16du" xmlns:w16sdtdh="http://schemas.microsoft.com/office/word/2020/wordml/sdtdatahash" xmlns:w16se="http://schemas.microsoft.com/office/word/2015/wordml/symex" mc:Ignorable="w14 w15 w16se w16cid w16 w16cex w16sdtdh w16du">
+<w:styles xmlns:mc="http://schemas.openxmlformats.org/markup-compatibility/2006" xmlns:r="http://schemas.openxmlformats.org/officeDocument/2006/relationships" xmlns:w="http://schemas.openxmlformats.org/wordprocessingml/2006/main" xmlns:w14="http://schemas.microsoft.com/office/word/2010/wordml" xmlns:w15="http://schemas.microsoft.com/office/word/2012/wordml" mc:Ignorable="w14 w15">
   <w:docDefaults>
     <w:rPrDefault>
       <w:rPr>
@@ -1494,7 +1640,7 @@
       </w:pPr>
     </w:pPrDefault>
   </w:docDefaults>
-  <w:latentStyles w:defLockedState="0" w:defUIPriority="99" w:defSemiHidden="0" w:defUnhideWhenUsed="0" w:defQFormat="0" w:count="376">
+  <w:latentStyles w:defLockedState="0" w:defUIPriority="99" w:defSemiHidden="0" w:defUnhideWhenUsed="0" w:defQFormat="0" w:count="371">
     <w:lsdException w:name="Normal" w:uiPriority="0" w:qFormat="1"/>
     <w:lsdException w:name="heading 1" w:uiPriority="9" w:qFormat="1"/>
     <w:lsdException w:name="heading 2" w:semiHidden="1" w:uiPriority="9" w:unhideWhenUsed="1" w:qFormat="1"/>
@@ -1866,11 +2012,6 @@
     <w:lsdException w:name="List Table 5 Dark Accent 6" w:uiPriority="50"/>
     <w:lsdException w:name="List Table 6 Colorful Accent 6" w:uiPriority="51"/>
     <w:lsdException w:name="List Table 7 Colorful Accent 6" w:uiPriority="52"/>
-    <w:lsdException w:name="Mention" w:semiHidden="1" w:unhideWhenUsed="1"/>
-    <w:lsdException w:name="Smart Hyperlink" w:semiHidden="1" w:unhideWhenUsed="1"/>
-    <w:lsdException w:name="Hashtag" w:semiHidden="1" w:unhideWhenUsed="1"/>
-    <w:lsdException w:name="Unresolved Mention" w:semiHidden="1" w:unhideWhenUsed="1"/>
-    <w:lsdException w:name="Smart Link" w:semiHidden="1" w:unhideWhenUsed="1"/>
   </w:latentStyles>
   <w:style w:type="paragraph" w:default="1" w:styleId="Normal">
     <w:name w:val="Normal"/>
@@ -1996,6 +2137,73 @@
       <w:ind w:left="720"/>
       <w:contextualSpacing/>
     </w:pPr>
+  </w:style>
+  <w:style w:type="paragraph" w:styleId="NormalWeb">
+    <w:name w:val="Normal (Web)"/>
+    <w:basedOn w:val="Normal"/>
+    <w:uiPriority w:val="99"/>
+    <w:semiHidden/>
+    <w:unhideWhenUsed/>
+    <w:rsid w:val="00777469"/>
+    <w:pPr>
+      <w:spacing w:before="100" w:beforeAutospacing="1" w:after="100" w:afterAutospacing="1" w:line="240" w:lineRule="auto"/>
+    </w:pPr>
+    <w:rPr>
+      <w:rFonts w:ascii="Times New Roman" w:eastAsia="Times New Roman" w:hAnsi="Times New Roman" w:cs="Times New Roman"/>
+      <w:sz w:val="24"/>
+      <w:szCs w:val="24"/>
+      <w:lang w:eastAsia="es-GT"/>
+    </w:rPr>
+  </w:style>
+  <w:style w:type="paragraph" w:styleId="Encabezado">
+    <w:name w:val="header"/>
+    <w:basedOn w:val="Normal"/>
+    <w:link w:val="EncabezadoCar"/>
+    <w:uiPriority w:val="99"/>
+    <w:unhideWhenUsed/>
+    <w:rsid w:val="00777469"/>
+    <w:pPr>
+      <w:tabs>
+        <w:tab w:val="center" w:pos="4419"/>
+        <w:tab w:val="right" w:pos="8838"/>
+      </w:tabs>
+      <w:spacing w:after="0" w:line="240" w:lineRule="auto"/>
+    </w:pPr>
+  </w:style>
+  <w:style w:type="character" w:customStyle="1" w:styleId="EncabezadoCar">
+    <w:name w:val="Encabezado Car"/>
+    <w:basedOn w:val="Fuentedeprrafopredeter"/>
+    <w:link w:val="Encabezado"/>
+    <w:uiPriority w:val="99"/>
+    <w:rsid w:val="00777469"/>
+    <w:rPr>
+      <w:rFonts w:eastAsia="MS Mincho"/>
+    </w:rPr>
+  </w:style>
+  <w:style w:type="paragraph" w:styleId="Piedepgina">
+    <w:name w:val="footer"/>
+    <w:basedOn w:val="Normal"/>
+    <w:link w:val="PiedepginaCar"/>
+    <w:uiPriority w:val="99"/>
+    <w:unhideWhenUsed/>
+    <w:rsid w:val="00777469"/>
+    <w:pPr>
+      <w:tabs>
+        <w:tab w:val="center" w:pos="4419"/>
+        <w:tab w:val="right" w:pos="8838"/>
+      </w:tabs>
+      <w:spacing w:after="0" w:line="240" w:lineRule="auto"/>
+    </w:pPr>
+  </w:style>
+  <w:style w:type="character" w:customStyle="1" w:styleId="PiedepginaCar">
+    <w:name w:val="Pie de página Car"/>
+    <w:basedOn w:val="Fuentedeprrafopredeter"/>
+    <w:link w:val="Piedepgina"/>
+    <w:uiPriority w:val="99"/>
+    <w:rsid w:val="00777469"/>
+    <w:rPr>
+      <w:rFonts w:eastAsia="MS Mincho"/>
+    </w:rPr>
   </w:style>
 </w:styles>
 </file>

</xml_diff>

<commit_message>
Se agrega Modelo Entidad Relacion y nombre (Juan Barrera) al documento word del Proyecto grupal
</commit_message>
<xml_diff>
--- a/Proyecto-PixelGameStore.IN5AM.Fila#1.docx
+++ b/Proyecto-PixelGameStore.IN5AM.Fila#1.docx
@@ -1,6 +1,6 @@
 
 <file path=word/document.xml><?xml version="1.0" encoding="utf-8"?>
-<w:document xmlns:wpc="http://schemas.microsoft.com/office/word/2010/wordprocessingCanvas" xmlns:mc="http://schemas.openxmlformats.org/markup-compatibility/2006" xmlns:o="urn:schemas-microsoft-com:office:office" xmlns:r="http://schemas.openxmlformats.org/officeDocument/2006/relationships" xmlns:m="http://schemas.openxmlformats.org/officeDocument/2006/math" xmlns:v="urn:schemas-microsoft-com:vml" xmlns:wp14="http://schemas.microsoft.com/office/word/2010/wordprocessingDrawing" xmlns:wp="http://schemas.openxmlformats.org/drawingml/2006/wordprocessingDrawing" xmlns:w10="urn:schemas-microsoft-com:office:word" xmlns:w="http://schemas.openxmlformats.org/wordprocessingml/2006/main" xmlns:w14="http://schemas.microsoft.com/office/word/2010/wordml" xmlns:w15="http://schemas.microsoft.com/office/word/2012/wordml" xmlns:wpg="http://schemas.microsoft.com/office/word/2010/wordprocessingGroup" xmlns:wpi="http://schemas.microsoft.com/office/word/2010/wordprocessingInk" xmlns:wne="http://schemas.microsoft.com/office/word/2006/wordml" xmlns:wps="http://schemas.microsoft.com/office/word/2010/wordprocessingShape" mc:Ignorable="w14 w15 wp14">
+<w:document xmlns:wpc="http://schemas.microsoft.com/office/word/2010/wordprocessingCanvas" xmlns:cx="http://schemas.microsoft.com/office/drawing/2014/chartex" xmlns:cx1="http://schemas.microsoft.com/office/drawing/2015/9/8/chartex" xmlns:cx2="http://schemas.microsoft.com/office/drawing/2015/10/21/chartex" xmlns:cx3="http://schemas.microsoft.com/office/drawing/2016/5/9/chartex" xmlns:cx4="http://schemas.microsoft.com/office/drawing/2016/5/10/chartex" xmlns:cx5="http://schemas.microsoft.com/office/drawing/2016/5/11/chartex" xmlns:cx6="http://schemas.microsoft.com/office/drawing/2016/5/12/chartex" xmlns:cx7="http://schemas.microsoft.com/office/drawing/2016/5/13/chartex" xmlns:cx8="http://schemas.microsoft.com/office/drawing/2016/5/14/chartex" xmlns:mc="http://schemas.openxmlformats.org/markup-compatibility/2006" xmlns:aink="http://schemas.microsoft.com/office/drawing/2016/ink" xmlns:am3d="http://schemas.microsoft.com/office/drawing/2017/model3d" xmlns:o="urn:schemas-microsoft-com:office:office" xmlns:r="http://schemas.openxmlformats.org/officeDocument/2006/relationships" xmlns:m="http://schemas.openxmlformats.org/officeDocument/2006/math" xmlns:v="urn:schemas-microsoft-com:vml" xmlns:wp14="http://schemas.microsoft.com/office/word/2010/wordprocessingDrawing" xmlns:wp="http://schemas.openxmlformats.org/drawingml/2006/wordprocessingDrawing" xmlns:w10="urn:schemas-microsoft-com:office:word" xmlns:w="http://schemas.openxmlformats.org/wordprocessingml/2006/main" xmlns:w14="http://schemas.microsoft.com/office/word/2010/wordml" xmlns:w15="http://schemas.microsoft.com/office/word/2012/wordml" xmlns:w16cex="http://schemas.microsoft.com/office/word/2018/wordml/cex" xmlns:w16cid="http://schemas.microsoft.com/office/word/2016/wordml/cid" xmlns:w16="http://schemas.microsoft.com/office/word/2018/wordml" xmlns:w16sdtdh="http://schemas.microsoft.com/office/word/2020/wordml/sdtdatahash" xmlns:w16se="http://schemas.microsoft.com/office/word/2015/wordml/symex" xmlns:wpg="http://schemas.microsoft.com/office/word/2010/wordprocessingGroup" xmlns:wpi="http://schemas.microsoft.com/office/word/2010/wordprocessingInk" xmlns:wne="http://schemas.microsoft.com/office/word/2006/wordml" xmlns:wps="http://schemas.microsoft.com/office/word/2010/wordprocessingShape" mc:Ignorable="w14 w15 w16se w16cid w16 w16cex w16sdtdh wp14">
   <w:body>
     <w:p>
       <w:pPr>
@@ -45,7 +45,7 @@
                     </pic:cNvPicPr>
                   </pic:nvPicPr>
                   <pic:blipFill>
-                    <a:blip r:embed="rId9" cstate="print">
+                    <a:blip r:embed="rId11" cstate="print">
                       <a:extLst>
                         <a:ext uri="{28A0092B-C50C-407E-A947-70E740481C1C}">
                           <a14:useLocalDpi xmlns:a14="http://schemas.microsoft.com/office/drawing/2010/main" val="0"/>
@@ -701,7 +701,60 @@
           <w:noProof/>
           <w:sz w:val="24"/>
         </w:rPr>
-        <w:t>Julio Rene Alvarado Herrera - Programador</w:t>
+        <w:t xml:space="preserve">Julio Rene Alvarado Herrera </w:t>
+      </w:r>
+      <w:r>
+        <w:rPr>
+          <w:rFonts w:ascii="Arial" w:eastAsiaTheme="minorHAnsi" w:hAnsi="Arial" w:cs="Arial"/>
+          <w:noProof/>
+          <w:sz w:val="24"/>
+        </w:rPr>
+        <w:t>–</w:t>
+      </w:r>
+      <w:r>
+        <w:rPr>
+          <w:rFonts w:ascii="Arial" w:eastAsiaTheme="minorHAnsi" w:hAnsi="Arial" w:cs="Arial"/>
+          <w:noProof/>
+          <w:sz w:val="24"/>
+        </w:rPr>
+        <w:t xml:space="preserve"> Programador</w:t>
+      </w:r>
+    </w:p>
+    <w:p>
+      <w:pPr>
+        <w:pStyle w:val="Prrafodelista"/>
+        <w:numPr>
+          <w:ilvl w:val="0"/>
+          <w:numId w:val="1"/>
+        </w:numPr>
+        <w:rPr>
+          <w:rFonts w:ascii="Arial" w:eastAsiaTheme="minorHAnsi" w:hAnsi="Arial" w:cs="Arial"/>
+          <w:sz w:val="24"/>
+        </w:rPr>
+      </w:pPr>
+      <w:r>
+        <w:rPr>
+          <w:rFonts w:ascii="Arial" w:eastAsiaTheme="minorHAnsi" w:hAnsi="Arial" w:cs="Arial"/>
+          <w:noProof/>
+          <w:sz w:val="24"/>
+        </w:rPr>
+        <w:t xml:space="preserve">Juan Pablo Barrera Delgado </w:t>
+      </w:r>
+      <w:r>
+        <w:rPr>
+          <w:rFonts w:ascii="Arial" w:eastAsiaTheme="minorHAnsi" w:hAnsi="Arial" w:cs="Arial"/>
+          <w:noProof/>
+          <w:sz w:val="24"/>
+        </w:rPr>
+        <w:t>–</w:t>
+      </w:r>
+      <w:r>
+        <w:rPr>
+          <w:rFonts w:ascii="Arial" w:eastAsiaTheme="minorHAnsi" w:hAnsi="Arial" w:cs="Arial"/>
+          <w:noProof/>
+          <w:sz w:val="24"/>
+        </w:rPr>
+        <w:t xml:space="preserve"> Programador</w:t>
       </w:r>
     </w:p>
     <w:p>
@@ -920,8 +973,6 @@
     <w:p>
       <w:pPr>
         <w:pStyle w:val="NormalWeb"/>
-      </w:pPr>
-      <w:r>
         <w:rPr>
           <w:rFonts w:ascii="Arial" w:eastAsiaTheme="minorHAnsi" w:hAnsi="Arial" w:cs="Arial"/>
           <w:b/>
@@ -932,9 +983,7 @@
           <w:sz w:val="32"/>
           <w:szCs w:val="32"/>
         </w:rPr>
-        <w:lastRenderedPageBreak/>
-        <w:t>Modelo</w:t>
-      </w:r>
+      </w:pPr>
       <w:r>
         <w:rPr>
           <w:rFonts w:ascii="Arial" w:eastAsiaTheme="minorHAnsi" w:hAnsi="Arial" w:cs="Arial"/>
@@ -946,10 +995,22 @@
           <w:sz w:val="32"/>
           <w:szCs w:val="32"/>
         </w:rPr>
+        <w:lastRenderedPageBreak/>
+        <w:t>Modelo</w:t>
+      </w:r>
+      <w:r>
+        <w:rPr>
+          <w:rFonts w:ascii="Arial" w:eastAsiaTheme="minorHAnsi" w:hAnsi="Arial" w:cs="Arial"/>
+          <w:b/>
+          <w:bCs/>
+          <w:i/>
+          <w:iCs/>
+          <w:noProof/>
+          <w:sz w:val="32"/>
+          <w:szCs w:val="32"/>
+        </w:rPr>
         <w:t xml:space="preserve"> de Entidades</w:t>
       </w:r>
-      <w:bookmarkStart w:id="4" w:name="_GoBack"/>
-      <w:bookmarkEnd w:id="4"/>
       <w:r>
         <w:rPr>
           <w:noProof/>
@@ -972,7 +1033,7 @@
                     </pic:cNvPicPr>
                   </pic:nvPicPr>
                   <pic:blipFill>
-                    <a:blip r:embed="rId10" cstate="print">
+                    <a:blip r:embed="rId12" cstate="print">
                       <a:extLst>
                         <a:ext uri="{28A0092B-C50C-407E-A947-70E740481C1C}">
                           <a14:useLocalDpi xmlns:a14="http://schemas.microsoft.com/office/drawing/2010/main" val="0"/>
@@ -1003,19 +1064,7 @@
           </wp:inline>
         </w:drawing>
       </w:r>
-    </w:p>
-    <w:p>
-      <w:pPr>
-        <w:pStyle w:val="NormalWeb"/>
-      </w:pPr>
-    </w:p>
-    <w:p>
-      <w:pPr>
-        <w:pStyle w:val="NormalWeb"/>
-      </w:pPr>
-    </w:p>
-    <w:p>
-      <w:pPr>
+      <w:r>
         <w:rPr>
           <w:rFonts w:ascii="Arial" w:eastAsiaTheme="minorHAnsi" w:hAnsi="Arial" w:cs="Arial"/>
           <w:b/>
@@ -1026,145 +1075,15 @@
           <w:sz w:val="32"/>
           <w:szCs w:val="32"/>
         </w:rPr>
-      </w:pPr>
-    </w:p>
-    <w:p>
-      <w:pPr>
-        <w:rPr>
-          <w:rFonts w:ascii="Arial" w:eastAsiaTheme="minorHAnsi" w:hAnsi="Arial" w:cs="Arial"/>
-          <w:sz w:val="24"/>
-        </w:rPr>
-      </w:pPr>
-    </w:p>
-    <w:p>
-      <w:pPr>
-        <w:rPr>
-          <w:rFonts w:ascii="Arial" w:eastAsiaTheme="minorHAnsi" w:hAnsi="Arial" w:cs="Arial"/>
-          <w:sz w:val="24"/>
-        </w:rPr>
-      </w:pPr>
-    </w:p>
-    <w:p>
-      <w:pPr>
-        <w:rPr>
-          <w:rFonts w:ascii="Arial" w:eastAsiaTheme="minorHAnsi" w:hAnsi="Arial" w:cs="Arial"/>
-          <w:sz w:val="24"/>
-        </w:rPr>
-      </w:pPr>
-    </w:p>
-    <w:p>
-      <w:pPr>
-        <w:rPr>
-          <w:rFonts w:ascii="Arial" w:eastAsiaTheme="minorHAnsi" w:hAnsi="Arial" w:cs="Arial"/>
-          <w:sz w:val="24"/>
-        </w:rPr>
-      </w:pPr>
-    </w:p>
-    <w:p>
-      <w:pPr>
-        <w:rPr>
-          <w:rFonts w:ascii="Arial" w:eastAsiaTheme="minorHAnsi" w:hAnsi="Arial" w:cs="Arial"/>
-          <w:sz w:val="24"/>
-        </w:rPr>
-      </w:pPr>
-    </w:p>
-    <w:p>
-      <w:pPr>
-        <w:rPr>
-          <w:rFonts w:ascii="Arial" w:eastAsiaTheme="minorHAnsi" w:hAnsi="Arial" w:cs="Arial"/>
-          <w:sz w:val="24"/>
-        </w:rPr>
-      </w:pPr>
-    </w:p>
-    <w:p>
-      <w:pPr>
-        <w:rPr>
-          <w:rFonts w:ascii="Arial" w:eastAsiaTheme="minorHAnsi" w:hAnsi="Arial" w:cs="Arial"/>
-          <w:sz w:val="24"/>
-        </w:rPr>
-      </w:pPr>
-    </w:p>
-    <w:p>
-      <w:pPr>
-        <w:rPr>
-          <w:rFonts w:ascii="Arial" w:eastAsiaTheme="minorHAnsi" w:hAnsi="Arial" w:cs="Arial"/>
-          <w:sz w:val="24"/>
-        </w:rPr>
-      </w:pPr>
-    </w:p>
-    <w:p>
-      <w:pPr>
-        <w:rPr>
-          <w:rFonts w:ascii="Arial" w:eastAsiaTheme="minorHAnsi" w:hAnsi="Arial" w:cs="Arial"/>
-          <w:sz w:val="24"/>
-        </w:rPr>
-      </w:pPr>
-    </w:p>
-    <w:p>
-      <w:pPr>
-        <w:rPr>
-          <w:rFonts w:ascii="Arial" w:eastAsiaTheme="minorHAnsi" w:hAnsi="Arial" w:cs="Arial"/>
-          <w:sz w:val="24"/>
-        </w:rPr>
-      </w:pPr>
-    </w:p>
-    <w:p>
-      <w:pPr>
-        <w:rPr>
-          <w:rFonts w:ascii="Arial" w:eastAsiaTheme="minorHAnsi" w:hAnsi="Arial" w:cs="Arial"/>
-          <w:sz w:val="24"/>
-        </w:rPr>
-      </w:pPr>
-    </w:p>
-    <w:p>
-      <w:pPr>
-        <w:rPr>
-          <w:rFonts w:ascii="Arial" w:eastAsiaTheme="minorHAnsi" w:hAnsi="Arial" w:cs="Arial"/>
-          <w:sz w:val="24"/>
-        </w:rPr>
-      </w:pPr>
-    </w:p>
-    <w:p>
-      <w:pPr>
-        <w:rPr>
-          <w:rFonts w:ascii="Arial" w:eastAsiaTheme="minorHAnsi" w:hAnsi="Arial" w:cs="Arial"/>
-          <w:sz w:val="24"/>
-        </w:rPr>
-      </w:pPr>
-    </w:p>
-    <w:p>
-      <w:pPr>
-        <w:rPr>
-          <w:rFonts w:ascii="Arial" w:eastAsiaTheme="minorHAnsi" w:hAnsi="Arial" w:cs="Arial"/>
-          <w:sz w:val="24"/>
-        </w:rPr>
-      </w:pPr>
-    </w:p>
-    <w:p>
-      <w:pPr>
-        <w:rPr>
-          <w:rFonts w:ascii="Arial" w:eastAsiaTheme="minorHAnsi" w:hAnsi="Arial" w:cs="Arial"/>
-          <w:sz w:val="24"/>
-        </w:rPr>
-      </w:pPr>
-    </w:p>
-    <w:p>
-      <w:pPr>
-        <w:rPr>
-          <w:rFonts w:ascii="Arial" w:eastAsiaTheme="minorHAnsi" w:hAnsi="Arial" w:cs="Arial"/>
-          <w:sz w:val="24"/>
-        </w:rPr>
-      </w:pPr>
-      <w:r>
-        <w:rPr>
-          <w:rFonts w:ascii="Arial" w:eastAsiaTheme="minorHAnsi" w:hAnsi="Arial" w:cs="Arial"/>
-          <w:sz w:val="24"/>
-        </w:rPr>
-        <w:br w:type="page"/>
-      </w:r>
-    </w:p>
-    <w:p>
-      <w:pPr>
+        <w:lastRenderedPageBreak/>
+        <w:t>Modelo ER</w:t>
+      </w:r>
+    </w:p>
+    <w:p>
+      <w:pPr>
+        <w:pStyle w:val="NormalWeb"/>
+      </w:pPr>
+      <w:r>
         <w:rPr>
           <w:rFonts w:ascii="Arial" w:eastAsiaTheme="minorHAnsi" w:hAnsi="Arial" w:cs="Arial"/>
           <w:b/>
@@ -1175,20 +1094,54 @@
           <w:sz w:val="32"/>
           <w:szCs w:val="32"/>
         </w:rPr>
-      </w:pPr>
-      <w:r>
-        <w:rPr>
-          <w:rFonts w:ascii="Arial" w:eastAsiaTheme="minorHAnsi" w:hAnsi="Arial" w:cs="Arial"/>
-          <w:b/>
-          <w:bCs/>
-          <w:i/>
-          <w:iCs/>
-          <w:noProof/>
-          <w:sz w:val="32"/>
-          <w:szCs w:val="32"/>
-        </w:rPr>
-        <w:lastRenderedPageBreak/>
-        <w:t>Modelo ER</w:t>
+        <w:drawing>
+          <wp:inline distT="0" distB="0" distL="0" distR="0" wp14:anchorId="2BC35A99" wp14:editId="79F3694A">
+            <wp:extent cx="6461628" cy="4995545"/>
+            <wp:effectExtent l="0" t="0" r="0" b="0"/>
+            <wp:docPr id="1" name="Imagen 1"/>
+            <wp:cNvGraphicFramePr>
+              <a:graphicFrameLocks xmlns:a="http://schemas.openxmlformats.org/drawingml/2006/main" noChangeAspect="1"/>
+            </wp:cNvGraphicFramePr>
+            <a:graphic xmlns:a="http://schemas.openxmlformats.org/drawingml/2006/main">
+              <a:graphicData uri="http://schemas.openxmlformats.org/drawingml/2006/picture">
+                <pic:pic xmlns:pic="http://schemas.openxmlformats.org/drawingml/2006/picture">
+                  <pic:nvPicPr>
+                    <pic:cNvPr id="0" name="Picture 1"/>
+                    <pic:cNvPicPr>
+                      <a:picLocks noChangeAspect="1" noChangeArrowheads="1"/>
+                    </pic:cNvPicPr>
+                  </pic:nvPicPr>
+                  <pic:blipFill>
+                    <a:blip r:embed="rId13" cstate="print">
+                      <a:extLst>
+                        <a:ext uri="{28A0092B-C50C-407E-A947-70E740481C1C}">
+                          <a14:useLocalDpi xmlns:a14="http://schemas.microsoft.com/office/drawing/2010/main" val="0"/>
+                        </a:ext>
+                      </a:extLst>
+                    </a:blip>
+                    <a:srcRect/>
+                    <a:stretch>
+                      <a:fillRect/>
+                    </a:stretch>
+                  </pic:blipFill>
+                  <pic:spPr bwMode="auto">
+                    <a:xfrm>
+                      <a:off x="0" y="0"/>
+                      <a:ext cx="6465624" cy="4998635"/>
+                    </a:xfrm>
+                    <a:prstGeom prst="rect">
+                      <a:avLst/>
+                    </a:prstGeom>
+                    <a:noFill/>
+                    <a:ln>
+                      <a:noFill/>
+                    </a:ln>
+                  </pic:spPr>
+                </pic:pic>
+              </a:graphicData>
+            </a:graphic>
+          </wp:inline>
+        </w:drawing>
       </w:r>
     </w:p>
     <w:p>
@@ -1349,7 +1302,7 @@
 </file>
 
 <file path=word/comments.xml><?xml version="1.0" encoding="utf-8"?>
-<w:comments xmlns:wpc="http://schemas.microsoft.com/office/word/2010/wordprocessingCanvas" xmlns:mc="http://schemas.openxmlformats.org/markup-compatibility/2006" xmlns:o="urn:schemas-microsoft-com:office:office" xmlns:r="http://schemas.openxmlformats.org/officeDocument/2006/relationships" xmlns:m="http://schemas.openxmlformats.org/officeDocument/2006/math" xmlns:v="urn:schemas-microsoft-com:vml" xmlns:wp14="http://schemas.microsoft.com/office/word/2010/wordprocessingDrawing" xmlns:wp="http://schemas.openxmlformats.org/drawingml/2006/wordprocessingDrawing" xmlns:w10="urn:schemas-microsoft-com:office:word" xmlns:w="http://schemas.openxmlformats.org/wordprocessingml/2006/main" xmlns:w14="http://schemas.microsoft.com/office/word/2010/wordml" xmlns:w15="http://schemas.microsoft.com/office/word/2012/wordml" xmlns:wpg="http://schemas.microsoft.com/office/word/2010/wordprocessingGroup" xmlns:wpi="http://schemas.microsoft.com/office/word/2010/wordprocessingInk" xmlns:wne="http://schemas.microsoft.com/office/word/2006/wordml" xmlns:wps="http://schemas.microsoft.com/office/word/2010/wordprocessingShape" mc:Ignorable="w14 w15 wp14">
+<w:comments xmlns:wpc="http://schemas.microsoft.com/office/word/2010/wordprocessingCanvas" xmlns:cx="http://schemas.microsoft.com/office/drawing/2014/chartex" xmlns:cx1="http://schemas.microsoft.com/office/drawing/2015/9/8/chartex" xmlns:cx2="http://schemas.microsoft.com/office/drawing/2015/10/21/chartex" xmlns:cx3="http://schemas.microsoft.com/office/drawing/2016/5/9/chartex" xmlns:cx4="http://schemas.microsoft.com/office/drawing/2016/5/10/chartex" xmlns:cx5="http://schemas.microsoft.com/office/drawing/2016/5/11/chartex" xmlns:cx6="http://schemas.microsoft.com/office/drawing/2016/5/12/chartex" xmlns:cx7="http://schemas.microsoft.com/office/drawing/2016/5/13/chartex" xmlns:cx8="http://schemas.microsoft.com/office/drawing/2016/5/14/chartex" xmlns:mc="http://schemas.openxmlformats.org/markup-compatibility/2006" xmlns:aink="http://schemas.microsoft.com/office/drawing/2016/ink" xmlns:am3d="http://schemas.microsoft.com/office/drawing/2017/model3d" xmlns:o="urn:schemas-microsoft-com:office:office" xmlns:r="http://schemas.openxmlformats.org/officeDocument/2006/relationships" xmlns:m="http://schemas.openxmlformats.org/officeDocument/2006/math" xmlns:v="urn:schemas-microsoft-com:vml" xmlns:wp14="http://schemas.microsoft.com/office/word/2010/wordprocessingDrawing" xmlns:wp="http://schemas.openxmlformats.org/drawingml/2006/wordprocessingDrawing" xmlns:w10="urn:schemas-microsoft-com:office:word" xmlns:w="http://schemas.openxmlformats.org/wordprocessingml/2006/main" xmlns:w14="http://schemas.microsoft.com/office/word/2010/wordml" xmlns:w15="http://schemas.microsoft.com/office/word/2012/wordml" xmlns:w16cex="http://schemas.microsoft.com/office/word/2018/wordml/cex" xmlns:w16cid="http://schemas.microsoft.com/office/word/2016/wordml/cid" xmlns:w16="http://schemas.microsoft.com/office/word/2018/wordml" xmlns:w16sdtdh="http://schemas.microsoft.com/office/word/2020/wordml/sdtdatahash" xmlns:w16se="http://schemas.microsoft.com/office/word/2015/wordml/symex" xmlns:wpg="http://schemas.microsoft.com/office/word/2010/wordprocessingGroup" xmlns:wpi="http://schemas.microsoft.com/office/word/2010/wordprocessingInk" xmlns:wne="http://schemas.microsoft.com/office/word/2006/wordml" xmlns:wps="http://schemas.microsoft.com/office/word/2010/wordprocessingShape" mc:Ignorable="w14 w15 w16se w16cid w16 w16cex w16sdtdh wp14">
   <w:comment w:id="0" w:author="Pedro Armas" w:date="2023-11-27T00:25:00Z" w:initials="PA">
     <w:p>
       <w:pPr>
@@ -1418,7 +1371,7 @@
 </file>
 
 <file path=word/commentsExtended.xml><?xml version="1.0" encoding="utf-8"?>
-<w15:commentsEx xmlns:wpc="http://schemas.microsoft.com/office/word/2010/wordprocessingCanvas" xmlns:mc="http://schemas.openxmlformats.org/markup-compatibility/2006" xmlns:o="urn:schemas-microsoft-com:office:office" xmlns:r="http://schemas.openxmlformats.org/officeDocument/2006/relationships" xmlns:m="http://schemas.openxmlformats.org/officeDocument/2006/math" xmlns:v="urn:schemas-microsoft-com:vml" xmlns:wp14="http://schemas.microsoft.com/office/word/2010/wordprocessingDrawing" xmlns:wp="http://schemas.openxmlformats.org/drawingml/2006/wordprocessingDrawing" xmlns:w10="urn:schemas-microsoft-com:office:word" xmlns:w="http://schemas.openxmlformats.org/wordprocessingml/2006/main" xmlns:w14="http://schemas.microsoft.com/office/word/2010/wordml" xmlns:w15="http://schemas.microsoft.com/office/word/2012/wordml" xmlns:wpg="http://schemas.microsoft.com/office/word/2010/wordprocessingGroup" xmlns:wpi="http://schemas.microsoft.com/office/word/2010/wordprocessingInk" xmlns:wne="http://schemas.microsoft.com/office/word/2006/wordml" xmlns:wps="http://schemas.microsoft.com/office/word/2010/wordprocessingShape" mc:Ignorable="w14 w15 wp14">
+<w15:commentsEx xmlns:wpc="http://schemas.microsoft.com/office/word/2010/wordprocessingCanvas" xmlns:cx="http://schemas.microsoft.com/office/drawing/2014/chartex" xmlns:cx1="http://schemas.microsoft.com/office/drawing/2015/9/8/chartex" xmlns:cx2="http://schemas.microsoft.com/office/drawing/2015/10/21/chartex" xmlns:cx3="http://schemas.microsoft.com/office/drawing/2016/5/9/chartex" xmlns:cx4="http://schemas.microsoft.com/office/drawing/2016/5/10/chartex" xmlns:cx5="http://schemas.microsoft.com/office/drawing/2016/5/11/chartex" xmlns:cx6="http://schemas.microsoft.com/office/drawing/2016/5/12/chartex" xmlns:cx7="http://schemas.microsoft.com/office/drawing/2016/5/13/chartex" xmlns:cx8="http://schemas.microsoft.com/office/drawing/2016/5/14/chartex" xmlns:mc="http://schemas.openxmlformats.org/markup-compatibility/2006" xmlns:aink="http://schemas.microsoft.com/office/drawing/2016/ink" xmlns:am3d="http://schemas.microsoft.com/office/drawing/2017/model3d" xmlns:o="urn:schemas-microsoft-com:office:office" xmlns:r="http://schemas.openxmlformats.org/officeDocument/2006/relationships" xmlns:m="http://schemas.openxmlformats.org/officeDocument/2006/math" xmlns:v="urn:schemas-microsoft-com:vml" xmlns:wp14="http://schemas.microsoft.com/office/word/2010/wordprocessingDrawing" xmlns:wp="http://schemas.openxmlformats.org/drawingml/2006/wordprocessingDrawing" xmlns:w10="urn:schemas-microsoft-com:office:word" xmlns:w="http://schemas.openxmlformats.org/wordprocessingml/2006/main" xmlns:w14="http://schemas.microsoft.com/office/word/2010/wordml" xmlns:w15="http://schemas.microsoft.com/office/word/2012/wordml" xmlns:w16cex="http://schemas.microsoft.com/office/word/2018/wordml/cex" xmlns:w16cid="http://schemas.microsoft.com/office/word/2016/wordml/cid" xmlns:w16="http://schemas.microsoft.com/office/word/2018/wordml" xmlns:w16sdtdh="http://schemas.microsoft.com/office/word/2020/wordml/sdtdatahash" xmlns:w16se="http://schemas.microsoft.com/office/word/2015/wordml/symex" xmlns:wpg="http://schemas.microsoft.com/office/word/2010/wordprocessingGroup" xmlns:wpi="http://schemas.microsoft.com/office/word/2010/wordprocessingInk" xmlns:wne="http://schemas.microsoft.com/office/word/2006/wordml" xmlns:wps="http://schemas.microsoft.com/office/word/2010/wordprocessingShape" mc:Ignorable="w14 w15 w16se w16cid w16 w16cex w16sdtdh wp14">
   <w15:commentEx w15:paraId="34D7B734" w15:done="0"/>
   <w15:commentEx w15:paraId="1AF62A36" w15:done="0"/>
   <w15:commentEx w15:paraId="7BA1931D" w15:done="0"/>
@@ -1427,7 +1380,7 @@
 </file>
 
 <file path=word/commentsExtensible.xml><?xml version="1.0" encoding="utf-8"?>
-<w16cex:commentsExtensible xmlns:wpc="http://schemas.microsoft.com/office/word/2010/wordprocessingCanvas" xmlns:cx="http://schemas.microsoft.com/office/drawing/2014/chartex" xmlns:cx1="http://schemas.microsoft.com/office/drawing/2015/9/8/chartex" xmlns:cx2="http://schemas.microsoft.com/office/drawing/2015/10/21/chartex" xmlns:cx3="http://schemas.microsoft.com/office/drawing/2016/5/9/chartex" xmlns:cx4="http://schemas.microsoft.com/office/drawing/2016/5/10/chartex" xmlns:cx5="http://schemas.microsoft.com/office/drawing/2016/5/11/chartex" xmlns:cx6="http://schemas.microsoft.com/office/drawing/2016/5/12/chartex" xmlns:cx7="http://schemas.microsoft.com/office/drawing/2016/5/13/chartex" xmlns:cx8="http://schemas.microsoft.com/office/drawing/2016/5/14/chartex" xmlns:cr="http://schemas.microsoft.com/office/comments/2020/reactions" xmlns:mc="http://schemas.openxmlformats.org/markup-compatibility/2006" xmlns:aink="http://schemas.microsoft.com/office/drawing/2016/ink" xmlns:am3d="http://schemas.microsoft.com/office/drawing/2017/model3d" xmlns:o="urn:schemas-microsoft-com:office:office" xmlns:oel="http://schemas.microsoft.com/office/2019/extlst" xmlns:r="http://schemas.openxmlformats.org/officeDocument/2006/relationships" xmlns:m="http://schemas.openxmlformats.org/officeDocument/2006/math" xmlns:v="urn:schemas-microsoft-com:vml" xmlns:wp14="http://schemas.microsoft.com/office/word/2010/wordprocessingDrawing" xmlns:wp="http://schemas.openxmlformats.org/drawingml/2006/wordprocessingDrawing" xmlns:w10="urn:schemas-microsoft-com:office:word" xmlns:w="http://schemas.openxmlformats.org/wordprocessingml/2006/main" xmlns:w14="http://schemas.microsoft.com/office/word/2010/wordml" xmlns:w15="http://schemas.microsoft.com/office/word/2012/wordml" xmlns:w16cex="http://schemas.microsoft.com/office/word/2018/wordml/cex" xmlns:w16cid="http://schemas.microsoft.com/office/word/2016/wordml/cid" xmlns:w16="http://schemas.microsoft.com/office/word/2018/wordml" xmlns:w16du="http://schemas.microsoft.com/office/word/2023/wordml/word16du" xmlns:w16sdtdh="http://schemas.microsoft.com/office/word/2020/wordml/sdtdatahash" xmlns:w16se="http://schemas.microsoft.com/office/word/2015/wordml/symex" xmlns:wpg="http://schemas.microsoft.com/office/word/2010/wordprocessingGroup" xmlns:wpi="http://schemas.microsoft.com/office/word/2010/wordprocessingInk" xmlns:wne="http://schemas.microsoft.com/office/word/2006/wordml" xmlns:wps="http://schemas.microsoft.com/office/word/2010/wordprocessingShape" mc:Ignorable="w14 w15 w16se w16cid w16 w16cex w16sdtdh cr w16du wp14">
+<w16cex:commentsExtensible xmlns:wpc="http://schemas.microsoft.com/office/word/2010/wordprocessingCanvas" xmlns:cx="http://schemas.microsoft.com/office/drawing/2014/chartex" xmlns:cx1="http://schemas.microsoft.com/office/drawing/2015/9/8/chartex" xmlns:cx2="http://schemas.microsoft.com/office/drawing/2015/10/21/chartex" xmlns:cx3="http://schemas.microsoft.com/office/drawing/2016/5/9/chartex" xmlns:cx4="http://schemas.microsoft.com/office/drawing/2016/5/10/chartex" xmlns:cx5="http://schemas.microsoft.com/office/drawing/2016/5/11/chartex" xmlns:cx6="http://schemas.microsoft.com/office/drawing/2016/5/12/chartex" xmlns:cx7="http://schemas.microsoft.com/office/drawing/2016/5/13/chartex" xmlns:cx8="http://schemas.microsoft.com/office/drawing/2016/5/14/chartex" xmlns:mc="http://schemas.openxmlformats.org/markup-compatibility/2006" xmlns:aink="http://schemas.microsoft.com/office/drawing/2016/ink" xmlns:am3d="http://schemas.microsoft.com/office/drawing/2017/model3d" xmlns:o="urn:schemas-microsoft-com:office:office" xmlns:r="http://schemas.openxmlformats.org/officeDocument/2006/relationships" xmlns:m="http://schemas.openxmlformats.org/officeDocument/2006/math" xmlns:v="urn:schemas-microsoft-com:vml" xmlns:wp14="http://schemas.microsoft.com/office/word/2010/wordprocessingDrawing" xmlns:wp="http://schemas.openxmlformats.org/drawingml/2006/wordprocessingDrawing" xmlns:w10="urn:schemas-microsoft-com:office:word" xmlns:w="http://schemas.openxmlformats.org/wordprocessingml/2006/main" xmlns:w14="http://schemas.microsoft.com/office/word/2010/wordml" xmlns:w15="http://schemas.microsoft.com/office/word/2012/wordml" xmlns:w16cex="http://schemas.microsoft.com/office/word/2018/wordml/cex" xmlns:w16cid="http://schemas.microsoft.com/office/word/2016/wordml/cid" xmlns:w16="http://schemas.microsoft.com/office/word/2018/wordml" xmlns:w16sdtdh="http://schemas.microsoft.com/office/word/2020/wordml/sdtdatahash" xmlns:w16se="http://schemas.microsoft.com/office/word/2015/wordml/symex" xmlns:wpg="http://schemas.microsoft.com/office/word/2010/wordprocessingGroup" xmlns:wpi="http://schemas.microsoft.com/office/word/2010/wordprocessingInk" xmlns:wne="http://schemas.microsoft.com/office/word/2006/wordml" xmlns:wps="http://schemas.microsoft.com/office/word/2010/wordprocessingShape" mc:Ignorable="w14 w15 w16se w16cid w16 w16cex w16sdtdh wp14">
   <w16cex:commentExtensible w16cex:durableId="290E6085" w16cex:dateUtc="2023-11-27T06:25:00Z"/>
   <w16cex:commentExtensible w16cex:durableId="290E606C" w16cex:dateUtc="2023-11-27T06:25:00Z"/>
   <w16cex:commentExtensible w16cex:durableId="290E6023" w16cex:dateUtc="2023-11-27T06:24:00Z"/>
@@ -1436,7 +1389,7 @@
 </file>
 
 <file path=word/commentsIds.xml><?xml version="1.0" encoding="utf-8"?>
-<w16cid:commentsIds xmlns:wpc="http://schemas.microsoft.com/office/word/2010/wordprocessingCanvas" xmlns:cx="http://schemas.microsoft.com/office/drawing/2014/chartex" xmlns:cx1="http://schemas.microsoft.com/office/drawing/2015/9/8/chartex" xmlns:cx2="http://schemas.microsoft.com/office/drawing/2015/10/21/chartex" xmlns:cx3="http://schemas.microsoft.com/office/drawing/2016/5/9/chartex" xmlns:cx4="http://schemas.microsoft.com/office/drawing/2016/5/10/chartex" xmlns:cx5="http://schemas.microsoft.com/office/drawing/2016/5/11/chartex" xmlns:cx6="http://schemas.microsoft.com/office/drawing/2016/5/12/chartex" xmlns:cx7="http://schemas.microsoft.com/office/drawing/2016/5/13/chartex" xmlns:cx8="http://schemas.microsoft.com/office/drawing/2016/5/14/chartex" xmlns:mc="http://schemas.openxmlformats.org/markup-compatibility/2006" xmlns:aink="http://schemas.microsoft.com/office/drawing/2016/ink" xmlns:am3d="http://schemas.microsoft.com/office/drawing/2017/model3d" xmlns:o="urn:schemas-microsoft-com:office:office" xmlns:oel="http://schemas.microsoft.com/office/2019/extlst" xmlns:r="http://schemas.openxmlformats.org/officeDocument/2006/relationships" xmlns:m="http://schemas.openxmlformats.org/officeDocument/2006/math" xmlns:v="urn:schemas-microsoft-com:vml" xmlns:wp14="http://schemas.microsoft.com/office/word/2010/wordprocessingDrawing" xmlns:wp="http://schemas.openxmlformats.org/drawingml/2006/wordprocessingDrawing" xmlns:w10="urn:schemas-microsoft-com:office:word" xmlns:w="http://schemas.openxmlformats.org/wordprocessingml/2006/main" xmlns:w14="http://schemas.microsoft.com/office/word/2010/wordml" xmlns:w15="http://schemas.microsoft.com/office/word/2012/wordml" xmlns:w16cex="http://schemas.microsoft.com/office/word/2018/wordml/cex" xmlns:w16cid="http://schemas.microsoft.com/office/word/2016/wordml/cid" xmlns:w16="http://schemas.microsoft.com/office/word/2018/wordml" xmlns:w16du="http://schemas.microsoft.com/office/word/2023/wordml/word16du" xmlns:w16sdtdh="http://schemas.microsoft.com/office/word/2020/wordml/sdtdatahash" xmlns:w16se="http://schemas.microsoft.com/office/word/2015/wordml/symex" xmlns:wpg="http://schemas.microsoft.com/office/word/2010/wordprocessingGroup" xmlns:wpi="http://schemas.microsoft.com/office/word/2010/wordprocessingInk" xmlns:wne="http://schemas.microsoft.com/office/word/2006/wordml" xmlns:wps="http://schemas.microsoft.com/office/word/2010/wordprocessingShape" mc:Ignorable="w14 w15 w16se w16cid w16 w16cex w16sdtdh w16du wp14">
+<w16cid:commentsIds xmlns:wpc="http://schemas.microsoft.com/office/word/2010/wordprocessingCanvas" xmlns:cx="http://schemas.microsoft.com/office/drawing/2014/chartex" xmlns:cx1="http://schemas.microsoft.com/office/drawing/2015/9/8/chartex" xmlns:cx2="http://schemas.microsoft.com/office/drawing/2015/10/21/chartex" xmlns:cx3="http://schemas.microsoft.com/office/drawing/2016/5/9/chartex" xmlns:cx4="http://schemas.microsoft.com/office/drawing/2016/5/10/chartex" xmlns:cx5="http://schemas.microsoft.com/office/drawing/2016/5/11/chartex" xmlns:cx6="http://schemas.microsoft.com/office/drawing/2016/5/12/chartex" xmlns:cx7="http://schemas.microsoft.com/office/drawing/2016/5/13/chartex" xmlns:cx8="http://schemas.microsoft.com/office/drawing/2016/5/14/chartex" xmlns:mc="http://schemas.openxmlformats.org/markup-compatibility/2006" xmlns:aink="http://schemas.microsoft.com/office/drawing/2016/ink" xmlns:am3d="http://schemas.microsoft.com/office/drawing/2017/model3d" xmlns:o="urn:schemas-microsoft-com:office:office" xmlns:r="http://schemas.openxmlformats.org/officeDocument/2006/relationships" xmlns:m="http://schemas.openxmlformats.org/officeDocument/2006/math" xmlns:v="urn:schemas-microsoft-com:vml" xmlns:wp14="http://schemas.microsoft.com/office/word/2010/wordprocessingDrawing" xmlns:wp="http://schemas.openxmlformats.org/drawingml/2006/wordprocessingDrawing" xmlns:w10="urn:schemas-microsoft-com:office:word" xmlns:w="http://schemas.openxmlformats.org/wordprocessingml/2006/main" xmlns:w14="http://schemas.microsoft.com/office/word/2010/wordml" xmlns:w15="http://schemas.microsoft.com/office/word/2012/wordml" xmlns:w16cex="http://schemas.microsoft.com/office/word/2018/wordml/cex" xmlns:w16cid="http://schemas.microsoft.com/office/word/2016/wordml/cid" xmlns:w16="http://schemas.microsoft.com/office/word/2018/wordml" xmlns:w16sdtdh="http://schemas.microsoft.com/office/word/2020/wordml/sdtdatahash" xmlns:w16se="http://schemas.microsoft.com/office/word/2015/wordml/symex" xmlns:wpg="http://schemas.microsoft.com/office/word/2010/wordprocessingGroup" xmlns:wpi="http://schemas.microsoft.com/office/word/2010/wordprocessingInk" xmlns:wne="http://schemas.microsoft.com/office/word/2006/wordml" xmlns:wps="http://schemas.microsoft.com/office/word/2010/wordprocessingShape" mc:Ignorable="w14 w15 w16se w16cid w16 w16cex w16sdtdh wp14">
   <w16cid:commentId w16cid:paraId="34D7B734" w16cid:durableId="290E6085"/>
   <w16cid:commentId w16cid:paraId="1AF62A36" w16cid:durableId="290E606C"/>
   <w16cid:commentId w16cid:paraId="7BA1931D" w16cid:durableId="290E6023"/>
@@ -1445,7 +1398,7 @@
 </file>
 
 <file path=word/endnotes.xml><?xml version="1.0" encoding="utf-8"?>
-<w:endnotes xmlns:wpc="http://schemas.microsoft.com/office/word/2010/wordprocessingCanvas" xmlns:mc="http://schemas.openxmlformats.org/markup-compatibility/2006" xmlns:o="urn:schemas-microsoft-com:office:office" xmlns:r="http://schemas.openxmlformats.org/officeDocument/2006/relationships" xmlns:m="http://schemas.openxmlformats.org/officeDocument/2006/math" xmlns:v="urn:schemas-microsoft-com:vml" xmlns:wp14="http://schemas.microsoft.com/office/word/2010/wordprocessingDrawing" xmlns:wp="http://schemas.openxmlformats.org/drawingml/2006/wordprocessingDrawing" xmlns:w10="urn:schemas-microsoft-com:office:word" xmlns:w="http://schemas.openxmlformats.org/wordprocessingml/2006/main" xmlns:w14="http://schemas.microsoft.com/office/word/2010/wordml" xmlns:w15="http://schemas.microsoft.com/office/word/2012/wordml" xmlns:wpg="http://schemas.microsoft.com/office/word/2010/wordprocessingGroup" xmlns:wpi="http://schemas.microsoft.com/office/word/2010/wordprocessingInk" xmlns:wne="http://schemas.microsoft.com/office/word/2006/wordml" xmlns:wps="http://schemas.microsoft.com/office/word/2010/wordprocessingShape" mc:Ignorable="w14 w15 wp14">
+<w:endnotes xmlns:wpc="http://schemas.microsoft.com/office/word/2010/wordprocessingCanvas" xmlns:cx="http://schemas.microsoft.com/office/drawing/2014/chartex" xmlns:cx1="http://schemas.microsoft.com/office/drawing/2015/9/8/chartex" xmlns:cx2="http://schemas.microsoft.com/office/drawing/2015/10/21/chartex" xmlns:cx3="http://schemas.microsoft.com/office/drawing/2016/5/9/chartex" xmlns:cx4="http://schemas.microsoft.com/office/drawing/2016/5/10/chartex" xmlns:cx5="http://schemas.microsoft.com/office/drawing/2016/5/11/chartex" xmlns:cx6="http://schemas.microsoft.com/office/drawing/2016/5/12/chartex" xmlns:cx7="http://schemas.microsoft.com/office/drawing/2016/5/13/chartex" xmlns:cx8="http://schemas.microsoft.com/office/drawing/2016/5/14/chartex" xmlns:mc="http://schemas.openxmlformats.org/markup-compatibility/2006" xmlns:aink="http://schemas.microsoft.com/office/drawing/2016/ink" xmlns:am3d="http://schemas.microsoft.com/office/drawing/2017/model3d" xmlns:o="urn:schemas-microsoft-com:office:office" xmlns:r="http://schemas.openxmlformats.org/officeDocument/2006/relationships" xmlns:m="http://schemas.openxmlformats.org/officeDocument/2006/math" xmlns:v="urn:schemas-microsoft-com:vml" xmlns:wp14="http://schemas.microsoft.com/office/word/2010/wordprocessingDrawing" xmlns:wp="http://schemas.openxmlformats.org/drawingml/2006/wordprocessingDrawing" xmlns:w10="urn:schemas-microsoft-com:office:word" xmlns:w="http://schemas.openxmlformats.org/wordprocessingml/2006/main" xmlns:w14="http://schemas.microsoft.com/office/word/2010/wordml" xmlns:w15="http://schemas.microsoft.com/office/word/2012/wordml" xmlns:w16cex="http://schemas.microsoft.com/office/word/2018/wordml/cex" xmlns:w16cid="http://schemas.microsoft.com/office/word/2016/wordml/cid" xmlns:w16="http://schemas.microsoft.com/office/word/2018/wordml" xmlns:w16sdtdh="http://schemas.microsoft.com/office/word/2020/wordml/sdtdatahash" xmlns:w16se="http://schemas.microsoft.com/office/word/2015/wordml/symex" xmlns:wpg="http://schemas.microsoft.com/office/word/2010/wordprocessingGroup" xmlns:wpi="http://schemas.microsoft.com/office/word/2010/wordprocessingInk" xmlns:wne="http://schemas.microsoft.com/office/word/2006/wordml" xmlns:wps="http://schemas.microsoft.com/office/word/2010/wordprocessingShape" mc:Ignorable="w14 w15 w16se w16cid w16 w16cex w16sdtdh wp14">
   <w:endnote w:type="separator" w:id="-1">
     <w:p>
       <w:pPr>
@@ -1470,7 +1423,7 @@
 </file>
 
 <file path=word/footnotes.xml><?xml version="1.0" encoding="utf-8"?>
-<w:footnotes xmlns:wpc="http://schemas.microsoft.com/office/word/2010/wordprocessingCanvas" xmlns:mc="http://schemas.openxmlformats.org/markup-compatibility/2006" xmlns:o="urn:schemas-microsoft-com:office:office" xmlns:r="http://schemas.openxmlformats.org/officeDocument/2006/relationships" xmlns:m="http://schemas.openxmlformats.org/officeDocument/2006/math" xmlns:v="urn:schemas-microsoft-com:vml" xmlns:wp14="http://schemas.microsoft.com/office/word/2010/wordprocessingDrawing" xmlns:wp="http://schemas.openxmlformats.org/drawingml/2006/wordprocessingDrawing" xmlns:w10="urn:schemas-microsoft-com:office:word" xmlns:w="http://schemas.openxmlformats.org/wordprocessingml/2006/main" xmlns:w14="http://schemas.microsoft.com/office/word/2010/wordml" xmlns:w15="http://schemas.microsoft.com/office/word/2012/wordml" xmlns:wpg="http://schemas.microsoft.com/office/word/2010/wordprocessingGroup" xmlns:wpi="http://schemas.microsoft.com/office/word/2010/wordprocessingInk" xmlns:wne="http://schemas.microsoft.com/office/word/2006/wordml" xmlns:wps="http://schemas.microsoft.com/office/word/2010/wordprocessingShape" mc:Ignorable="w14 w15 wp14">
+<w:footnotes xmlns:wpc="http://schemas.microsoft.com/office/word/2010/wordprocessingCanvas" xmlns:cx="http://schemas.microsoft.com/office/drawing/2014/chartex" xmlns:cx1="http://schemas.microsoft.com/office/drawing/2015/9/8/chartex" xmlns:cx2="http://schemas.microsoft.com/office/drawing/2015/10/21/chartex" xmlns:cx3="http://schemas.microsoft.com/office/drawing/2016/5/9/chartex" xmlns:cx4="http://schemas.microsoft.com/office/drawing/2016/5/10/chartex" xmlns:cx5="http://schemas.microsoft.com/office/drawing/2016/5/11/chartex" xmlns:cx6="http://schemas.microsoft.com/office/drawing/2016/5/12/chartex" xmlns:cx7="http://schemas.microsoft.com/office/drawing/2016/5/13/chartex" xmlns:cx8="http://schemas.microsoft.com/office/drawing/2016/5/14/chartex" xmlns:mc="http://schemas.openxmlformats.org/markup-compatibility/2006" xmlns:aink="http://schemas.microsoft.com/office/drawing/2016/ink" xmlns:am3d="http://schemas.microsoft.com/office/drawing/2017/model3d" xmlns:o="urn:schemas-microsoft-com:office:office" xmlns:r="http://schemas.openxmlformats.org/officeDocument/2006/relationships" xmlns:m="http://schemas.openxmlformats.org/officeDocument/2006/math" xmlns:v="urn:schemas-microsoft-com:vml" xmlns:wp14="http://schemas.microsoft.com/office/word/2010/wordprocessingDrawing" xmlns:wp="http://schemas.openxmlformats.org/drawingml/2006/wordprocessingDrawing" xmlns:w10="urn:schemas-microsoft-com:office:word" xmlns:w="http://schemas.openxmlformats.org/wordprocessingml/2006/main" xmlns:w14="http://schemas.microsoft.com/office/word/2010/wordml" xmlns:w15="http://schemas.microsoft.com/office/word/2012/wordml" xmlns:w16cex="http://schemas.microsoft.com/office/word/2018/wordml/cex" xmlns:w16cid="http://schemas.microsoft.com/office/word/2016/wordml/cid" xmlns:w16="http://schemas.microsoft.com/office/word/2018/wordml" xmlns:w16sdtdh="http://schemas.microsoft.com/office/word/2020/wordml/sdtdatahash" xmlns:w16se="http://schemas.microsoft.com/office/word/2015/wordml/symex" xmlns:wpg="http://schemas.microsoft.com/office/word/2010/wordprocessingGroup" xmlns:wpi="http://schemas.microsoft.com/office/word/2010/wordprocessingInk" xmlns:wne="http://schemas.microsoft.com/office/word/2006/wordml" xmlns:wps="http://schemas.microsoft.com/office/word/2010/wordprocessingShape" mc:Ignorable="w14 w15 w16se w16cid w16 w16cex w16sdtdh wp14">
   <w:footnote w:type="separator" w:id="-1">
     <w:p>
       <w:pPr>
@@ -1495,8 +1448,8 @@
 </file>
 
 <file path=word/numbering.xml><?xml version="1.0" encoding="utf-8"?>
-<w:numbering xmlns:wpc="http://schemas.microsoft.com/office/word/2010/wordprocessingCanvas" xmlns:mc="http://schemas.openxmlformats.org/markup-compatibility/2006" xmlns:o="urn:schemas-microsoft-com:office:office" xmlns:r="http://schemas.openxmlformats.org/officeDocument/2006/relationships" xmlns:m="http://schemas.openxmlformats.org/officeDocument/2006/math" xmlns:v="urn:schemas-microsoft-com:vml" xmlns:wp14="http://schemas.microsoft.com/office/word/2010/wordprocessingDrawing" xmlns:wp="http://schemas.openxmlformats.org/drawingml/2006/wordprocessingDrawing" xmlns:w10="urn:schemas-microsoft-com:office:word" xmlns:w="http://schemas.openxmlformats.org/wordprocessingml/2006/main" xmlns:w14="http://schemas.microsoft.com/office/word/2010/wordml" xmlns:w15="http://schemas.microsoft.com/office/word/2012/wordml" xmlns:wpg="http://schemas.microsoft.com/office/word/2010/wordprocessingGroup" xmlns:wpi="http://schemas.microsoft.com/office/word/2010/wordprocessingInk" xmlns:wne="http://schemas.microsoft.com/office/word/2006/wordml" xmlns:wps="http://schemas.microsoft.com/office/word/2010/wordprocessingShape" mc:Ignorable="w14 w15 wp14">
-  <w:abstractNum w:abstractNumId="0">
+<w:numbering xmlns:wpc="http://schemas.microsoft.com/office/word/2010/wordprocessingCanvas" xmlns:cx="http://schemas.microsoft.com/office/drawing/2014/chartex" xmlns:cx1="http://schemas.microsoft.com/office/drawing/2015/9/8/chartex" xmlns:cx2="http://schemas.microsoft.com/office/drawing/2015/10/21/chartex" xmlns:cx3="http://schemas.microsoft.com/office/drawing/2016/5/9/chartex" xmlns:cx4="http://schemas.microsoft.com/office/drawing/2016/5/10/chartex" xmlns:cx5="http://schemas.microsoft.com/office/drawing/2016/5/11/chartex" xmlns:cx6="http://schemas.microsoft.com/office/drawing/2016/5/12/chartex" xmlns:cx7="http://schemas.microsoft.com/office/drawing/2016/5/13/chartex" xmlns:cx8="http://schemas.microsoft.com/office/drawing/2016/5/14/chartex" xmlns:mc="http://schemas.openxmlformats.org/markup-compatibility/2006" xmlns:aink="http://schemas.microsoft.com/office/drawing/2016/ink" xmlns:am3d="http://schemas.microsoft.com/office/drawing/2017/model3d" xmlns:o="urn:schemas-microsoft-com:office:office" xmlns:r="http://schemas.openxmlformats.org/officeDocument/2006/relationships" xmlns:m="http://schemas.openxmlformats.org/officeDocument/2006/math" xmlns:v="urn:schemas-microsoft-com:vml" xmlns:wp14="http://schemas.microsoft.com/office/word/2010/wordprocessingDrawing" xmlns:wp="http://schemas.openxmlformats.org/drawingml/2006/wordprocessingDrawing" xmlns:w10="urn:schemas-microsoft-com:office:word" xmlns:w="http://schemas.openxmlformats.org/wordprocessingml/2006/main" xmlns:w14="http://schemas.microsoft.com/office/word/2010/wordml" xmlns:w15="http://schemas.microsoft.com/office/word/2012/wordml" xmlns:w16cex="http://schemas.microsoft.com/office/word/2018/wordml/cex" xmlns:w16cid="http://schemas.microsoft.com/office/word/2016/wordml/cid" xmlns:w16="http://schemas.microsoft.com/office/word/2018/wordml" xmlns:w16sdtdh="http://schemas.microsoft.com/office/word/2020/wordml/sdtdatahash" xmlns:w16se="http://schemas.microsoft.com/office/word/2015/wordml/symex" xmlns:wpg="http://schemas.microsoft.com/office/word/2010/wordprocessingGroup" xmlns:wpi="http://schemas.microsoft.com/office/word/2010/wordprocessingInk" xmlns:wne="http://schemas.microsoft.com/office/word/2006/wordml" xmlns:wps="http://schemas.microsoft.com/office/word/2010/wordprocessingShape" mc:Ignorable="w14 w15 w16se w16cid w16 w16cex w16sdtdh wp14">
+  <w:abstractNum w:abstractNumId="0" w15:restartNumberingAfterBreak="0">
     <w:nsid w:val="51AE44FF"/>
     <w:multiLevelType w:val="hybridMultilevel"/>
     <w:tmpl w:val="355A413E"/>
@@ -1616,7 +1569,7 @@
 </file>
 
 <file path=word/people.xml><?xml version="1.0" encoding="utf-8"?>
-<w15:people xmlns:wpc="http://schemas.microsoft.com/office/word/2010/wordprocessingCanvas" xmlns:mc="http://schemas.openxmlformats.org/markup-compatibility/2006" xmlns:o="urn:schemas-microsoft-com:office:office" xmlns:r="http://schemas.openxmlformats.org/officeDocument/2006/relationships" xmlns:m="http://schemas.openxmlformats.org/officeDocument/2006/math" xmlns:v="urn:schemas-microsoft-com:vml" xmlns:wp14="http://schemas.microsoft.com/office/word/2010/wordprocessingDrawing" xmlns:wp="http://schemas.openxmlformats.org/drawingml/2006/wordprocessingDrawing" xmlns:w10="urn:schemas-microsoft-com:office:word" xmlns:w="http://schemas.openxmlformats.org/wordprocessingml/2006/main" xmlns:w14="http://schemas.microsoft.com/office/word/2010/wordml" xmlns:w15="http://schemas.microsoft.com/office/word/2012/wordml" xmlns:wpg="http://schemas.microsoft.com/office/word/2010/wordprocessingGroup" xmlns:wpi="http://schemas.microsoft.com/office/word/2010/wordprocessingInk" xmlns:wne="http://schemas.microsoft.com/office/word/2006/wordml" xmlns:wps="http://schemas.microsoft.com/office/word/2010/wordprocessingShape" mc:Ignorable="w14 w15 wp14">
+<w15:people xmlns:wpc="http://schemas.microsoft.com/office/word/2010/wordprocessingCanvas" xmlns:cx="http://schemas.microsoft.com/office/drawing/2014/chartex" xmlns:cx1="http://schemas.microsoft.com/office/drawing/2015/9/8/chartex" xmlns:cx2="http://schemas.microsoft.com/office/drawing/2015/10/21/chartex" xmlns:cx3="http://schemas.microsoft.com/office/drawing/2016/5/9/chartex" xmlns:cx4="http://schemas.microsoft.com/office/drawing/2016/5/10/chartex" xmlns:cx5="http://schemas.microsoft.com/office/drawing/2016/5/11/chartex" xmlns:cx6="http://schemas.microsoft.com/office/drawing/2016/5/12/chartex" xmlns:cx7="http://schemas.microsoft.com/office/drawing/2016/5/13/chartex" xmlns:cx8="http://schemas.microsoft.com/office/drawing/2016/5/14/chartex" xmlns:mc="http://schemas.openxmlformats.org/markup-compatibility/2006" xmlns:aink="http://schemas.microsoft.com/office/drawing/2016/ink" xmlns:am3d="http://schemas.microsoft.com/office/drawing/2017/model3d" xmlns:o="urn:schemas-microsoft-com:office:office" xmlns:r="http://schemas.openxmlformats.org/officeDocument/2006/relationships" xmlns:m="http://schemas.openxmlformats.org/officeDocument/2006/math" xmlns:v="urn:schemas-microsoft-com:vml" xmlns:wp14="http://schemas.microsoft.com/office/word/2010/wordprocessingDrawing" xmlns:wp="http://schemas.openxmlformats.org/drawingml/2006/wordprocessingDrawing" xmlns:w10="urn:schemas-microsoft-com:office:word" xmlns:w="http://schemas.openxmlformats.org/wordprocessingml/2006/main" xmlns:w14="http://schemas.microsoft.com/office/word/2010/wordml" xmlns:w15="http://schemas.microsoft.com/office/word/2012/wordml" xmlns:w16cex="http://schemas.microsoft.com/office/word/2018/wordml/cex" xmlns:w16cid="http://schemas.microsoft.com/office/word/2016/wordml/cid" xmlns:w16="http://schemas.microsoft.com/office/word/2018/wordml" xmlns:w16sdtdh="http://schemas.microsoft.com/office/word/2020/wordml/sdtdatahash" xmlns:w16se="http://schemas.microsoft.com/office/word/2015/wordml/symex" xmlns:wpg="http://schemas.microsoft.com/office/word/2010/wordprocessingGroup" xmlns:wpi="http://schemas.microsoft.com/office/word/2010/wordprocessingInk" xmlns:wne="http://schemas.microsoft.com/office/word/2006/wordml" xmlns:wps="http://schemas.microsoft.com/office/word/2010/wordprocessingShape" mc:Ignorable="w14 w15 w16se w16cid w16 w16cex w16sdtdh wp14">
   <w15:person w15:author="Pedro Armas">
     <w15:presenceInfo w15:providerId="Windows Live" w15:userId="a665e30787f7f555"/>
   </w15:person>
@@ -1624,7 +1577,7 @@
 </file>
 
 <file path=word/styles.xml><?xml version="1.0" encoding="utf-8"?>
-<w:styles xmlns:mc="http://schemas.openxmlformats.org/markup-compatibility/2006" xmlns:r="http://schemas.openxmlformats.org/officeDocument/2006/relationships" xmlns:w="http://schemas.openxmlformats.org/wordprocessingml/2006/main" xmlns:w14="http://schemas.microsoft.com/office/word/2010/wordml" xmlns:w15="http://schemas.microsoft.com/office/word/2012/wordml" mc:Ignorable="w14 w15">
+<w:styles xmlns:mc="http://schemas.openxmlformats.org/markup-compatibility/2006" xmlns:r="http://schemas.openxmlformats.org/officeDocument/2006/relationships" xmlns:w="http://schemas.openxmlformats.org/wordprocessingml/2006/main" xmlns:w14="http://schemas.microsoft.com/office/word/2010/wordml" xmlns:w15="http://schemas.microsoft.com/office/word/2012/wordml" xmlns:w16cex="http://schemas.microsoft.com/office/word/2018/wordml/cex" xmlns:w16cid="http://schemas.microsoft.com/office/word/2016/wordml/cid" xmlns:w16="http://schemas.microsoft.com/office/word/2018/wordml" xmlns:w16sdtdh="http://schemas.microsoft.com/office/word/2020/wordml/sdtdatahash" xmlns:w16se="http://schemas.microsoft.com/office/word/2015/wordml/symex" mc:Ignorable="w14 w15 w16se w16cid w16 w16cex w16sdtdh">
   <w:docDefaults>
     <w:rPrDefault>
       <w:rPr>
@@ -1640,7 +1593,7 @@
       </w:pPr>
     </w:pPrDefault>
   </w:docDefaults>
-  <w:latentStyles w:defLockedState="0" w:defUIPriority="99" w:defSemiHidden="0" w:defUnhideWhenUsed="0" w:defQFormat="0" w:count="371">
+  <w:latentStyles w:defLockedState="0" w:defUIPriority="99" w:defSemiHidden="0" w:defUnhideWhenUsed="0" w:defQFormat="0" w:count="376">
     <w:lsdException w:name="Normal" w:uiPriority="0" w:qFormat="1"/>
     <w:lsdException w:name="heading 1" w:uiPriority="9" w:qFormat="1"/>
     <w:lsdException w:name="heading 2" w:semiHidden="1" w:uiPriority="9" w:unhideWhenUsed="1" w:qFormat="1"/>
@@ -2012,6 +1965,11 @@
     <w:lsdException w:name="List Table 5 Dark Accent 6" w:uiPriority="50"/>
     <w:lsdException w:name="List Table 6 Colorful Accent 6" w:uiPriority="51"/>
     <w:lsdException w:name="List Table 7 Colorful Accent 6" w:uiPriority="52"/>
+    <w:lsdException w:name="Mention" w:semiHidden="1" w:unhideWhenUsed="1"/>
+    <w:lsdException w:name="Smart Hyperlink" w:semiHidden="1" w:unhideWhenUsed="1"/>
+    <w:lsdException w:name="Hashtag" w:semiHidden="1" w:unhideWhenUsed="1"/>
+    <w:lsdException w:name="Unresolved Mention" w:semiHidden="1" w:unhideWhenUsed="1"/>
+    <w:lsdException w:name="Smart Link" w:semiHidden="1" w:unhideWhenUsed="1"/>
   </w:latentStyles>
   <w:style w:type="paragraph" w:default="1" w:styleId="Normal">
     <w:name w:val="Normal"/>
@@ -2142,7 +2100,6 @@
     <w:name w:val="Normal (Web)"/>
     <w:basedOn w:val="Normal"/>
     <w:uiPriority w:val="99"/>
-    <w:semiHidden/>
     <w:unhideWhenUsed/>
     <w:rsid w:val="00777469"/>
     <w:pPr>

</xml_diff>

<commit_message>
Se agrega Diagrama ER y nombre (Alexander Borja) al documento word del proyecto
</commit_message>
<xml_diff>
--- a/Proyecto-PixelGameStore.IN5AM.Fila#1.docx
+++ b/Proyecto-PixelGameStore.IN5AM.Fila#1.docx
@@ -1,6 +1,6 @@
 
 <file path=word/document.xml><?xml version="1.0" encoding="utf-8"?>
-<w:document xmlns:wpc="http://schemas.microsoft.com/office/word/2010/wordprocessingCanvas" xmlns:cx="http://schemas.microsoft.com/office/drawing/2014/chartex" xmlns:cx1="http://schemas.microsoft.com/office/drawing/2015/9/8/chartex" xmlns:cx2="http://schemas.microsoft.com/office/drawing/2015/10/21/chartex" xmlns:cx3="http://schemas.microsoft.com/office/drawing/2016/5/9/chartex" xmlns:cx4="http://schemas.microsoft.com/office/drawing/2016/5/10/chartex" xmlns:cx5="http://schemas.microsoft.com/office/drawing/2016/5/11/chartex" xmlns:cx6="http://schemas.microsoft.com/office/drawing/2016/5/12/chartex" xmlns:cx7="http://schemas.microsoft.com/office/drawing/2016/5/13/chartex" xmlns:cx8="http://schemas.microsoft.com/office/drawing/2016/5/14/chartex" xmlns:mc="http://schemas.openxmlformats.org/markup-compatibility/2006" xmlns:aink="http://schemas.microsoft.com/office/drawing/2016/ink" xmlns:am3d="http://schemas.microsoft.com/office/drawing/2017/model3d" xmlns:o="urn:schemas-microsoft-com:office:office" xmlns:oel="http://schemas.microsoft.com/office/2019/extlst" xmlns:r="http://schemas.openxmlformats.org/officeDocument/2006/relationships" xmlns:m="http://schemas.openxmlformats.org/officeDocument/2006/math" xmlns:v="urn:schemas-microsoft-com:vml" xmlns:wp14="http://schemas.microsoft.com/office/word/2010/wordprocessingDrawing" xmlns:wp="http://schemas.openxmlformats.org/drawingml/2006/wordprocessingDrawing" xmlns:w10="urn:schemas-microsoft-com:office:word" xmlns:w="http://schemas.openxmlformats.org/wordprocessingml/2006/main" xmlns:w14="http://schemas.microsoft.com/office/word/2010/wordml" xmlns:w15="http://schemas.microsoft.com/office/word/2012/wordml" xmlns:w16cex="http://schemas.microsoft.com/office/word/2018/wordml/cex" xmlns:w16cid="http://schemas.microsoft.com/office/word/2016/wordml/cid" xmlns:w16="http://schemas.microsoft.com/office/word/2018/wordml" xmlns:w16du="http://schemas.microsoft.com/office/word/2023/wordml/word16du" xmlns:w16sdtdh="http://schemas.microsoft.com/office/word/2020/wordml/sdtdatahash" xmlns:w16se="http://schemas.microsoft.com/office/word/2015/wordml/symex" xmlns:wpg="http://schemas.microsoft.com/office/word/2010/wordprocessingGroup" xmlns:wpi="http://schemas.microsoft.com/office/word/2010/wordprocessingInk" xmlns:wne="http://schemas.microsoft.com/office/word/2006/wordml" xmlns:wps="http://schemas.microsoft.com/office/word/2010/wordprocessingShape" mc:Ignorable="w14 w15 w16se w16cid w16 w16cex w16sdtdh w16du wp14">
+<w:document xmlns:wpc="http://schemas.microsoft.com/office/word/2010/wordprocessingCanvas" xmlns:cx="http://schemas.microsoft.com/office/drawing/2014/chartex" xmlns:cx1="http://schemas.microsoft.com/office/drawing/2015/9/8/chartex" xmlns:cx2="http://schemas.microsoft.com/office/drawing/2015/10/21/chartex" xmlns:cx3="http://schemas.microsoft.com/office/drawing/2016/5/9/chartex" xmlns:cx4="http://schemas.microsoft.com/office/drawing/2016/5/10/chartex" xmlns:cx5="http://schemas.microsoft.com/office/drawing/2016/5/11/chartex" xmlns:cx6="http://schemas.microsoft.com/office/drawing/2016/5/12/chartex" xmlns:cx7="http://schemas.microsoft.com/office/drawing/2016/5/13/chartex" xmlns:cx8="http://schemas.microsoft.com/office/drawing/2016/5/14/chartex" xmlns:mc="http://schemas.openxmlformats.org/markup-compatibility/2006" xmlns:aink="http://schemas.microsoft.com/office/drawing/2016/ink" xmlns:am3d="http://schemas.microsoft.com/office/drawing/2017/model3d" xmlns:o="urn:schemas-microsoft-com:office:office" xmlns:r="http://schemas.openxmlformats.org/officeDocument/2006/relationships" xmlns:m="http://schemas.openxmlformats.org/officeDocument/2006/math" xmlns:v="urn:schemas-microsoft-com:vml" xmlns:wp14="http://schemas.microsoft.com/office/word/2010/wordprocessingDrawing" xmlns:wp="http://schemas.openxmlformats.org/drawingml/2006/wordprocessingDrawing" xmlns:w10="urn:schemas-microsoft-com:office:word" xmlns:w="http://schemas.openxmlformats.org/wordprocessingml/2006/main" xmlns:w14="http://schemas.microsoft.com/office/word/2010/wordml" xmlns:w15="http://schemas.microsoft.com/office/word/2012/wordml" xmlns:w16cex="http://schemas.microsoft.com/office/word/2018/wordml/cex" xmlns:w16cid="http://schemas.microsoft.com/office/word/2016/wordml/cid" xmlns:w16="http://schemas.microsoft.com/office/word/2018/wordml" xmlns:w16sdtdh="http://schemas.microsoft.com/office/word/2020/wordml/sdtdatahash" xmlns:w16se="http://schemas.microsoft.com/office/word/2015/wordml/symex" xmlns:wpg="http://schemas.microsoft.com/office/word/2010/wordprocessingGroup" xmlns:wpi="http://schemas.microsoft.com/office/word/2010/wordprocessingInk" xmlns:wne="http://schemas.microsoft.com/office/word/2006/wordml" xmlns:wps="http://schemas.microsoft.com/office/word/2010/wordprocessingShape" mc:Ignorable="w14 w15 w16se w16cid w16 w16cex w16sdtdh wp14">
   <w:body>
     <w:p>
       <w:pPr>
@@ -25,6 +25,7 @@
           <w:rFonts w:ascii="Arial" w:hAnsi="Arial" w:cs="Arial"/>
           <w:b/>
           <w:noProof/>
+          <w:lang w:eastAsia="es-GT"/>
         </w:rPr>
         <w:drawing>
           <wp:inline distT="0" distB="0" distL="0" distR="0" wp14:anchorId="61DA3BD1" wp14:editId="0C35A376">
@@ -44,7 +45,7 @@
                     </pic:cNvPicPr>
                   </pic:nvPicPr>
                   <pic:blipFill>
-                    <a:blip r:embed="rId9" cstate="print">
+                    <a:blip r:embed="rId11" cstate="print">
                       <a:extLst>
                         <a:ext uri="{28A0092B-C50C-407E-A947-70E740481C1C}">
                           <a14:useLocalDpi xmlns:a14="http://schemas.microsoft.com/office/drawing/2010/main" val="0"/>
@@ -693,206 +694,294 @@
     </w:p>
     <w:p>
       <w:pPr>
-        <w:rPr>
-          <w:rFonts w:ascii="Arial" w:eastAsiaTheme="minorHAnsi" w:hAnsi="Arial" w:cs="Arial"/>
-          <w:sz w:val="24"/>
-        </w:rPr>
-      </w:pPr>
-    </w:p>
-    <w:p>
-      <w:pPr>
-        <w:rPr>
-          <w:rFonts w:ascii="Arial" w:eastAsiaTheme="minorHAnsi" w:hAnsi="Arial" w:cs="Arial"/>
-          <w:sz w:val="24"/>
-        </w:rPr>
-      </w:pPr>
-    </w:p>
-    <w:p>
-      <w:pPr>
-        <w:rPr>
-          <w:rFonts w:ascii="Arial" w:eastAsiaTheme="minorHAnsi" w:hAnsi="Arial" w:cs="Arial"/>
-          <w:sz w:val="24"/>
-        </w:rPr>
-      </w:pPr>
-    </w:p>
-    <w:p>
-      <w:pPr>
-        <w:rPr>
-          <w:rFonts w:ascii="Arial" w:eastAsiaTheme="minorHAnsi" w:hAnsi="Arial" w:cs="Arial"/>
-          <w:sz w:val="24"/>
-        </w:rPr>
-      </w:pPr>
-    </w:p>
-    <w:p>
-      <w:pPr>
-        <w:rPr>
-          <w:rFonts w:ascii="Arial" w:eastAsiaTheme="minorHAnsi" w:hAnsi="Arial" w:cs="Arial"/>
-          <w:sz w:val="24"/>
-        </w:rPr>
-      </w:pPr>
-    </w:p>
-    <w:p>
-      <w:pPr>
-        <w:rPr>
-          <w:rFonts w:ascii="Arial" w:eastAsiaTheme="minorHAnsi" w:hAnsi="Arial" w:cs="Arial"/>
-          <w:sz w:val="24"/>
-        </w:rPr>
-      </w:pPr>
-    </w:p>
-    <w:p>
-      <w:pPr>
-        <w:rPr>
-          <w:rFonts w:ascii="Arial" w:eastAsiaTheme="minorHAnsi" w:hAnsi="Arial" w:cs="Arial"/>
-          <w:sz w:val="24"/>
-        </w:rPr>
-      </w:pPr>
-    </w:p>
-    <w:p>
-      <w:pPr>
-        <w:rPr>
-          <w:rFonts w:ascii="Arial" w:eastAsiaTheme="minorHAnsi" w:hAnsi="Arial" w:cs="Arial"/>
-          <w:sz w:val="24"/>
-        </w:rPr>
-      </w:pPr>
-    </w:p>
-    <w:p>
-      <w:pPr>
-        <w:rPr>
-          <w:rFonts w:ascii="Arial" w:eastAsiaTheme="minorHAnsi" w:hAnsi="Arial" w:cs="Arial"/>
-          <w:sz w:val="24"/>
-        </w:rPr>
-      </w:pPr>
-    </w:p>
-    <w:p>
-      <w:pPr>
-        <w:rPr>
-          <w:rFonts w:ascii="Arial" w:eastAsiaTheme="minorHAnsi" w:hAnsi="Arial" w:cs="Arial"/>
-          <w:sz w:val="24"/>
-        </w:rPr>
-      </w:pPr>
-    </w:p>
-    <w:p>
-      <w:pPr>
-        <w:rPr>
-          <w:rFonts w:ascii="Arial" w:eastAsiaTheme="minorHAnsi" w:hAnsi="Arial" w:cs="Arial"/>
-          <w:sz w:val="24"/>
-        </w:rPr>
-      </w:pPr>
-    </w:p>
-    <w:p>
-      <w:pPr>
-        <w:rPr>
-          <w:rFonts w:ascii="Arial" w:eastAsiaTheme="minorHAnsi" w:hAnsi="Arial" w:cs="Arial"/>
-          <w:sz w:val="24"/>
-        </w:rPr>
-      </w:pPr>
-    </w:p>
-    <w:p>
-      <w:pPr>
-        <w:rPr>
-          <w:rFonts w:ascii="Arial" w:eastAsiaTheme="minorHAnsi" w:hAnsi="Arial" w:cs="Arial"/>
-          <w:sz w:val="24"/>
-        </w:rPr>
-      </w:pPr>
-    </w:p>
-    <w:p>
-      <w:pPr>
-        <w:rPr>
-          <w:rFonts w:ascii="Arial" w:eastAsiaTheme="minorHAnsi" w:hAnsi="Arial" w:cs="Arial"/>
-          <w:sz w:val="24"/>
-        </w:rPr>
-      </w:pPr>
-    </w:p>
-    <w:p>
-      <w:pPr>
-        <w:rPr>
-          <w:rFonts w:ascii="Arial" w:eastAsiaTheme="minorHAnsi" w:hAnsi="Arial" w:cs="Arial"/>
-          <w:sz w:val="24"/>
-        </w:rPr>
-      </w:pPr>
-    </w:p>
-    <w:p>
-      <w:pPr>
-        <w:rPr>
-          <w:rFonts w:ascii="Arial" w:eastAsiaTheme="minorHAnsi" w:hAnsi="Arial" w:cs="Arial"/>
-          <w:sz w:val="24"/>
-        </w:rPr>
-      </w:pPr>
-    </w:p>
-    <w:p>
-      <w:pPr>
-        <w:rPr>
-          <w:rFonts w:ascii="Arial" w:eastAsiaTheme="minorHAnsi" w:hAnsi="Arial" w:cs="Arial"/>
-          <w:sz w:val="24"/>
-        </w:rPr>
-      </w:pPr>
-    </w:p>
-    <w:p>
-      <w:pPr>
-        <w:rPr>
-          <w:rFonts w:ascii="Arial" w:eastAsiaTheme="minorHAnsi" w:hAnsi="Arial" w:cs="Arial"/>
-          <w:sz w:val="24"/>
-        </w:rPr>
-      </w:pPr>
-    </w:p>
-    <w:p>
-      <w:pPr>
-        <w:rPr>
-          <w:rFonts w:ascii="Arial" w:eastAsiaTheme="minorHAnsi" w:hAnsi="Arial" w:cs="Arial"/>
-          <w:sz w:val="24"/>
-        </w:rPr>
-      </w:pPr>
-    </w:p>
-    <w:p>
-      <w:pPr>
-        <w:rPr>
-          <w:rFonts w:ascii="Arial" w:eastAsiaTheme="minorHAnsi" w:hAnsi="Arial" w:cs="Arial"/>
-          <w:sz w:val="24"/>
-        </w:rPr>
-      </w:pPr>
-    </w:p>
-    <w:p>
-      <w:pPr>
-        <w:rPr>
-          <w:rFonts w:ascii="Arial" w:eastAsiaTheme="minorHAnsi" w:hAnsi="Arial" w:cs="Arial"/>
-          <w:sz w:val="24"/>
-        </w:rPr>
-      </w:pPr>
-    </w:p>
-    <w:p>
-      <w:pPr>
-        <w:rPr>
-          <w:rFonts w:ascii="Arial" w:eastAsiaTheme="minorHAnsi" w:hAnsi="Arial" w:cs="Arial"/>
-          <w:sz w:val="24"/>
-        </w:rPr>
-      </w:pPr>
-    </w:p>
-    <w:p>
-      <w:pPr>
-        <w:rPr>
-          <w:rFonts w:ascii="Arial" w:eastAsiaTheme="minorHAnsi" w:hAnsi="Arial" w:cs="Arial"/>
-          <w:sz w:val="24"/>
-        </w:rPr>
-      </w:pPr>
-    </w:p>
-    <w:p>
-      <w:pPr>
-        <w:rPr>
-          <w:rFonts w:ascii="Arial" w:eastAsiaTheme="minorHAnsi" w:hAnsi="Arial" w:cs="Arial"/>
-          <w:sz w:val="24"/>
-        </w:rPr>
-      </w:pPr>
-    </w:p>
-    <w:p>
-      <w:pPr>
-        <w:rPr>
-          <w:rFonts w:ascii="Arial" w:eastAsiaTheme="minorHAnsi" w:hAnsi="Arial" w:cs="Arial"/>
-          <w:sz w:val="24"/>
-        </w:rPr>
-      </w:pPr>
-    </w:p>
-    <w:p>
-      <w:pPr>
+        <w:pStyle w:val="Prrafodelista"/>
+        <w:numPr>
+          <w:ilvl w:val="0"/>
+          <w:numId w:val="1"/>
+        </w:numPr>
+        <w:rPr>
+          <w:rFonts w:ascii="Arial" w:eastAsiaTheme="minorHAnsi" w:hAnsi="Arial" w:cs="Arial"/>
+          <w:sz w:val="24"/>
+        </w:rPr>
+      </w:pPr>
+      <w:r>
+        <w:rPr>
+          <w:rFonts w:ascii="Arial" w:eastAsiaTheme="minorHAnsi" w:hAnsi="Arial" w:cs="Arial"/>
+          <w:noProof/>
+          <w:sz w:val="24"/>
+        </w:rPr>
+        <w:t xml:space="preserve">Julio Rene Alvarado Herrera </w:t>
+      </w:r>
+      <w:r>
+        <w:rPr>
+          <w:rFonts w:ascii="Arial" w:eastAsiaTheme="minorHAnsi" w:hAnsi="Arial" w:cs="Arial"/>
+          <w:noProof/>
+          <w:sz w:val="24"/>
+        </w:rPr>
+        <w:t>–</w:t>
+      </w:r>
+      <w:r>
+        <w:rPr>
+          <w:rFonts w:ascii="Arial" w:eastAsiaTheme="minorHAnsi" w:hAnsi="Arial" w:cs="Arial"/>
+          <w:noProof/>
+          <w:sz w:val="24"/>
+        </w:rPr>
+        <w:t xml:space="preserve"> Programador</w:t>
+      </w:r>
+    </w:p>
+    <w:p>
+      <w:pPr>
+        <w:pStyle w:val="Prrafodelista"/>
+        <w:numPr>
+          <w:ilvl w:val="0"/>
+          <w:numId w:val="1"/>
+        </w:numPr>
+        <w:rPr>
+          <w:rFonts w:ascii="Arial" w:eastAsiaTheme="minorHAnsi" w:hAnsi="Arial" w:cs="Arial"/>
+          <w:sz w:val="24"/>
+        </w:rPr>
+      </w:pPr>
+      <w:r>
+        <w:rPr>
+          <w:rFonts w:ascii="Arial" w:eastAsiaTheme="minorHAnsi" w:hAnsi="Arial" w:cs="Arial"/>
+          <w:noProof/>
+          <w:sz w:val="24"/>
+        </w:rPr>
+        <w:t>Juan Pablo Barrera Delgado – Programador</w:t>
+      </w:r>
+    </w:p>
+    <w:p>
+      <w:pPr>
+        <w:pStyle w:val="Prrafodelista"/>
+        <w:numPr>
+          <w:ilvl w:val="0"/>
+          <w:numId w:val="1"/>
+        </w:numPr>
+        <w:rPr>
+          <w:rFonts w:ascii="Arial" w:eastAsiaTheme="minorHAnsi" w:hAnsi="Arial" w:cs="Arial"/>
+          <w:sz w:val="24"/>
+        </w:rPr>
+      </w:pPr>
+      <w:r>
+        <w:rPr>
+          <w:rFonts w:ascii="Arial" w:eastAsiaTheme="minorHAnsi" w:hAnsi="Arial" w:cs="Arial"/>
+          <w:noProof/>
+          <w:sz w:val="24"/>
+        </w:rPr>
+        <w:t xml:space="preserve">Alexander David Borja Mena </w:t>
+      </w:r>
+      <w:r>
+        <w:rPr>
+          <w:rFonts w:ascii="Arial" w:eastAsiaTheme="minorHAnsi" w:hAnsi="Arial" w:cs="Arial"/>
+          <w:noProof/>
+          <w:sz w:val="24"/>
+        </w:rPr>
+        <w:t>–</w:t>
+      </w:r>
+      <w:r>
+        <w:rPr>
+          <w:rFonts w:ascii="Arial" w:eastAsiaTheme="minorHAnsi" w:hAnsi="Arial" w:cs="Arial"/>
+          <w:noProof/>
+          <w:sz w:val="24"/>
+        </w:rPr>
+        <w:t xml:space="preserve"> Programador</w:t>
+      </w:r>
+    </w:p>
+    <w:p>
+      <w:pPr>
+        <w:rPr>
+          <w:rFonts w:ascii="Arial" w:eastAsiaTheme="minorHAnsi" w:hAnsi="Arial" w:cs="Arial"/>
+          <w:sz w:val="24"/>
+        </w:rPr>
+      </w:pPr>
+    </w:p>
+    <w:p>
+      <w:pPr>
+        <w:rPr>
+          <w:rFonts w:ascii="Arial" w:eastAsiaTheme="minorHAnsi" w:hAnsi="Arial" w:cs="Arial"/>
+          <w:sz w:val="24"/>
+        </w:rPr>
+      </w:pPr>
+    </w:p>
+    <w:p>
+      <w:pPr>
+        <w:rPr>
+          <w:rFonts w:ascii="Arial" w:eastAsiaTheme="minorHAnsi" w:hAnsi="Arial" w:cs="Arial"/>
+          <w:sz w:val="24"/>
+        </w:rPr>
+      </w:pPr>
+    </w:p>
+    <w:p>
+      <w:pPr>
+        <w:rPr>
+          <w:rFonts w:ascii="Arial" w:eastAsiaTheme="minorHAnsi" w:hAnsi="Arial" w:cs="Arial"/>
+          <w:sz w:val="24"/>
+        </w:rPr>
+      </w:pPr>
+    </w:p>
+    <w:p>
+      <w:pPr>
+        <w:rPr>
+          <w:rFonts w:ascii="Arial" w:eastAsiaTheme="minorHAnsi" w:hAnsi="Arial" w:cs="Arial"/>
+          <w:sz w:val="24"/>
+        </w:rPr>
+      </w:pPr>
+    </w:p>
+    <w:p>
+      <w:pPr>
+        <w:rPr>
+          <w:rFonts w:ascii="Arial" w:eastAsiaTheme="minorHAnsi" w:hAnsi="Arial" w:cs="Arial"/>
+          <w:sz w:val="24"/>
+        </w:rPr>
+      </w:pPr>
+    </w:p>
+    <w:p>
+      <w:pPr>
+        <w:rPr>
+          <w:rFonts w:ascii="Arial" w:eastAsiaTheme="minorHAnsi" w:hAnsi="Arial" w:cs="Arial"/>
+          <w:sz w:val="24"/>
+        </w:rPr>
+      </w:pPr>
+    </w:p>
+    <w:p>
+      <w:pPr>
+        <w:rPr>
+          <w:rFonts w:ascii="Arial" w:eastAsiaTheme="minorHAnsi" w:hAnsi="Arial" w:cs="Arial"/>
+          <w:sz w:val="24"/>
+        </w:rPr>
+      </w:pPr>
+    </w:p>
+    <w:p>
+      <w:pPr>
+        <w:rPr>
+          <w:rFonts w:ascii="Arial" w:eastAsiaTheme="minorHAnsi" w:hAnsi="Arial" w:cs="Arial"/>
+          <w:sz w:val="24"/>
+        </w:rPr>
+      </w:pPr>
+    </w:p>
+    <w:p>
+      <w:pPr>
+        <w:rPr>
+          <w:rFonts w:ascii="Arial" w:eastAsiaTheme="minorHAnsi" w:hAnsi="Arial" w:cs="Arial"/>
+          <w:sz w:val="24"/>
+        </w:rPr>
+      </w:pPr>
+    </w:p>
+    <w:p>
+      <w:pPr>
+        <w:rPr>
+          <w:rFonts w:ascii="Arial" w:eastAsiaTheme="minorHAnsi" w:hAnsi="Arial" w:cs="Arial"/>
+          <w:sz w:val="24"/>
+        </w:rPr>
+      </w:pPr>
+    </w:p>
+    <w:p>
+      <w:pPr>
+        <w:rPr>
+          <w:rFonts w:ascii="Arial" w:eastAsiaTheme="minorHAnsi" w:hAnsi="Arial" w:cs="Arial"/>
+          <w:sz w:val="24"/>
+        </w:rPr>
+      </w:pPr>
+    </w:p>
+    <w:p>
+      <w:pPr>
+        <w:rPr>
+          <w:rFonts w:ascii="Arial" w:eastAsiaTheme="minorHAnsi" w:hAnsi="Arial" w:cs="Arial"/>
+          <w:sz w:val="24"/>
+        </w:rPr>
+      </w:pPr>
+    </w:p>
+    <w:p>
+      <w:pPr>
+        <w:rPr>
+          <w:rFonts w:ascii="Arial" w:eastAsiaTheme="minorHAnsi" w:hAnsi="Arial" w:cs="Arial"/>
+          <w:sz w:val="24"/>
+        </w:rPr>
+      </w:pPr>
+    </w:p>
+    <w:p>
+      <w:pPr>
+        <w:rPr>
+          <w:rFonts w:ascii="Arial" w:eastAsiaTheme="minorHAnsi" w:hAnsi="Arial" w:cs="Arial"/>
+          <w:sz w:val="24"/>
+        </w:rPr>
+      </w:pPr>
+    </w:p>
+    <w:p>
+      <w:pPr>
+        <w:rPr>
+          <w:rFonts w:ascii="Arial" w:eastAsiaTheme="minorHAnsi" w:hAnsi="Arial" w:cs="Arial"/>
+          <w:sz w:val="24"/>
+        </w:rPr>
+      </w:pPr>
+    </w:p>
+    <w:p>
+      <w:pPr>
+        <w:rPr>
+          <w:rFonts w:ascii="Arial" w:eastAsiaTheme="minorHAnsi" w:hAnsi="Arial" w:cs="Arial"/>
+          <w:sz w:val="24"/>
+        </w:rPr>
+      </w:pPr>
+    </w:p>
+    <w:p>
+      <w:pPr>
+        <w:rPr>
+          <w:rFonts w:ascii="Arial" w:eastAsiaTheme="minorHAnsi" w:hAnsi="Arial" w:cs="Arial"/>
+          <w:sz w:val="24"/>
+        </w:rPr>
+      </w:pPr>
+    </w:p>
+    <w:p>
+      <w:pPr>
+        <w:rPr>
+          <w:rFonts w:ascii="Arial" w:eastAsiaTheme="minorHAnsi" w:hAnsi="Arial" w:cs="Arial"/>
+          <w:sz w:val="24"/>
+        </w:rPr>
+      </w:pPr>
+    </w:p>
+    <w:p>
+      <w:pPr>
+        <w:rPr>
+          <w:rFonts w:ascii="Arial" w:eastAsiaTheme="minorHAnsi" w:hAnsi="Arial" w:cs="Arial"/>
+          <w:sz w:val="24"/>
+        </w:rPr>
+      </w:pPr>
+    </w:p>
+    <w:p>
+      <w:pPr>
+        <w:rPr>
+          <w:rFonts w:ascii="Arial" w:eastAsiaTheme="minorHAnsi" w:hAnsi="Arial" w:cs="Arial"/>
+          <w:sz w:val="24"/>
+        </w:rPr>
+      </w:pPr>
+    </w:p>
+    <w:p>
+      <w:pPr>
+        <w:rPr>
+          <w:rFonts w:ascii="Arial" w:eastAsiaTheme="minorHAnsi" w:hAnsi="Arial" w:cs="Arial"/>
+          <w:sz w:val="24"/>
+        </w:rPr>
+      </w:pPr>
+    </w:p>
+    <w:p>
+      <w:pPr>
+        <w:rPr>
+          <w:rFonts w:ascii="Arial" w:eastAsiaTheme="minorHAnsi" w:hAnsi="Arial" w:cs="Arial"/>
+          <w:sz w:val="24"/>
+        </w:rPr>
+      </w:pPr>
+    </w:p>
+    <w:p>
+      <w:pPr>
+        <w:rPr>
+          <w:rFonts w:ascii="Arial" w:eastAsiaTheme="minorHAnsi" w:hAnsi="Arial" w:cs="Arial"/>
+          <w:sz w:val="24"/>
+        </w:rPr>
+      </w:pPr>
+    </w:p>
+    <w:p>
+      <w:pPr>
+        <w:pStyle w:val="NormalWeb"/>
         <w:rPr>
           <w:rFonts w:ascii="Arial" w:eastAsiaTheme="minorHAnsi" w:hAnsi="Arial" w:cs="Arial"/>
           <w:b/>
@@ -903,8 +992,17 @@
           <w:sz w:val="32"/>
           <w:szCs w:val="32"/>
         </w:rPr>
-      </w:pPr>
-      <w:r>
+        <w:sectPr>
+          <w:pgSz w:w="12240" w:h="15840"/>
+          <w:pgMar w:top="1411" w:right="1699" w:bottom="1411" w:left="1699" w:header="706" w:footer="706" w:gutter="0"/>
+          <w:cols w:space="708"/>
+          <w:docGrid w:linePitch="360"/>
+        </w:sectPr>
+      </w:pPr>
+    </w:p>
+    <w:p>
+      <w:pPr>
+        <w:pStyle w:val="NormalWeb"/>
         <w:rPr>
           <w:rFonts w:ascii="Arial" w:eastAsiaTheme="minorHAnsi" w:hAnsi="Arial" w:cs="Arial"/>
           <w:b/>
@@ -915,9 +1013,7 @@
           <w:sz w:val="32"/>
           <w:szCs w:val="32"/>
         </w:rPr>
-        <w:lastRenderedPageBreak/>
-        <w:t>Modelo</w:t>
-      </w:r>
+      </w:pPr>
       <w:r>
         <w:rPr>
           <w:rFonts w:ascii="Arial" w:eastAsiaTheme="minorHAnsi" w:hAnsi="Arial" w:cs="Arial"/>
@@ -929,146 +1025,10 @@
           <w:sz w:val="32"/>
           <w:szCs w:val="32"/>
         </w:rPr>
-        <w:t xml:space="preserve"> de Entidades</w:t>
-      </w:r>
-    </w:p>
-    <w:p>
-      <w:pPr>
-        <w:rPr>
-          <w:rFonts w:ascii="Arial" w:eastAsiaTheme="minorHAnsi" w:hAnsi="Arial" w:cs="Arial"/>
-          <w:sz w:val="24"/>
-        </w:rPr>
-      </w:pPr>
-    </w:p>
-    <w:p>
-      <w:pPr>
-        <w:rPr>
-          <w:rFonts w:ascii="Arial" w:eastAsiaTheme="minorHAnsi" w:hAnsi="Arial" w:cs="Arial"/>
-          <w:sz w:val="24"/>
-        </w:rPr>
-      </w:pPr>
-    </w:p>
-    <w:p>
-      <w:pPr>
-        <w:rPr>
-          <w:rFonts w:ascii="Arial" w:eastAsiaTheme="minorHAnsi" w:hAnsi="Arial" w:cs="Arial"/>
-          <w:sz w:val="24"/>
-        </w:rPr>
-      </w:pPr>
-    </w:p>
-    <w:p>
-      <w:pPr>
-        <w:rPr>
-          <w:rFonts w:ascii="Arial" w:eastAsiaTheme="minorHAnsi" w:hAnsi="Arial" w:cs="Arial"/>
-          <w:sz w:val="24"/>
-        </w:rPr>
-      </w:pPr>
-    </w:p>
-    <w:p>
-      <w:pPr>
-        <w:rPr>
-          <w:rFonts w:ascii="Arial" w:eastAsiaTheme="minorHAnsi" w:hAnsi="Arial" w:cs="Arial"/>
-          <w:sz w:val="24"/>
-        </w:rPr>
-      </w:pPr>
-    </w:p>
-    <w:p>
-      <w:pPr>
-        <w:rPr>
-          <w:rFonts w:ascii="Arial" w:eastAsiaTheme="minorHAnsi" w:hAnsi="Arial" w:cs="Arial"/>
-          <w:sz w:val="24"/>
-        </w:rPr>
-      </w:pPr>
-    </w:p>
-    <w:p>
-      <w:pPr>
-        <w:rPr>
-          <w:rFonts w:ascii="Arial" w:eastAsiaTheme="minorHAnsi" w:hAnsi="Arial" w:cs="Arial"/>
-          <w:sz w:val="24"/>
-        </w:rPr>
-      </w:pPr>
-    </w:p>
-    <w:p>
-      <w:pPr>
-        <w:rPr>
-          <w:rFonts w:ascii="Arial" w:eastAsiaTheme="minorHAnsi" w:hAnsi="Arial" w:cs="Arial"/>
-          <w:sz w:val="24"/>
-        </w:rPr>
-      </w:pPr>
-    </w:p>
-    <w:p>
-      <w:pPr>
-        <w:rPr>
-          <w:rFonts w:ascii="Arial" w:eastAsiaTheme="minorHAnsi" w:hAnsi="Arial" w:cs="Arial"/>
-          <w:sz w:val="24"/>
-        </w:rPr>
-      </w:pPr>
-    </w:p>
-    <w:p>
-      <w:pPr>
-        <w:rPr>
-          <w:rFonts w:ascii="Arial" w:eastAsiaTheme="minorHAnsi" w:hAnsi="Arial" w:cs="Arial"/>
-          <w:sz w:val="24"/>
-        </w:rPr>
-      </w:pPr>
-    </w:p>
-    <w:p>
-      <w:pPr>
-        <w:rPr>
-          <w:rFonts w:ascii="Arial" w:eastAsiaTheme="minorHAnsi" w:hAnsi="Arial" w:cs="Arial"/>
-          <w:sz w:val="24"/>
-        </w:rPr>
-      </w:pPr>
-    </w:p>
-    <w:p>
-      <w:pPr>
-        <w:rPr>
-          <w:rFonts w:ascii="Arial" w:eastAsiaTheme="minorHAnsi" w:hAnsi="Arial" w:cs="Arial"/>
-          <w:sz w:val="24"/>
-        </w:rPr>
-      </w:pPr>
-    </w:p>
-    <w:p>
-      <w:pPr>
-        <w:rPr>
-          <w:rFonts w:ascii="Arial" w:eastAsiaTheme="minorHAnsi" w:hAnsi="Arial" w:cs="Arial"/>
-          <w:sz w:val="24"/>
-        </w:rPr>
-      </w:pPr>
-    </w:p>
-    <w:p>
-      <w:pPr>
-        <w:rPr>
-          <w:rFonts w:ascii="Arial" w:eastAsiaTheme="minorHAnsi" w:hAnsi="Arial" w:cs="Arial"/>
-          <w:sz w:val="24"/>
-        </w:rPr>
-      </w:pPr>
-    </w:p>
-    <w:p>
-      <w:pPr>
-        <w:rPr>
-          <w:rFonts w:ascii="Arial" w:eastAsiaTheme="minorHAnsi" w:hAnsi="Arial" w:cs="Arial"/>
-          <w:sz w:val="24"/>
-        </w:rPr>
-      </w:pPr>
-    </w:p>
-    <w:p>
-      <w:pPr>
-        <w:rPr>
-          <w:rFonts w:ascii="Arial" w:eastAsiaTheme="minorHAnsi" w:hAnsi="Arial" w:cs="Arial"/>
-          <w:sz w:val="24"/>
-        </w:rPr>
-      </w:pPr>
-      <w:r>
-        <w:rPr>
-          <w:rFonts w:ascii="Arial" w:eastAsiaTheme="minorHAnsi" w:hAnsi="Arial" w:cs="Arial"/>
-          <w:sz w:val="24"/>
-        </w:rPr>
-        <w:br w:type="page"/>
-      </w:r>
-    </w:p>
-    <w:p>
-      <w:pPr>
+        <w:lastRenderedPageBreak/>
+        <w:t>Modelo</w:t>
+      </w:r>
+      <w:r>
         <w:rPr>
           <w:rFonts w:ascii="Arial" w:eastAsiaTheme="minorHAnsi" w:hAnsi="Arial" w:cs="Arial"/>
           <w:b/>
@@ -1079,7 +1039,61 @@
           <w:sz w:val="32"/>
           <w:szCs w:val="32"/>
         </w:rPr>
-      </w:pPr>
+        <w:t xml:space="preserve"> de Entidades</w:t>
+      </w:r>
+      <w:r>
+        <w:rPr>
+          <w:noProof/>
+        </w:rPr>
+        <w:drawing>
+          <wp:inline distT="0" distB="0" distL="0" distR="0" wp14:anchorId="0BBCA309" wp14:editId="7271F487">
+            <wp:extent cx="8643210" cy="5352830"/>
+            <wp:effectExtent l="0" t="0" r="5715" b="635"/>
+            <wp:docPr id="5" name="Imagen 5" descr="C:\Users\Julio Alvarado\AppData\Local\Packages\Microsoft.Windows.Photos_8wekyb3d8bbwe\TempState\ShareServiceTempFolder\Modelo de Entidades - ERD.jpeg"/>
+            <wp:cNvGraphicFramePr>
+              <a:graphicFrameLocks xmlns:a="http://schemas.openxmlformats.org/drawingml/2006/main" noChangeAspect="1"/>
+            </wp:cNvGraphicFramePr>
+            <a:graphic xmlns:a="http://schemas.openxmlformats.org/drawingml/2006/main">
+              <a:graphicData uri="http://schemas.openxmlformats.org/drawingml/2006/picture">
+                <pic:pic xmlns:pic="http://schemas.openxmlformats.org/drawingml/2006/picture">
+                  <pic:nvPicPr>
+                    <pic:cNvPr id="0" name="Picture 10" descr="C:\Users\Julio Alvarado\AppData\Local\Packages\Microsoft.Windows.Photos_8wekyb3d8bbwe\TempState\ShareServiceTempFolder\Modelo de Entidades - ERD.jpeg"/>
+                    <pic:cNvPicPr>
+                      <a:picLocks noChangeAspect="1" noChangeArrowheads="1"/>
+                    </pic:cNvPicPr>
+                  </pic:nvPicPr>
+                  <pic:blipFill>
+                    <a:blip r:embed="rId12" cstate="print">
+                      <a:extLst>
+                        <a:ext uri="{28A0092B-C50C-407E-A947-70E740481C1C}">
+                          <a14:useLocalDpi xmlns:a14="http://schemas.microsoft.com/office/drawing/2010/main" val="0"/>
+                        </a:ext>
+                      </a:extLst>
+                    </a:blip>
+                    <a:srcRect/>
+                    <a:stretch>
+                      <a:fillRect/>
+                    </a:stretch>
+                  </pic:blipFill>
+                  <pic:spPr bwMode="auto">
+                    <a:xfrm>
+                      <a:off x="0" y="0"/>
+                      <a:ext cx="8649874" cy="5356957"/>
+                    </a:xfrm>
+                    <a:prstGeom prst="rect">
+                      <a:avLst/>
+                    </a:prstGeom>
+                    <a:noFill/>
+                    <a:ln>
+                      <a:noFill/>
+                    </a:ln>
+                  </pic:spPr>
+                </pic:pic>
+              </a:graphicData>
+            </a:graphic>
+          </wp:inline>
+        </w:drawing>
+      </w:r>
       <w:r>
         <w:rPr>
           <w:rFonts w:ascii="Arial" w:eastAsiaTheme="minorHAnsi" w:hAnsi="Arial" w:cs="Arial"/>
@@ -1097,77 +1111,7 @@
     </w:p>
     <w:p>
       <w:pPr>
-        <w:rPr>
-          <w:rFonts w:ascii="Arial" w:eastAsiaTheme="minorHAnsi" w:hAnsi="Arial" w:cs="Arial"/>
-          <w:sz w:val="24"/>
-        </w:rPr>
-      </w:pPr>
-    </w:p>
-    <w:p>
-      <w:pPr>
-        <w:rPr>
-          <w:rFonts w:ascii="Arial" w:eastAsiaTheme="minorHAnsi" w:hAnsi="Arial" w:cs="Arial"/>
-          <w:sz w:val="24"/>
-        </w:rPr>
-      </w:pPr>
-    </w:p>
-    <w:p>
-      <w:pPr>
-        <w:rPr>
-          <w:rFonts w:ascii="Arial" w:eastAsiaTheme="minorHAnsi" w:hAnsi="Arial" w:cs="Arial"/>
-          <w:sz w:val="24"/>
-        </w:rPr>
-      </w:pPr>
-    </w:p>
-    <w:p>
-      <w:pPr>
-        <w:rPr>
-          <w:rFonts w:ascii="Arial" w:eastAsiaTheme="minorHAnsi" w:hAnsi="Arial" w:cs="Arial"/>
-          <w:sz w:val="24"/>
-        </w:rPr>
-      </w:pPr>
-    </w:p>
-    <w:p>
-      <w:pPr>
-        <w:rPr>
-          <w:rFonts w:ascii="Arial" w:eastAsiaTheme="minorHAnsi" w:hAnsi="Arial" w:cs="Arial"/>
-          <w:sz w:val="24"/>
-        </w:rPr>
-      </w:pPr>
-    </w:p>
-    <w:p>
-      <w:pPr>
-        <w:rPr>
-          <w:rFonts w:ascii="Arial" w:eastAsiaTheme="minorHAnsi" w:hAnsi="Arial" w:cs="Arial"/>
-          <w:sz w:val="24"/>
-        </w:rPr>
-      </w:pPr>
-    </w:p>
-    <w:p>
-      <w:pPr>
-        <w:rPr>
-          <w:rFonts w:ascii="Arial" w:eastAsiaTheme="minorHAnsi" w:hAnsi="Arial" w:cs="Arial"/>
-          <w:sz w:val="24"/>
-        </w:rPr>
-      </w:pPr>
-    </w:p>
-    <w:p>
-      <w:pPr>
-        <w:rPr>
-          <w:rFonts w:ascii="Arial" w:eastAsiaTheme="minorHAnsi" w:hAnsi="Arial" w:cs="Arial"/>
-          <w:sz w:val="24"/>
-        </w:rPr>
-      </w:pPr>
-      <w:r>
-        <w:rPr>
-          <w:rFonts w:ascii="Arial" w:eastAsiaTheme="minorHAnsi" w:hAnsi="Arial" w:cs="Arial"/>
-          <w:sz w:val="24"/>
-        </w:rPr>
-        <w:br w:type="page"/>
-      </w:r>
-    </w:p>
-    <w:p>
-      <w:pPr>
+        <w:pStyle w:val="NormalWeb"/>
         <w:rPr>
           <w:rFonts w:ascii="Arial" w:eastAsiaTheme="minorHAnsi" w:hAnsi="Arial" w:cs="Arial"/>
           <w:b/>
@@ -1178,6 +1122,12 @@
           <w:sz w:val="32"/>
           <w:szCs w:val="32"/>
         </w:rPr>
+        <w:sectPr>
+          <w:pgSz w:w="15840" w:h="12240" w:orient="landscape"/>
+          <w:pgMar w:top="1701" w:right="1412" w:bottom="1701" w:left="1412" w:header="709" w:footer="709" w:gutter="0"/>
+          <w:cols w:space="708"/>
+          <w:docGrid w:linePitch="360"/>
+        </w:sectPr>
       </w:pPr>
       <w:r>
         <w:rPr>
@@ -1190,61 +1140,146 @@
           <w:sz w:val="32"/>
           <w:szCs w:val="32"/>
         </w:rPr>
+        <w:drawing>
+          <wp:inline distT="0" distB="0" distL="0" distR="0" wp14:anchorId="2BC35A99" wp14:editId="79F3694A">
+            <wp:extent cx="6461628" cy="4995545"/>
+            <wp:effectExtent l="0" t="0" r="0" b="0"/>
+            <wp:docPr id="1" name="Imagen 1"/>
+            <wp:cNvGraphicFramePr>
+              <a:graphicFrameLocks xmlns:a="http://schemas.openxmlformats.org/drawingml/2006/main" noChangeAspect="1"/>
+            </wp:cNvGraphicFramePr>
+            <a:graphic xmlns:a="http://schemas.openxmlformats.org/drawingml/2006/main">
+              <a:graphicData uri="http://schemas.openxmlformats.org/drawingml/2006/picture">
+                <pic:pic xmlns:pic="http://schemas.openxmlformats.org/drawingml/2006/picture">
+                  <pic:nvPicPr>
+                    <pic:cNvPr id="0" name="Picture 1"/>
+                    <pic:cNvPicPr>
+                      <a:picLocks noChangeAspect="1" noChangeArrowheads="1"/>
+                    </pic:cNvPicPr>
+                  </pic:nvPicPr>
+                  <pic:blipFill>
+                    <a:blip r:embed="rId13" cstate="print">
+                      <a:extLst>
+                        <a:ext uri="{28A0092B-C50C-407E-A947-70E740481C1C}">
+                          <a14:useLocalDpi xmlns:a14="http://schemas.microsoft.com/office/drawing/2010/main" val="0"/>
+                        </a:ext>
+                      </a:extLst>
+                    </a:blip>
+                    <a:srcRect/>
+                    <a:stretch>
+                      <a:fillRect/>
+                    </a:stretch>
+                  </pic:blipFill>
+                  <pic:spPr bwMode="auto">
+                    <a:xfrm>
+                      <a:off x="0" y="0"/>
+                      <a:ext cx="6465624" cy="4998635"/>
+                    </a:xfrm>
+                    <a:prstGeom prst="rect">
+                      <a:avLst/>
+                    </a:prstGeom>
+                    <a:noFill/>
+                    <a:ln>
+                      <a:noFill/>
+                    </a:ln>
+                  </pic:spPr>
+                </pic:pic>
+              </a:graphicData>
+            </a:graphic>
+          </wp:inline>
+        </w:drawing>
+      </w:r>
+    </w:p>
+    <w:p>
+      <w:pPr>
+        <w:pStyle w:val="NormalWeb"/>
+        <w:rPr>
+          <w:rFonts w:ascii="Arial" w:eastAsiaTheme="minorHAnsi" w:hAnsi="Arial" w:cs="Arial"/>
+          <w:b/>
+          <w:bCs/>
+          <w:i/>
+          <w:iCs/>
+          <w:noProof/>
+          <w:sz w:val="32"/>
+          <w:szCs w:val="32"/>
+        </w:rPr>
+      </w:pPr>
+      <w:r>
+        <w:rPr>
+          <w:rFonts w:ascii="Arial" w:eastAsiaTheme="minorHAnsi" w:hAnsi="Arial" w:cs="Arial"/>
+          <w:b/>
+          <w:bCs/>
+          <w:i/>
+          <w:iCs/>
+          <w:noProof/>
+          <w:sz w:val="32"/>
+          <w:szCs w:val="32"/>
+        </w:rPr>
         <w:lastRenderedPageBreak/>
         <w:t>Diagrama ER</w:t>
       </w:r>
     </w:p>
     <w:p>
       <w:pPr>
-        <w:rPr>
-          <w:rFonts w:ascii="Arial" w:eastAsiaTheme="minorHAnsi" w:hAnsi="Arial" w:cs="Arial"/>
-          <w:sz w:val="24"/>
-        </w:rPr>
-      </w:pPr>
-    </w:p>
-    <w:p>
-      <w:pPr>
-        <w:rPr>
-          <w:rFonts w:ascii="Arial" w:eastAsiaTheme="minorHAnsi" w:hAnsi="Arial" w:cs="Arial"/>
-          <w:sz w:val="24"/>
-        </w:rPr>
-      </w:pPr>
-    </w:p>
-    <w:p>
-      <w:pPr>
-        <w:rPr>
-          <w:rFonts w:ascii="Arial" w:eastAsiaTheme="minorHAnsi" w:hAnsi="Arial" w:cs="Arial"/>
-          <w:sz w:val="24"/>
-        </w:rPr>
-      </w:pPr>
-    </w:p>
-    <w:p>
-      <w:pPr>
-        <w:rPr>
-          <w:rFonts w:ascii="Arial" w:eastAsiaTheme="minorHAnsi" w:hAnsi="Arial" w:cs="Arial"/>
-          <w:sz w:val="24"/>
-        </w:rPr>
-      </w:pPr>
-    </w:p>
-    <w:p>
-      <w:pPr>
-        <w:rPr>
-          <w:rFonts w:ascii="Arial" w:eastAsiaTheme="minorHAnsi" w:hAnsi="Arial" w:cs="Arial"/>
-          <w:sz w:val="24"/>
-        </w:rPr>
-      </w:pPr>
-    </w:p>
-    <w:p>
-      <w:pPr>
-        <w:rPr>
-          <w:rFonts w:ascii="Arial" w:eastAsiaTheme="minorHAnsi" w:hAnsi="Arial" w:cs="Arial"/>
-          <w:sz w:val="24"/>
-        </w:rPr>
-      </w:pPr>
+        <w:pStyle w:val="NormalWeb"/>
+      </w:pPr>
+      <w:r>
+        <w:rPr>
+          <w:noProof/>
+        </w:rPr>
+        <w:drawing>
+          <wp:inline distT="0" distB="0" distL="0" distR="0" wp14:anchorId="49A98C82" wp14:editId="590A6B88">
+            <wp:extent cx="6476816" cy="7694295"/>
+            <wp:effectExtent l="0" t="0" r="635" b="1905"/>
+            <wp:docPr id="3" name="Imagen 3"/>
+            <wp:cNvGraphicFramePr>
+              <a:graphicFrameLocks xmlns:a="http://schemas.openxmlformats.org/drawingml/2006/main" noChangeAspect="1"/>
+            </wp:cNvGraphicFramePr>
+            <a:graphic xmlns:a="http://schemas.openxmlformats.org/drawingml/2006/main">
+              <a:graphicData uri="http://schemas.openxmlformats.org/drawingml/2006/picture">
+                <pic:pic xmlns:pic="http://schemas.openxmlformats.org/drawingml/2006/picture">
+                  <pic:nvPicPr>
+                    <pic:cNvPr id="0" name="Picture 1"/>
+                    <pic:cNvPicPr>
+                      <a:picLocks noChangeAspect="1" noChangeArrowheads="1"/>
+                    </pic:cNvPicPr>
+                  </pic:nvPicPr>
+                  <pic:blipFill>
+                    <a:blip r:embed="rId14">
+                      <a:extLst>
+                        <a:ext uri="{28A0092B-C50C-407E-A947-70E740481C1C}">
+                          <a14:useLocalDpi xmlns:a14="http://schemas.microsoft.com/office/drawing/2010/main" val="0"/>
+                        </a:ext>
+                      </a:extLst>
+                    </a:blip>
+                    <a:srcRect/>
+                    <a:stretch>
+                      <a:fillRect/>
+                    </a:stretch>
+                  </pic:blipFill>
+                  <pic:spPr bwMode="auto">
+                    <a:xfrm>
+                      <a:off x="0" y="0"/>
+                      <a:ext cx="6505858" cy="7728796"/>
+                    </a:xfrm>
+                    <a:prstGeom prst="rect">
+                      <a:avLst/>
+                    </a:prstGeom>
+                    <a:noFill/>
+                    <a:ln>
+                      <a:noFill/>
+                    </a:ln>
+                  </pic:spPr>
+                </pic:pic>
+              </a:graphicData>
+            </a:graphic>
+          </wp:inline>
+        </w:drawing>
+      </w:r>
     </w:p>
     <w:sectPr>
       <w:pgSz w:w="12240" w:h="15840"/>
-      <w:pgMar w:top="1411" w:right="1699" w:bottom="1411" w:left="1699" w:header="706" w:footer="706" w:gutter="0"/>
+      <w:pgMar w:top="1412" w:right="1701" w:bottom="1412" w:left="1701" w:header="709" w:footer="709" w:gutter="0"/>
       <w:cols w:space="708"/>
       <w:docGrid w:linePitch="360"/>
     </w:sectPr>
@@ -1253,7 +1288,7 @@
 </file>
 
 <file path=word/comments.xml><?xml version="1.0" encoding="utf-8"?>
-<w:comments xmlns:wpc="http://schemas.microsoft.com/office/word/2010/wordprocessingCanvas" xmlns:cx="http://schemas.microsoft.com/office/drawing/2014/chartex" xmlns:cx1="http://schemas.microsoft.com/office/drawing/2015/9/8/chartex" xmlns:cx2="http://schemas.microsoft.com/office/drawing/2015/10/21/chartex" xmlns:cx3="http://schemas.microsoft.com/office/drawing/2016/5/9/chartex" xmlns:cx4="http://schemas.microsoft.com/office/drawing/2016/5/10/chartex" xmlns:cx5="http://schemas.microsoft.com/office/drawing/2016/5/11/chartex" xmlns:cx6="http://schemas.microsoft.com/office/drawing/2016/5/12/chartex" xmlns:cx7="http://schemas.microsoft.com/office/drawing/2016/5/13/chartex" xmlns:cx8="http://schemas.microsoft.com/office/drawing/2016/5/14/chartex" xmlns:mc="http://schemas.openxmlformats.org/markup-compatibility/2006" xmlns:aink="http://schemas.microsoft.com/office/drawing/2016/ink" xmlns:am3d="http://schemas.microsoft.com/office/drawing/2017/model3d" xmlns:o="urn:schemas-microsoft-com:office:office" xmlns:oel="http://schemas.microsoft.com/office/2019/extlst" xmlns:r="http://schemas.openxmlformats.org/officeDocument/2006/relationships" xmlns:m="http://schemas.openxmlformats.org/officeDocument/2006/math" xmlns:v="urn:schemas-microsoft-com:vml" xmlns:wp14="http://schemas.microsoft.com/office/word/2010/wordprocessingDrawing" xmlns:wp="http://schemas.openxmlformats.org/drawingml/2006/wordprocessingDrawing" xmlns:w10="urn:schemas-microsoft-com:office:word" xmlns:w="http://schemas.openxmlformats.org/wordprocessingml/2006/main" xmlns:w14="http://schemas.microsoft.com/office/word/2010/wordml" xmlns:w15="http://schemas.microsoft.com/office/word/2012/wordml" xmlns:w16cex="http://schemas.microsoft.com/office/word/2018/wordml/cex" xmlns:w16cid="http://schemas.microsoft.com/office/word/2016/wordml/cid" xmlns:w16="http://schemas.microsoft.com/office/word/2018/wordml" xmlns:w16du="http://schemas.microsoft.com/office/word/2023/wordml/word16du" xmlns:w16sdtdh="http://schemas.microsoft.com/office/word/2020/wordml/sdtdatahash" xmlns:w16se="http://schemas.microsoft.com/office/word/2015/wordml/symex" xmlns:wpg="http://schemas.microsoft.com/office/word/2010/wordprocessingGroup" xmlns:wpi="http://schemas.microsoft.com/office/word/2010/wordprocessingInk" xmlns:wne="http://schemas.microsoft.com/office/word/2006/wordml" xmlns:wps="http://schemas.microsoft.com/office/word/2010/wordprocessingShape" mc:Ignorable="w14 w15 w16se w16cid w16 w16cex w16sdtdh w16du wp14">
+<w:comments xmlns:wpc="http://schemas.microsoft.com/office/word/2010/wordprocessingCanvas" xmlns:cx="http://schemas.microsoft.com/office/drawing/2014/chartex" xmlns:cx1="http://schemas.microsoft.com/office/drawing/2015/9/8/chartex" xmlns:cx2="http://schemas.microsoft.com/office/drawing/2015/10/21/chartex" xmlns:cx3="http://schemas.microsoft.com/office/drawing/2016/5/9/chartex" xmlns:cx4="http://schemas.microsoft.com/office/drawing/2016/5/10/chartex" xmlns:cx5="http://schemas.microsoft.com/office/drawing/2016/5/11/chartex" xmlns:cx6="http://schemas.microsoft.com/office/drawing/2016/5/12/chartex" xmlns:cx7="http://schemas.microsoft.com/office/drawing/2016/5/13/chartex" xmlns:cx8="http://schemas.microsoft.com/office/drawing/2016/5/14/chartex" xmlns:mc="http://schemas.openxmlformats.org/markup-compatibility/2006" xmlns:aink="http://schemas.microsoft.com/office/drawing/2016/ink" xmlns:am3d="http://schemas.microsoft.com/office/drawing/2017/model3d" xmlns:o="urn:schemas-microsoft-com:office:office" xmlns:r="http://schemas.openxmlformats.org/officeDocument/2006/relationships" xmlns:m="http://schemas.openxmlformats.org/officeDocument/2006/math" xmlns:v="urn:schemas-microsoft-com:vml" xmlns:wp14="http://schemas.microsoft.com/office/word/2010/wordprocessingDrawing" xmlns:wp="http://schemas.openxmlformats.org/drawingml/2006/wordprocessingDrawing" xmlns:w10="urn:schemas-microsoft-com:office:word" xmlns:w="http://schemas.openxmlformats.org/wordprocessingml/2006/main" xmlns:w14="http://schemas.microsoft.com/office/word/2010/wordml" xmlns:w15="http://schemas.microsoft.com/office/word/2012/wordml" xmlns:w16cex="http://schemas.microsoft.com/office/word/2018/wordml/cex" xmlns:w16cid="http://schemas.microsoft.com/office/word/2016/wordml/cid" xmlns:w16="http://schemas.microsoft.com/office/word/2018/wordml" xmlns:w16sdtdh="http://schemas.microsoft.com/office/word/2020/wordml/sdtdatahash" xmlns:w16se="http://schemas.microsoft.com/office/word/2015/wordml/symex" xmlns:wpg="http://schemas.microsoft.com/office/word/2010/wordprocessingGroup" xmlns:wpi="http://schemas.microsoft.com/office/word/2010/wordprocessingInk" xmlns:wne="http://schemas.microsoft.com/office/word/2006/wordml" xmlns:wps="http://schemas.microsoft.com/office/word/2010/wordprocessingShape" mc:Ignorable="w14 w15 w16se w16cid w16 w16cex w16sdtdh wp14">
   <w:comment w:id="0" w:author="Pedro Armas" w:date="2023-11-27T00:25:00Z" w:initials="PA">
     <w:p>
       <w:pPr>
@@ -1322,7 +1357,7 @@
 </file>
 
 <file path=word/commentsExtended.xml><?xml version="1.0" encoding="utf-8"?>
-<w15:commentsEx xmlns:wpc="http://schemas.microsoft.com/office/word/2010/wordprocessingCanvas" xmlns:cx="http://schemas.microsoft.com/office/drawing/2014/chartex" xmlns:cx1="http://schemas.microsoft.com/office/drawing/2015/9/8/chartex" xmlns:cx2="http://schemas.microsoft.com/office/drawing/2015/10/21/chartex" xmlns:cx3="http://schemas.microsoft.com/office/drawing/2016/5/9/chartex" xmlns:cx4="http://schemas.microsoft.com/office/drawing/2016/5/10/chartex" xmlns:cx5="http://schemas.microsoft.com/office/drawing/2016/5/11/chartex" xmlns:cx6="http://schemas.microsoft.com/office/drawing/2016/5/12/chartex" xmlns:cx7="http://schemas.microsoft.com/office/drawing/2016/5/13/chartex" xmlns:cx8="http://schemas.microsoft.com/office/drawing/2016/5/14/chartex" xmlns:mc="http://schemas.openxmlformats.org/markup-compatibility/2006" xmlns:aink="http://schemas.microsoft.com/office/drawing/2016/ink" xmlns:am3d="http://schemas.microsoft.com/office/drawing/2017/model3d" xmlns:o="urn:schemas-microsoft-com:office:office" xmlns:oel="http://schemas.microsoft.com/office/2019/extlst" xmlns:r="http://schemas.openxmlformats.org/officeDocument/2006/relationships" xmlns:m="http://schemas.openxmlformats.org/officeDocument/2006/math" xmlns:v="urn:schemas-microsoft-com:vml" xmlns:wp14="http://schemas.microsoft.com/office/word/2010/wordprocessingDrawing" xmlns:wp="http://schemas.openxmlformats.org/drawingml/2006/wordprocessingDrawing" xmlns:w10="urn:schemas-microsoft-com:office:word" xmlns:w="http://schemas.openxmlformats.org/wordprocessingml/2006/main" xmlns:w14="http://schemas.microsoft.com/office/word/2010/wordml" xmlns:w15="http://schemas.microsoft.com/office/word/2012/wordml" xmlns:w16cex="http://schemas.microsoft.com/office/word/2018/wordml/cex" xmlns:w16cid="http://schemas.microsoft.com/office/word/2016/wordml/cid" xmlns:w16="http://schemas.microsoft.com/office/word/2018/wordml" xmlns:w16du="http://schemas.microsoft.com/office/word/2023/wordml/word16du" xmlns:w16sdtdh="http://schemas.microsoft.com/office/word/2020/wordml/sdtdatahash" xmlns:w16se="http://schemas.microsoft.com/office/word/2015/wordml/symex" xmlns:wpg="http://schemas.microsoft.com/office/word/2010/wordprocessingGroup" xmlns:wpi="http://schemas.microsoft.com/office/word/2010/wordprocessingInk" xmlns:wne="http://schemas.microsoft.com/office/word/2006/wordml" xmlns:wps="http://schemas.microsoft.com/office/word/2010/wordprocessingShape" mc:Ignorable="w14 w15 w16se w16cid w16 w16cex w16sdtdh w16du wp14">
+<w15:commentsEx xmlns:wpc="http://schemas.microsoft.com/office/word/2010/wordprocessingCanvas" xmlns:cx="http://schemas.microsoft.com/office/drawing/2014/chartex" xmlns:cx1="http://schemas.microsoft.com/office/drawing/2015/9/8/chartex" xmlns:cx2="http://schemas.microsoft.com/office/drawing/2015/10/21/chartex" xmlns:cx3="http://schemas.microsoft.com/office/drawing/2016/5/9/chartex" xmlns:cx4="http://schemas.microsoft.com/office/drawing/2016/5/10/chartex" xmlns:cx5="http://schemas.microsoft.com/office/drawing/2016/5/11/chartex" xmlns:cx6="http://schemas.microsoft.com/office/drawing/2016/5/12/chartex" xmlns:cx7="http://schemas.microsoft.com/office/drawing/2016/5/13/chartex" xmlns:cx8="http://schemas.microsoft.com/office/drawing/2016/5/14/chartex" xmlns:mc="http://schemas.openxmlformats.org/markup-compatibility/2006" xmlns:aink="http://schemas.microsoft.com/office/drawing/2016/ink" xmlns:am3d="http://schemas.microsoft.com/office/drawing/2017/model3d" xmlns:o="urn:schemas-microsoft-com:office:office" xmlns:r="http://schemas.openxmlformats.org/officeDocument/2006/relationships" xmlns:m="http://schemas.openxmlformats.org/officeDocument/2006/math" xmlns:v="urn:schemas-microsoft-com:vml" xmlns:wp14="http://schemas.microsoft.com/office/word/2010/wordprocessingDrawing" xmlns:wp="http://schemas.openxmlformats.org/drawingml/2006/wordprocessingDrawing" xmlns:w10="urn:schemas-microsoft-com:office:word" xmlns:w="http://schemas.openxmlformats.org/wordprocessingml/2006/main" xmlns:w14="http://schemas.microsoft.com/office/word/2010/wordml" xmlns:w15="http://schemas.microsoft.com/office/word/2012/wordml" xmlns:w16cex="http://schemas.microsoft.com/office/word/2018/wordml/cex" xmlns:w16cid="http://schemas.microsoft.com/office/word/2016/wordml/cid" xmlns:w16="http://schemas.microsoft.com/office/word/2018/wordml" xmlns:w16sdtdh="http://schemas.microsoft.com/office/word/2020/wordml/sdtdatahash" xmlns:w16se="http://schemas.microsoft.com/office/word/2015/wordml/symex" xmlns:wpg="http://schemas.microsoft.com/office/word/2010/wordprocessingGroup" xmlns:wpi="http://schemas.microsoft.com/office/word/2010/wordprocessingInk" xmlns:wne="http://schemas.microsoft.com/office/word/2006/wordml" xmlns:wps="http://schemas.microsoft.com/office/word/2010/wordprocessingShape" mc:Ignorable="w14 w15 w16se w16cid w16 w16cex w16sdtdh wp14">
   <w15:commentEx w15:paraId="34D7B734" w15:done="0"/>
   <w15:commentEx w15:paraId="1AF62A36" w15:done="0"/>
   <w15:commentEx w15:paraId="7BA1931D" w15:done="0"/>
@@ -1331,7 +1366,7 @@
 </file>
 
 <file path=word/commentsExtensible.xml><?xml version="1.0" encoding="utf-8"?>
-<w16cex:commentsExtensible xmlns:wpc="http://schemas.microsoft.com/office/word/2010/wordprocessingCanvas" xmlns:cx="http://schemas.microsoft.com/office/drawing/2014/chartex" xmlns:cx1="http://schemas.microsoft.com/office/drawing/2015/9/8/chartex" xmlns:cx2="http://schemas.microsoft.com/office/drawing/2015/10/21/chartex" xmlns:cx3="http://schemas.microsoft.com/office/drawing/2016/5/9/chartex" xmlns:cx4="http://schemas.microsoft.com/office/drawing/2016/5/10/chartex" xmlns:cx5="http://schemas.microsoft.com/office/drawing/2016/5/11/chartex" xmlns:cx6="http://schemas.microsoft.com/office/drawing/2016/5/12/chartex" xmlns:cx7="http://schemas.microsoft.com/office/drawing/2016/5/13/chartex" xmlns:cx8="http://schemas.microsoft.com/office/drawing/2016/5/14/chartex" xmlns:cr="http://schemas.microsoft.com/office/comments/2020/reactions" xmlns:mc="http://schemas.openxmlformats.org/markup-compatibility/2006" xmlns:aink="http://schemas.microsoft.com/office/drawing/2016/ink" xmlns:am3d="http://schemas.microsoft.com/office/drawing/2017/model3d" xmlns:o="urn:schemas-microsoft-com:office:office" xmlns:oel="http://schemas.microsoft.com/office/2019/extlst" xmlns:r="http://schemas.openxmlformats.org/officeDocument/2006/relationships" xmlns:m="http://schemas.openxmlformats.org/officeDocument/2006/math" xmlns:v="urn:schemas-microsoft-com:vml" xmlns:wp14="http://schemas.microsoft.com/office/word/2010/wordprocessingDrawing" xmlns:wp="http://schemas.openxmlformats.org/drawingml/2006/wordprocessingDrawing" xmlns:w10="urn:schemas-microsoft-com:office:word" xmlns:w="http://schemas.openxmlformats.org/wordprocessingml/2006/main" xmlns:w14="http://schemas.microsoft.com/office/word/2010/wordml" xmlns:w15="http://schemas.microsoft.com/office/word/2012/wordml" xmlns:w16cex="http://schemas.microsoft.com/office/word/2018/wordml/cex" xmlns:w16cid="http://schemas.microsoft.com/office/word/2016/wordml/cid" xmlns:w16="http://schemas.microsoft.com/office/word/2018/wordml" xmlns:w16du="http://schemas.microsoft.com/office/word/2023/wordml/word16du" xmlns:w16sdtdh="http://schemas.microsoft.com/office/word/2020/wordml/sdtdatahash" xmlns:w16se="http://schemas.microsoft.com/office/word/2015/wordml/symex" xmlns:wpg="http://schemas.microsoft.com/office/word/2010/wordprocessingGroup" xmlns:wpi="http://schemas.microsoft.com/office/word/2010/wordprocessingInk" xmlns:wne="http://schemas.microsoft.com/office/word/2006/wordml" xmlns:wps="http://schemas.microsoft.com/office/word/2010/wordprocessingShape" mc:Ignorable="w14 w15 w16se w16cid w16 w16cex w16sdtdh cr w16du wp14">
+<w16cex:commentsExtensible xmlns:wpc="http://schemas.microsoft.com/office/word/2010/wordprocessingCanvas" xmlns:cx="http://schemas.microsoft.com/office/drawing/2014/chartex" xmlns:cx1="http://schemas.microsoft.com/office/drawing/2015/9/8/chartex" xmlns:cx2="http://schemas.microsoft.com/office/drawing/2015/10/21/chartex" xmlns:cx3="http://schemas.microsoft.com/office/drawing/2016/5/9/chartex" xmlns:cx4="http://schemas.microsoft.com/office/drawing/2016/5/10/chartex" xmlns:cx5="http://schemas.microsoft.com/office/drawing/2016/5/11/chartex" xmlns:cx6="http://schemas.microsoft.com/office/drawing/2016/5/12/chartex" xmlns:cx7="http://schemas.microsoft.com/office/drawing/2016/5/13/chartex" xmlns:cx8="http://schemas.microsoft.com/office/drawing/2016/5/14/chartex" xmlns:mc="http://schemas.openxmlformats.org/markup-compatibility/2006" xmlns:aink="http://schemas.microsoft.com/office/drawing/2016/ink" xmlns:am3d="http://schemas.microsoft.com/office/drawing/2017/model3d" xmlns:o="urn:schemas-microsoft-com:office:office" xmlns:r="http://schemas.openxmlformats.org/officeDocument/2006/relationships" xmlns:m="http://schemas.openxmlformats.org/officeDocument/2006/math" xmlns:v="urn:schemas-microsoft-com:vml" xmlns:wp14="http://schemas.microsoft.com/office/word/2010/wordprocessingDrawing" xmlns:wp="http://schemas.openxmlformats.org/drawingml/2006/wordprocessingDrawing" xmlns:w10="urn:schemas-microsoft-com:office:word" xmlns:w="http://schemas.openxmlformats.org/wordprocessingml/2006/main" xmlns:w14="http://schemas.microsoft.com/office/word/2010/wordml" xmlns:w15="http://schemas.microsoft.com/office/word/2012/wordml" xmlns:w16cex="http://schemas.microsoft.com/office/word/2018/wordml/cex" xmlns:w16cid="http://schemas.microsoft.com/office/word/2016/wordml/cid" xmlns:w16="http://schemas.microsoft.com/office/word/2018/wordml" xmlns:w16sdtdh="http://schemas.microsoft.com/office/word/2020/wordml/sdtdatahash" xmlns:w16se="http://schemas.microsoft.com/office/word/2015/wordml/symex" xmlns:wpg="http://schemas.microsoft.com/office/word/2010/wordprocessingGroup" xmlns:wpi="http://schemas.microsoft.com/office/word/2010/wordprocessingInk" xmlns:wne="http://schemas.microsoft.com/office/word/2006/wordml" xmlns:wps="http://schemas.microsoft.com/office/word/2010/wordprocessingShape" mc:Ignorable="w14 w15 w16se w16cid w16 w16cex w16sdtdh wp14">
   <w16cex:commentExtensible w16cex:durableId="290E6085" w16cex:dateUtc="2023-11-27T06:25:00Z"/>
   <w16cex:commentExtensible w16cex:durableId="290E606C" w16cex:dateUtc="2023-11-27T06:25:00Z"/>
   <w16cex:commentExtensible w16cex:durableId="290E6023" w16cex:dateUtc="2023-11-27T06:24:00Z"/>
@@ -1340,7 +1375,7 @@
 </file>
 
 <file path=word/commentsIds.xml><?xml version="1.0" encoding="utf-8"?>
-<w16cid:commentsIds xmlns:wpc="http://schemas.microsoft.com/office/word/2010/wordprocessingCanvas" xmlns:cx="http://schemas.microsoft.com/office/drawing/2014/chartex" xmlns:cx1="http://schemas.microsoft.com/office/drawing/2015/9/8/chartex" xmlns:cx2="http://schemas.microsoft.com/office/drawing/2015/10/21/chartex" xmlns:cx3="http://schemas.microsoft.com/office/drawing/2016/5/9/chartex" xmlns:cx4="http://schemas.microsoft.com/office/drawing/2016/5/10/chartex" xmlns:cx5="http://schemas.microsoft.com/office/drawing/2016/5/11/chartex" xmlns:cx6="http://schemas.microsoft.com/office/drawing/2016/5/12/chartex" xmlns:cx7="http://schemas.microsoft.com/office/drawing/2016/5/13/chartex" xmlns:cx8="http://schemas.microsoft.com/office/drawing/2016/5/14/chartex" xmlns:mc="http://schemas.openxmlformats.org/markup-compatibility/2006" xmlns:aink="http://schemas.microsoft.com/office/drawing/2016/ink" xmlns:am3d="http://schemas.microsoft.com/office/drawing/2017/model3d" xmlns:o="urn:schemas-microsoft-com:office:office" xmlns:oel="http://schemas.microsoft.com/office/2019/extlst" xmlns:r="http://schemas.openxmlformats.org/officeDocument/2006/relationships" xmlns:m="http://schemas.openxmlformats.org/officeDocument/2006/math" xmlns:v="urn:schemas-microsoft-com:vml" xmlns:wp14="http://schemas.microsoft.com/office/word/2010/wordprocessingDrawing" xmlns:wp="http://schemas.openxmlformats.org/drawingml/2006/wordprocessingDrawing" xmlns:w10="urn:schemas-microsoft-com:office:word" xmlns:w="http://schemas.openxmlformats.org/wordprocessingml/2006/main" xmlns:w14="http://schemas.microsoft.com/office/word/2010/wordml" xmlns:w15="http://schemas.microsoft.com/office/word/2012/wordml" xmlns:w16cex="http://schemas.microsoft.com/office/word/2018/wordml/cex" xmlns:w16cid="http://schemas.microsoft.com/office/word/2016/wordml/cid" xmlns:w16="http://schemas.microsoft.com/office/word/2018/wordml" xmlns:w16du="http://schemas.microsoft.com/office/word/2023/wordml/word16du" xmlns:w16sdtdh="http://schemas.microsoft.com/office/word/2020/wordml/sdtdatahash" xmlns:w16se="http://schemas.microsoft.com/office/word/2015/wordml/symex" xmlns:wpg="http://schemas.microsoft.com/office/word/2010/wordprocessingGroup" xmlns:wpi="http://schemas.microsoft.com/office/word/2010/wordprocessingInk" xmlns:wne="http://schemas.microsoft.com/office/word/2006/wordml" xmlns:wps="http://schemas.microsoft.com/office/word/2010/wordprocessingShape" mc:Ignorable="w14 w15 w16se w16cid w16 w16cex w16sdtdh w16du wp14">
+<w16cid:commentsIds xmlns:wpc="http://schemas.microsoft.com/office/word/2010/wordprocessingCanvas" xmlns:cx="http://schemas.microsoft.com/office/drawing/2014/chartex" xmlns:cx1="http://schemas.microsoft.com/office/drawing/2015/9/8/chartex" xmlns:cx2="http://schemas.microsoft.com/office/drawing/2015/10/21/chartex" xmlns:cx3="http://schemas.microsoft.com/office/drawing/2016/5/9/chartex" xmlns:cx4="http://schemas.microsoft.com/office/drawing/2016/5/10/chartex" xmlns:cx5="http://schemas.microsoft.com/office/drawing/2016/5/11/chartex" xmlns:cx6="http://schemas.microsoft.com/office/drawing/2016/5/12/chartex" xmlns:cx7="http://schemas.microsoft.com/office/drawing/2016/5/13/chartex" xmlns:cx8="http://schemas.microsoft.com/office/drawing/2016/5/14/chartex" xmlns:mc="http://schemas.openxmlformats.org/markup-compatibility/2006" xmlns:aink="http://schemas.microsoft.com/office/drawing/2016/ink" xmlns:am3d="http://schemas.microsoft.com/office/drawing/2017/model3d" xmlns:o="urn:schemas-microsoft-com:office:office" xmlns:r="http://schemas.openxmlformats.org/officeDocument/2006/relationships" xmlns:m="http://schemas.openxmlformats.org/officeDocument/2006/math" xmlns:v="urn:schemas-microsoft-com:vml" xmlns:wp14="http://schemas.microsoft.com/office/word/2010/wordprocessingDrawing" xmlns:wp="http://schemas.openxmlformats.org/drawingml/2006/wordprocessingDrawing" xmlns:w10="urn:schemas-microsoft-com:office:word" xmlns:w="http://schemas.openxmlformats.org/wordprocessingml/2006/main" xmlns:w14="http://schemas.microsoft.com/office/word/2010/wordml" xmlns:w15="http://schemas.microsoft.com/office/word/2012/wordml" xmlns:w16cex="http://schemas.microsoft.com/office/word/2018/wordml/cex" xmlns:w16cid="http://schemas.microsoft.com/office/word/2016/wordml/cid" xmlns:w16="http://schemas.microsoft.com/office/word/2018/wordml" xmlns:w16sdtdh="http://schemas.microsoft.com/office/word/2020/wordml/sdtdatahash" xmlns:w16se="http://schemas.microsoft.com/office/word/2015/wordml/symex" xmlns:wpg="http://schemas.microsoft.com/office/word/2010/wordprocessingGroup" xmlns:wpi="http://schemas.microsoft.com/office/word/2010/wordprocessingInk" xmlns:wne="http://schemas.microsoft.com/office/word/2006/wordml" xmlns:wps="http://schemas.microsoft.com/office/word/2010/wordprocessingShape" mc:Ignorable="w14 w15 w16se w16cid w16 w16cex w16sdtdh wp14">
   <w16cid:commentId w16cid:paraId="34D7B734" w16cid:durableId="290E6085"/>
   <w16cid:commentId w16cid:paraId="1AF62A36" w16cid:durableId="290E606C"/>
   <w16cid:commentId w16cid:paraId="7BA1931D" w16cid:durableId="290E6023"/>
@@ -1348,8 +1383,58 @@
 </w16cid:commentsIds>
 </file>
 
+<file path=word/endnotes.xml><?xml version="1.0" encoding="utf-8"?>
+<w:endnotes xmlns:wpc="http://schemas.microsoft.com/office/word/2010/wordprocessingCanvas" xmlns:cx="http://schemas.microsoft.com/office/drawing/2014/chartex" xmlns:cx1="http://schemas.microsoft.com/office/drawing/2015/9/8/chartex" xmlns:cx2="http://schemas.microsoft.com/office/drawing/2015/10/21/chartex" xmlns:cx3="http://schemas.microsoft.com/office/drawing/2016/5/9/chartex" xmlns:cx4="http://schemas.microsoft.com/office/drawing/2016/5/10/chartex" xmlns:cx5="http://schemas.microsoft.com/office/drawing/2016/5/11/chartex" xmlns:cx6="http://schemas.microsoft.com/office/drawing/2016/5/12/chartex" xmlns:cx7="http://schemas.microsoft.com/office/drawing/2016/5/13/chartex" xmlns:cx8="http://schemas.microsoft.com/office/drawing/2016/5/14/chartex" xmlns:mc="http://schemas.openxmlformats.org/markup-compatibility/2006" xmlns:aink="http://schemas.microsoft.com/office/drawing/2016/ink" xmlns:am3d="http://schemas.microsoft.com/office/drawing/2017/model3d" xmlns:o="urn:schemas-microsoft-com:office:office" xmlns:r="http://schemas.openxmlformats.org/officeDocument/2006/relationships" xmlns:m="http://schemas.openxmlformats.org/officeDocument/2006/math" xmlns:v="urn:schemas-microsoft-com:vml" xmlns:wp14="http://schemas.microsoft.com/office/word/2010/wordprocessingDrawing" xmlns:wp="http://schemas.openxmlformats.org/drawingml/2006/wordprocessingDrawing" xmlns:w10="urn:schemas-microsoft-com:office:word" xmlns:w="http://schemas.openxmlformats.org/wordprocessingml/2006/main" xmlns:w14="http://schemas.microsoft.com/office/word/2010/wordml" xmlns:w15="http://schemas.microsoft.com/office/word/2012/wordml" xmlns:w16cex="http://schemas.microsoft.com/office/word/2018/wordml/cex" xmlns:w16cid="http://schemas.microsoft.com/office/word/2016/wordml/cid" xmlns:w16="http://schemas.microsoft.com/office/word/2018/wordml" xmlns:w16sdtdh="http://schemas.microsoft.com/office/word/2020/wordml/sdtdatahash" xmlns:w16se="http://schemas.microsoft.com/office/word/2015/wordml/symex" xmlns:wpg="http://schemas.microsoft.com/office/word/2010/wordprocessingGroup" xmlns:wpi="http://schemas.microsoft.com/office/word/2010/wordprocessingInk" xmlns:wne="http://schemas.microsoft.com/office/word/2006/wordml" xmlns:wps="http://schemas.microsoft.com/office/word/2010/wordprocessingShape" mc:Ignorable="w14 w15 w16se w16cid w16 w16cex w16sdtdh wp14">
+  <w:endnote w:type="separator" w:id="-1">
+    <w:p>
+      <w:pPr>
+        <w:spacing w:after="0" w:line="240" w:lineRule="auto"/>
+      </w:pPr>
+      <w:r>
+        <w:separator/>
+      </w:r>
+    </w:p>
+  </w:endnote>
+  <w:endnote w:type="continuationSeparator" w:id="0">
+    <w:p>
+      <w:pPr>
+        <w:spacing w:after="0" w:line="240" w:lineRule="auto"/>
+      </w:pPr>
+      <w:r>
+        <w:continuationSeparator/>
+      </w:r>
+    </w:p>
+  </w:endnote>
+</w:endnotes>
+</file>
+
+<file path=word/footnotes.xml><?xml version="1.0" encoding="utf-8"?>
+<w:footnotes xmlns:wpc="http://schemas.microsoft.com/office/word/2010/wordprocessingCanvas" xmlns:cx="http://schemas.microsoft.com/office/drawing/2014/chartex" xmlns:cx1="http://schemas.microsoft.com/office/drawing/2015/9/8/chartex" xmlns:cx2="http://schemas.microsoft.com/office/drawing/2015/10/21/chartex" xmlns:cx3="http://schemas.microsoft.com/office/drawing/2016/5/9/chartex" xmlns:cx4="http://schemas.microsoft.com/office/drawing/2016/5/10/chartex" xmlns:cx5="http://schemas.microsoft.com/office/drawing/2016/5/11/chartex" xmlns:cx6="http://schemas.microsoft.com/office/drawing/2016/5/12/chartex" xmlns:cx7="http://schemas.microsoft.com/office/drawing/2016/5/13/chartex" xmlns:cx8="http://schemas.microsoft.com/office/drawing/2016/5/14/chartex" xmlns:mc="http://schemas.openxmlformats.org/markup-compatibility/2006" xmlns:aink="http://schemas.microsoft.com/office/drawing/2016/ink" xmlns:am3d="http://schemas.microsoft.com/office/drawing/2017/model3d" xmlns:o="urn:schemas-microsoft-com:office:office" xmlns:r="http://schemas.openxmlformats.org/officeDocument/2006/relationships" xmlns:m="http://schemas.openxmlformats.org/officeDocument/2006/math" xmlns:v="urn:schemas-microsoft-com:vml" xmlns:wp14="http://schemas.microsoft.com/office/word/2010/wordprocessingDrawing" xmlns:wp="http://schemas.openxmlformats.org/drawingml/2006/wordprocessingDrawing" xmlns:w10="urn:schemas-microsoft-com:office:word" xmlns:w="http://schemas.openxmlformats.org/wordprocessingml/2006/main" xmlns:w14="http://schemas.microsoft.com/office/word/2010/wordml" xmlns:w15="http://schemas.microsoft.com/office/word/2012/wordml" xmlns:w16cex="http://schemas.microsoft.com/office/word/2018/wordml/cex" xmlns:w16cid="http://schemas.microsoft.com/office/word/2016/wordml/cid" xmlns:w16="http://schemas.microsoft.com/office/word/2018/wordml" xmlns:w16sdtdh="http://schemas.microsoft.com/office/word/2020/wordml/sdtdatahash" xmlns:w16se="http://schemas.microsoft.com/office/word/2015/wordml/symex" xmlns:wpg="http://schemas.microsoft.com/office/word/2010/wordprocessingGroup" xmlns:wpi="http://schemas.microsoft.com/office/word/2010/wordprocessingInk" xmlns:wne="http://schemas.microsoft.com/office/word/2006/wordml" xmlns:wps="http://schemas.microsoft.com/office/word/2010/wordprocessingShape" mc:Ignorable="w14 w15 w16se w16cid w16 w16cex w16sdtdh wp14">
+  <w:footnote w:type="separator" w:id="-1">
+    <w:p>
+      <w:pPr>
+        <w:spacing w:after="0" w:line="240" w:lineRule="auto"/>
+      </w:pPr>
+      <w:r>
+        <w:separator/>
+      </w:r>
+    </w:p>
+  </w:footnote>
+  <w:footnote w:type="continuationSeparator" w:id="0">
+    <w:p>
+      <w:pPr>
+        <w:spacing w:after="0" w:line="240" w:lineRule="auto"/>
+      </w:pPr>
+      <w:r>
+        <w:continuationSeparator/>
+      </w:r>
+    </w:p>
+  </w:footnote>
+</w:footnotes>
+</file>
+
 <file path=word/numbering.xml><?xml version="1.0" encoding="utf-8"?>
-<w:numbering xmlns:wpc="http://schemas.microsoft.com/office/word/2010/wordprocessingCanvas" xmlns:cx="http://schemas.microsoft.com/office/drawing/2014/chartex" xmlns:cx1="http://schemas.microsoft.com/office/drawing/2015/9/8/chartex" xmlns:cx2="http://schemas.microsoft.com/office/drawing/2015/10/21/chartex" xmlns:cx3="http://schemas.microsoft.com/office/drawing/2016/5/9/chartex" xmlns:cx4="http://schemas.microsoft.com/office/drawing/2016/5/10/chartex" xmlns:cx5="http://schemas.microsoft.com/office/drawing/2016/5/11/chartex" xmlns:cx6="http://schemas.microsoft.com/office/drawing/2016/5/12/chartex" xmlns:cx7="http://schemas.microsoft.com/office/drawing/2016/5/13/chartex" xmlns:cx8="http://schemas.microsoft.com/office/drawing/2016/5/14/chartex" xmlns:mc="http://schemas.openxmlformats.org/markup-compatibility/2006" xmlns:aink="http://schemas.microsoft.com/office/drawing/2016/ink" xmlns:am3d="http://schemas.microsoft.com/office/drawing/2017/model3d" xmlns:o="urn:schemas-microsoft-com:office:office" xmlns:oel="http://schemas.microsoft.com/office/2019/extlst" xmlns:r="http://schemas.openxmlformats.org/officeDocument/2006/relationships" xmlns:m="http://schemas.openxmlformats.org/officeDocument/2006/math" xmlns:v="urn:schemas-microsoft-com:vml" xmlns:wp14="http://schemas.microsoft.com/office/word/2010/wordprocessingDrawing" xmlns:wp="http://schemas.openxmlformats.org/drawingml/2006/wordprocessingDrawing" xmlns:w10="urn:schemas-microsoft-com:office:word" xmlns:w="http://schemas.openxmlformats.org/wordprocessingml/2006/main" xmlns:w14="http://schemas.microsoft.com/office/word/2010/wordml" xmlns:w15="http://schemas.microsoft.com/office/word/2012/wordml" xmlns:w16cex="http://schemas.microsoft.com/office/word/2018/wordml/cex" xmlns:w16cid="http://schemas.microsoft.com/office/word/2016/wordml/cid" xmlns:w16="http://schemas.microsoft.com/office/word/2018/wordml" xmlns:w16du="http://schemas.microsoft.com/office/word/2023/wordml/word16du" xmlns:w16sdtdh="http://schemas.microsoft.com/office/word/2020/wordml/sdtdatahash" xmlns:w16se="http://schemas.microsoft.com/office/word/2015/wordml/symex" xmlns:wpg="http://schemas.microsoft.com/office/word/2010/wordprocessingGroup" xmlns:wpi="http://schemas.microsoft.com/office/word/2010/wordprocessingInk" xmlns:wne="http://schemas.microsoft.com/office/word/2006/wordml" xmlns:wps="http://schemas.microsoft.com/office/word/2010/wordprocessingShape" mc:Ignorable="w14 w15 w16se w16cid w16 w16cex w16sdtdh w16du wp14">
+<w:numbering xmlns:wpc="http://schemas.microsoft.com/office/word/2010/wordprocessingCanvas" xmlns:cx="http://schemas.microsoft.com/office/drawing/2014/chartex" xmlns:cx1="http://schemas.microsoft.com/office/drawing/2015/9/8/chartex" xmlns:cx2="http://schemas.microsoft.com/office/drawing/2015/10/21/chartex" xmlns:cx3="http://schemas.microsoft.com/office/drawing/2016/5/9/chartex" xmlns:cx4="http://schemas.microsoft.com/office/drawing/2016/5/10/chartex" xmlns:cx5="http://schemas.microsoft.com/office/drawing/2016/5/11/chartex" xmlns:cx6="http://schemas.microsoft.com/office/drawing/2016/5/12/chartex" xmlns:cx7="http://schemas.microsoft.com/office/drawing/2016/5/13/chartex" xmlns:cx8="http://schemas.microsoft.com/office/drawing/2016/5/14/chartex" xmlns:mc="http://schemas.openxmlformats.org/markup-compatibility/2006" xmlns:aink="http://schemas.microsoft.com/office/drawing/2016/ink" xmlns:am3d="http://schemas.microsoft.com/office/drawing/2017/model3d" xmlns:o="urn:schemas-microsoft-com:office:office" xmlns:r="http://schemas.openxmlformats.org/officeDocument/2006/relationships" xmlns:m="http://schemas.openxmlformats.org/officeDocument/2006/math" xmlns:v="urn:schemas-microsoft-com:vml" xmlns:wp14="http://schemas.microsoft.com/office/word/2010/wordprocessingDrawing" xmlns:wp="http://schemas.openxmlformats.org/drawingml/2006/wordprocessingDrawing" xmlns:w10="urn:schemas-microsoft-com:office:word" xmlns:w="http://schemas.openxmlformats.org/wordprocessingml/2006/main" xmlns:w14="http://schemas.microsoft.com/office/word/2010/wordml" xmlns:w15="http://schemas.microsoft.com/office/word/2012/wordml" xmlns:w16cex="http://schemas.microsoft.com/office/word/2018/wordml/cex" xmlns:w16cid="http://schemas.microsoft.com/office/word/2016/wordml/cid" xmlns:w16="http://schemas.microsoft.com/office/word/2018/wordml" xmlns:w16sdtdh="http://schemas.microsoft.com/office/word/2020/wordml/sdtdatahash" xmlns:w16se="http://schemas.microsoft.com/office/word/2015/wordml/symex" xmlns:wpg="http://schemas.microsoft.com/office/word/2010/wordprocessingGroup" xmlns:wpi="http://schemas.microsoft.com/office/word/2010/wordprocessingInk" xmlns:wne="http://schemas.microsoft.com/office/word/2006/wordml" xmlns:wps="http://schemas.microsoft.com/office/word/2010/wordprocessingShape" mc:Ignorable="w14 w15 w16se w16cid w16 w16cex w16sdtdh wp14">
   <w:abstractNum w:abstractNumId="0" w15:restartNumberingAfterBreak="0">
     <w:nsid w:val="51AE44FF"/>
     <w:multiLevelType w:val="hybridMultilevel"/>
@@ -1463,14 +1548,14 @@
       </w:rPr>
     </w:lvl>
   </w:abstractNum>
-  <w:num w:numId="1" w16cid:durableId="769006455">
+  <w:num w:numId="1">
     <w:abstractNumId w:val="0"/>
   </w:num>
 </w:numbering>
 </file>
 
 <file path=word/people.xml><?xml version="1.0" encoding="utf-8"?>
-<w15:people xmlns:wpc="http://schemas.microsoft.com/office/word/2010/wordprocessingCanvas" xmlns:cx="http://schemas.microsoft.com/office/drawing/2014/chartex" xmlns:cx1="http://schemas.microsoft.com/office/drawing/2015/9/8/chartex" xmlns:cx2="http://schemas.microsoft.com/office/drawing/2015/10/21/chartex" xmlns:cx3="http://schemas.microsoft.com/office/drawing/2016/5/9/chartex" xmlns:cx4="http://schemas.microsoft.com/office/drawing/2016/5/10/chartex" xmlns:cx5="http://schemas.microsoft.com/office/drawing/2016/5/11/chartex" xmlns:cx6="http://schemas.microsoft.com/office/drawing/2016/5/12/chartex" xmlns:cx7="http://schemas.microsoft.com/office/drawing/2016/5/13/chartex" xmlns:cx8="http://schemas.microsoft.com/office/drawing/2016/5/14/chartex" xmlns:mc="http://schemas.openxmlformats.org/markup-compatibility/2006" xmlns:aink="http://schemas.microsoft.com/office/drawing/2016/ink" xmlns:am3d="http://schemas.microsoft.com/office/drawing/2017/model3d" xmlns:o="urn:schemas-microsoft-com:office:office" xmlns:oel="http://schemas.microsoft.com/office/2019/extlst" xmlns:r="http://schemas.openxmlformats.org/officeDocument/2006/relationships" xmlns:m="http://schemas.openxmlformats.org/officeDocument/2006/math" xmlns:v="urn:schemas-microsoft-com:vml" xmlns:wp14="http://schemas.microsoft.com/office/word/2010/wordprocessingDrawing" xmlns:wp="http://schemas.openxmlformats.org/drawingml/2006/wordprocessingDrawing" xmlns:w10="urn:schemas-microsoft-com:office:word" xmlns:w="http://schemas.openxmlformats.org/wordprocessingml/2006/main" xmlns:w14="http://schemas.microsoft.com/office/word/2010/wordml" xmlns:w15="http://schemas.microsoft.com/office/word/2012/wordml" xmlns:w16cex="http://schemas.microsoft.com/office/word/2018/wordml/cex" xmlns:w16cid="http://schemas.microsoft.com/office/word/2016/wordml/cid" xmlns:w16="http://schemas.microsoft.com/office/word/2018/wordml" xmlns:w16du="http://schemas.microsoft.com/office/word/2023/wordml/word16du" xmlns:w16sdtdh="http://schemas.microsoft.com/office/word/2020/wordml/sdtdatahash" xmlns:w16se="http://schemas.microsoft.com/office/word/2015/wordml/symex" xmlns:wpg="http://schemas.microsoft.com/office/word/2010/wordprocessingGroup" xmlns:wpi="http://schemas.microsoft.com/office/word/2010/wordprocessingInk" xmlns:wne="http://schemas.microsoft.com/office/word/2006/wordml" xmlns:wps="http://schemas.microsoft.com/office/word/2010/wordprocessingShape" mc:Ignorable="w14 w15 w16se w16cid w16 w16cex w16sdtdh w16du wp14">
+<w15:people xmlns:wpc="http://schemas.microsoft.com/office/word/2010/wordprocessingCanvas" xmlns:cx="http://schemas.microsoft.com/office/drawing/2014/chartex" xmlns:cx1="http://schemas.microsoft.com/office/drawing/2015/9/8/chartex" xmlns:cx2="http://schemas.microsoft.com/office/drawing/2015/10/21/chartex" xmlns:cx3="http://schemas.microsoft.com/office/drawing/2016/5/9/chartex" xmlns:cx4="http://schemas.microsoft.com/office/drawing/2016/5/10/chartex" xmlns:cx5="http://schemas.microsoft.com/office/drawing/2016/5/11/chartex" xmlns:cx6="http://schemas.microsoft.com/office/drawing/2016/5/12/chartex" xmlns:cx7="http://schemas.microsoft.com/office/drawing/2016/5/13/chartex" xmlns:cx8="http://schemas.microsoft.com/office/drawing/2016/5/14/chartex" xmlns:mc="http://schemas.openxmlformats.org/markup-compatibility/2006" xmlns:aink="http://schemas.microsoft.com/office/drawing/2016/ink" xmlns:am3d="http://schemas.microsoft.com/office/drawing/2017/model3d" xmlns:o="urn:schemas-microsoft-com:office:office" xmlns:r="http://schemas.openxmlformats.org/officeDocument/2006/relationships" xmlns:m="http://schemas.openxmlformats.org/officeDocument/2006/math" xmlns:v="urn:schemas-microsoft-com:vml" xmlns:wp14="http://schemas.microsoft.com/office/word/2010/wordprocessingDrawing" xmlns:wp="http://schemas.openxmlformats.org/drawingml/2006/wordprocessingDrawing" xmlns:w10="urn:schemas-microsoft-com:office:word" xmlns:w="http://schemas.openxmlformats.org/wordprocessingml/2006/main" xmlns:w14="http://schemas.microsoft.com/office/word/2010/wordml" xmlns:w15="http://schemas.microsoft.com/office/word/2012/wordml" xmlns:w16cex="http://schemas.microsoft.com/office/word/2018/wordml/cex" xmlns:w16cid="http://schemas.microsoft.com/office/word/2016/wordml/cid" xmlns:w16="http://schemas.microsoft.com/office/word/2018/wordml" xmlns:w16sdtdh="http://schemas.microsoft.com/office/word/2020/wordml/sdtdatahash" xmlns:w16se="http://schemas.microsoft.com/office/word/2015/wordml/symex" xmlns:wpg="http://schemas.microsoft.com/office/word/2010/wordprocessingGroup" xmlns:wpi="http://schemas.microsoft.com/office/word/2010/wordprocessingInk" xmlns:wne="http://schemas.microsoft.com/office/word/2006/wordml" xmlns:wps="http://schemas.microsoft.com/office/word/2010/wordprocessingShape" mc:Ignorable="w14 w15 w16se w16cid w16 w16cex w16sdtdh wp14">
   <w15:person w15:author="Pedro Armas">
     <w15:presenceInfo w15:providerId="Windows Live" w15:userId="a665e30787f7f555"/>
   </w15:person>
@@ -1478,7 +1563,7 @@
 </file>
 
 <file path=word/styles.xml><?xml version="1.0" encoding="utf-8"?>
-<w:styles xmlns:mc="http://schemas.openxmlformats.org/markup-compatibility/2006" xmlns:r="http://schemas.openxmlformats.org/officeDocument/2006/relationships" xmlns:w="http://schemas.openxmlformats.org/wordprocessingml/2006/main" xmlns:w14="http://schemas.microsoft.com/office/word/2010/wordml" xmlns:w15="http://schemas.microsoft.com/office/word/2012/wordml" xmlns:w16cex="http://schemas.microsoft.com/office/word/2018/wordml/cex" xmlns:w16cid="http://schemas.microsoft.com/office/word/2016/wordml/cid" xmlns:w16="http://schemas.microsoft.com/office/word/2018/wordml" xmlns:w16du="http://schemas.microsoft.com/office/word/2023/wordml/word16du" xmlns:w16sdtdh="http://schemas.microsoft.com/office/word/2020/wordml/sdtdatahash" xmlns:w16se="http://schemas.microsoft.com/office/word/2015/wordml/symex" mc:Ignorable="w14 w15 w16se w16cid w16 w16cex w16sdtdh w16du">
+<w:styles xmlns:mc="http://schemas.openxmlformats.org/markup-compatibility/2006" xmlns:r="http://schemas.openxmlformats.org/officeDocument/2006/relationships" xmlns:w="http://schemas.openxmlformats.org/wordprocessingml/2006/main" xmlns:w14="http://schemas.microsoft.com/office/word/2010/wordml" xmlns:w15="http://schemas.microsoft.com/office/word/2012/wordml" xmlns:w16cex="http://schemas.microsoft.com/office/word/2018/wordml/cex" xmlns:w16cid="http://schemas.microsoft.com/office/word/2016/wordml/cid" xmlns:w16="http://schemas.microsoft.com/office/word/2018/wordml" xmlns:w16sdtdh="http://schemas.microsoft.com/office/word/2020/wordml/sdtdatahash" xmlns:w16se="http://schemas.microsoft.com/office/word/2015/wordml/symex" mc:Ignorable="w14 w15 w16se w16cid w16 w16cex w16sdtdh">
   <w:docDefaults>
     <w:rPrDefault>
       <w:rPr>
@@ -1997,6 +2082,72 @@
       <w:contextualSpacing/>
     </w:pPr>
   </w:style>
+  <w:style w:type="paragraph" w:styleId="NormalWeb">
+    <w:name w:val="Normal (Web)"/>
+    <w:basedOn w:val="Normal"/>
+    <w:uiPriority w:val="99"/>
+    <w:unhideWhenUsed/>
+    <w:rsid w:val="00777469"/>
+    <w:pPr>
+      <w:spacing w:before="100" w:beforeAutospacing="1" w:after="100" w:afterAutospacing="1" w:line="240" w:lineRule="auto"/>
+    </w:pPr>
+    <w:rPr>
+      <w:rFonts w:ascii="Times New Roman" w:eastAsia="Times New Roman" w:hAnsi="Times New Roman" w:cs="Times New Roman"/>
+      <w:sz w:val="24"/>
+      <w:szCs w:val="24"/>
+      <w:lang w:eastAsia="es-GT"/>
+    </w:rPr>
+  </w:style>
+  <w:style w:type="paragraph" w:styleId="Encabezado">
+    <w:name w:val="header"/>
+    <w:basedOn w:val="Normal"/>
+    <w:link w:val="EncabezadoCar"/>
+    <w:uiPriority w:val="99"/>
+    <w:unhideWhenUsed/>
+    <w:rsid w:val="00777469"/>
+    <w:pPr>
+      <w:tabs>
+        <w:tab w:val="center" w:pos="4419"/>
+        <w:tab w:val="right" w:pos="8838"/>
+      </w:tabs>
+      <w:spacing w:after="0" w:line="240" w:lineRule="auto"/>
+    </w:pPr>
+  </w:style>
+  <w:style w:type="character" w:customStyle="1" w:styleId="EncabezadoCar">
+    <w:name w:val="Encabezado Car"/>
+    <w:basedOn w:val="Fuentedeprrafopredeter"/>
+    <w:link w:val="Encabezado"/>
+    <w:uiPriority w:val="99"/>
+    <w:rsid w:val="00777469"/>
+    <w:rPr>
+      <w:rFonts w:eastAsia="MS Mincho"/>
+    </w:rPr>
+  </w:style>
+  <w:style w:type="paragraph" w:styleId="Piedepgina">
+    <w:name w:val="footer"/>
+    <w:basedOn w:val="Normal"/>
+    <w:link w:val="PiedepginaCar"/>
+    <w:uiPriority w:val="99"/>
+    <w:unhideWhenUsed/>
+    <w:rsid w:val="00777469"/>
+    <w:pPr>
+      <w:tabs>
+        <w:tab w:val="center" w:pos="4419"/>
+        <w:tab w:val="right" w:pos="8838"/>
+      </w:tabs>
+      <w:spacing w:after="0" w:line="240" w:lineRule="auto"/>
+    </w:pPr>
+  </w:style>
+  <w:style w:type="character" w:customStyle="1" w:styleId="PiedepginaCar">
+    <w:name w:val="Pie de página Car"/>
+    <w:basedOn w:val="Fuentedeprrafopredeter"/>
+    <w:link w:val="Piedepgina"/>
+    <w:uiPriority w:val="99"/>
+    <w:rsid w:val="00777469"/>
+    <w:rPr>
+      <w:rFonts w:eastAsia="MS Mincho"/>
+    </w:rPr>
+  </w:style>
 </w:styles>
 </file>
 

</xml_diff>

<commit_message>
Se agrega nombre (Miguel Bautista) al documento word del proyecto
</commit_message>
<xml_diff>
--- a/Proyecto-PixelGameStore.IN5AM.Fila#1.docx
+++ b/Proyecto-PixelGameStore.IN5AM.Fila#1.docx
@@ -567,17 +567,8 @@
           <w:rFonts w:ascii="Arial" w:hAnsi="Arial" w:cs="Arial"/>
           <w:sz w:val="24"/>
         </w:rPr>
-        <w:t xml:space="preserve"> </w:t>
-      </w:r>
-      <w:proofErr w:type="gramStart"/>
-      <w:r>
-        <w:rPr>
-          <w:rFonts w:ascii="Arial" w:hAnsi="Arial" w:cs="Arial"/>
-          <w:sz w:val="24"/>
-        </w:rPr>
-        <w:t>Junio</w:t>
-      </w:r>
-      <w:proofErr w:type="gramEnd"/>
+        <w:t xml:space="preserve"> Junio</w:t>
+      </w:r>
       <w:r>
         <w:rPr>
           <w:rFonts w:ascii="Arial" w:hAnsi="Arial" w:cs="Arial"/>
@@ -768,23 +759,28 @@
           <w:noProof/>
           <w:sz w:val="24"/>
         </w:rPr>
-        <w:t xml:space="preserve">Alexander David Borja Mena </w:t>
-      </w:r>
+        <w:t>Miguel Angel Bautista Garcia – Programador</w:t>
+      </w:r>
+    </w:p>
+    <w:p>
+      <w:pPr>
+        <w:pStyle w:val="Prrafodelista"/>
+        <w:numPr>
+          <w:ilvl w:val="0"/>
+          <w:numId w:val="1"/>
+        </w:numPr>
+        <w:rPr>
+          <w:rFonts w:ascii="Arial" w:eastAsiaTheme="minorHAnsi" w:hAnsi="Arial" w:cs="Arial"/>
+          <w:sz w:val="24"/>
+        </w:rPr>
+      </w:pPr>
       <w:r>
         <w:rPr>
           <w:rFonts w:ascii="Arial" w:eastAsiaTheme="minorHAnsi" w:hAnsi="Arial" w:cs="Arial"/>
           <w:noProof/>
           <w:sz w:val="24"/>
         </w:rPr>
-        <w:t>–</w:t>
-      </w:r>
-      <w:r>
-        <w:rPr>
-          <w:rFonts w:ascii="Arial" w:eastAsiaTheme="minorHAnsi" w:hAnsi="Arial" w:cs="Arial"/>
-          <w:noProof/>
-          <w:sz w:val="24"/>
-        </w:rPr>
-        <w:t xml:space="preserve"> Programador</w:t>
+        <w:t>Alexander David Borja Mena – Programador</w:t>
       </w:r>
     </w:p>
     <w:p>

</xml_diff>